<commit_message>
Add page numbers to SRS
</commit_message>
<xml_diff>
--- a/Software Requirements Specification - Restaurant Ordering System.docx
+++ b/Software Requirements Specification - Restaurant Ordering System.docx
@@ -27541,12 +27541,53 @@
       </w:r>
     </w:p>
     <w:sectPr>
+      <w:footerReference r:id="rId27" w:type="default"/>
+      <w:footerReference r:id="rId28" w:type="first"/>
       <w:pgSz w:h="15840" w:w="12240" w:orient="portrait"/>
       <w:pgMar w:bottom="1440" w:top="1440" w:left="1440" w:right="1440" w:header="720" w:footer="720"/>
       <w:pgNumType w:start="1"/>
+      <w:titlePg w:val="1"/>
     </w:sectPr>
   </w:body>
 </w:document>
+</file>
+
+<file path=word/footer1.xml><?xml version="1.0" encoding="utf-8"?>
+<w:ftr xmlns:mc="http://schemas.openxmlformats.org/markup-compatibility/2006" xmlns:o="urn:schemas-microsoft-com:office:office" xmlns:r="http://schemas.openxmlformats.org/officeDocument/2006/relationships" xmlns:m="http://schemas.openxmlformats.org/officeDocument/2006/math" xmlns:v="urn:schemas-microsoft-com:vml" xmlns:wp="http://schemas.openxmlformats.org/drawingml/2006/wordprocessingDrawing" xmlns:w10="urn:schemas-microsoft-com:office:word" xmlns:w="http://schemas.openxmlformats.org/wordprocessingml/2006/main" xmlns:wne="http://schemas.microsoft.com/office/word/2006/wordml" xmlns:sl="http://schemas.openxmlformats.org/schemaLibrary/2006/main" xmlns:a="http://schemas.openxmlformats.org/drawingml/2006/main" xmlns:pic="http://schemas.openxmlformats.org/drawingml/2006/picture" xmlns:c="http://schemas.openxmlformats.org/drawingml/2006/chart" xmlns:lc="http://schemas.openxmlformats.org/drawingml/2006/lockedCanvas" xmlns:dgm="http://schemas.openxmlformats.org/drawingml/2006/diagram" xmlns:wps="http://schemas.microsoft.com/office/word/2010/wordprocessingShape" xmlns:wpg="http://schemas.microsoft.com/office/word/2010/wordprocessingGroup" xmlns:w14="http://schemas.microsoft.com/office/word/2010/wordml" xmlns:w15="http://schemas.microsoft.com/office/word/2012/wordml">
+  <w:p>
+    <w:pPr>
+      <w:rPr/>
+    </w:pPr>
+    <w:r>
+      <w:rPr>
+        <w:rtl w:val="0"/>
+      </w:rPr>
+    </w:r>
+  </w:p>
+</w:ftr>
+</file>
+
+<file path=word/footer2.xml><?xml version="1.0" encoding="utf-8"?>
+<w:ftr xmlns:mc="http://schemas.openxmlformats.org/markup-compatibility/2006" xmlns:o="urn:schemas-microsoft-com:office:office" xmlns:r="http://schemas.openxmlformats.org/officeDocument/2006/relationships" xmlns:m="http://schemas.openxmlformats.org/officeDocument/2006/math" xmlns:v="urn:schemas-microsoft-com:vml" xmlns:wp="http://schemas.openxmlformats.org/drawingml/2006/wordprocessingDrawing" xmlns:w10="urn:schemas-microsoft-com:office:word" xmlns:w="http://schemas.openxmlformats.org/wordprocessingml/2006/main" xmlns:wne="http://schemas.microsoft.com/office/word/2006/wordml" xmlns:sl="http://schemas.openxmlformats.org/schemaLibrary/2006/main" xmlns:a="http://schemas.openxmlformats.org/drawingml/2006/main" xmlns:pic="http://schemas.openxmlformats.org/drawingml/2006/picture" xmlns:c="http://schemas.openxmlformats.org/drawingml/2006/chart" xmlns:lc="http://schemas.openxmlformats.org/drawingml/2006/lockedCanvas" xmlns:dgm="http://schemas.openxmlformats.org/drawingml/2006/diagram" xmlns:wps="http://schemas.microsoft.com/office/word/2010/wordprocessingShape" xmlns:wpg="http://schemas.microsoft.com/office/word/2010/wordprocessingGroup" xmlns:w14="http://schemas.microsoft.com/office/word/2010/wordml" xmlns:w15="http://schemas.microsoft.com/office/word/2012/wordml">
+  <w:p>
+    <w:pPr>
+      <w:jc w:val="right"/>
+      <w:rPr/>
+    </w:pPr>
+    <w:r>
+      <w:rPr/>
+      <w:fldChar w:fldCharType="begin"/>
+      <w:instrText xml:space="preserve">PAGE</w:instrText>
+      <w:fldChar w:fldCharType="separate"/>
+      <w:fldChar w:fldCharType="end"/>
+    </w:r>
+    <w:r>
+      <w:rPr>
+        <w:rtl w:val="0"/>
+      </w:rPr>
+    </w:r>
+  </w:p>
+</w:ftr>
 </file>
 
 <file path=word/numbering.xml><?xml version="1.0" encoding="utf-8"?>

</xml_diff>

<commit_message>
Add misuse cases. Add pdf file
</commit_message>
<xml_diff>
--- a/Software Requirements Specification - Restaurant Ordering System.docx
+++ b/Software Requirements Specification - Restaurant Ordering System.docx
@@ -652,7 +652,7 @@
               <w:vertAlign w:val="baseline"/>
             </w:rPr>
           </w:pPr>
-          <w:hyperlink w:anchor="_vpvvbun7llcj">
+          <w:hyperlink w:anchor="_co1riy2g1hin">
             <w:r>
               <w:rPr>
                 <w:rFonts w:ascii="Arial" w:cs="Arial" w:eastAsia="Arial" w:hAnsi="Arial"/>
@@ -690,7 +690,7 @@
           </w:r>
           <w:r>
             <w:fldChar w:fldCharType="begin"/>
-            <w:instrText xml:space="preserve"> PAGEREF _vpvvbun7llcj \h </w:instrText>
+            <w:instrText xml:space="preserve"> PAGEREF _co1riy2g1hin \h </w:instrText>
             <w:fldChar w:fldCharType="separate"/>
           </w:r>
           <w:r>
@@ -932,7 +932,7 @@
                 <w:vertAlign w:val="baseline"/>
                 <w:rtl w:val="0"/>
               </w:rPr>
-              <w:t xml:space="preserve">1.3 Intended audience</w:t>
+              <w:t xml:space="preserve">1.3. Intended audience</w:t>
             </w:r>
           </w:hyperlink>
           <w:r>
@@ -1284,7 +1284,7 @@
                 <w:vertAlign w:val="baseline"/>
                 <w:rtl w:val="0"/>
               </w:rPr>
-              <w:t xml:space="preserve">2.0. Overall Description</w:t>
+              <w:t xml:space="preserve">2. Overall Description</w:t>
             </w:r>
           </w:hyperlink>
           <w:r>
@@ -1429,6 +1429,94 @@
               <w:tab w:val="right" w:pos="9360"/>
             </w:tabs>
             <w:spacing w:before="60" w:line="240" w:lineRule="auto"/>
+            <w:ind w:left="1080" w:firstLine="0"/>
+            <w:rPr>
+              <w:rFonts w:ascii="Arial" w:cs="Arial" w:eastAsia="Arial" w:hAnsi="Arial"/>
+              <w:b w:val="0"/>
+              <w:i w:val="0"/>
+              <w:smallCaps w:val="0"/>
+              <w:strike w:val="0"/>
+              <w:color w:val="000000"/>
+              <w:sz w:val="22"/>
+              <w:szCs w:val="22"/>
+              <w:u w:val="none"/>
+              <w:shd w:fill="auto" w:val="clear"/>
+              <w:vertAlign w:val="baseline"/>
+            </w:rPr>
+          </w:pPr>
+          <w:hyperlink w:anchor="_35nkun2">
+            <w:r>
+              <w:rPr>
+                <w:rFonts w:ascii="Arial" w:cs="Arial" w:eastAsia="Arial" w:hAnsi="Arial"/>
+                <w:b w:val="0"/>
+                <w:i w:val="0"/>
+                <w:smallCaps w:val="0"/>
+                <w:strike w:val="0"/>
+                <w:color w:val="000000"/>
+                <w:sz w:val="22"/>
+                <w:szCs w:val="22"/>
+                <w:u w:val="none"/>
+                <w:shd w:fill="auto" w:val="clear"/>
+                <w:vertAlign w:val="baseline"/>
+                <w:rtl w:val="0"/>
+              </w:rPr>
+              <w:t xml:space="preserve">Figure 1 - System Environment</w:t>
+            </w:r>
+          </w:hyperlink>
+          <w:r>
+            <w:rPr>
+              <w:rFonts w:ascii="Arial" w:cs="Arial" w:eastAsia="Arial" w:hAnsi="Arial"/>
+              <w:b w:val="0"/>
+              <w:i w:val="0"/>
+              <w:smallCaps w:val="0"/>
+              <w:strike w:val="0"/>
+              <w:color w:val="000000"/>
+              <w:sz w:val="22"/>
+              <w:szCs w:val="22"/>
+              <w:u w:val="none"/>
+              <w:shd w:fill="auto" w:val="clear"/>
+              <w:vertAlign w:val="baseline"/>
+              <w:rtl w:val="0"/>
+            </w:rPr>
+            <w:tab/>
+          </w:r>
+          <w:r>
+            <w:fldChar w:fldCharType="begin"/>
+            <w:instrText xml:space="preserve"> PAGEREF _35nkun2 \h </w:instrText>
+            <w:fldChar w:fldCharType="separate"/>
+          </w:r>
+          <w:r>
+            <w:rPr>
+              <w:rFonts w:ascii="Arial" w:cs="Arial" w:eastAsia="Arial" w:hAnsi="Arial"/>
+              <w:b w:val="0"/>
+              <w:i w:val="0"/>
+              <w:smallCaps w:val="0"/>
+              <w:strike w:val="0"/>
+              <w:color w:val="000000"/>
+              <w:sz w:val="22"/>
+              <w:szCs w:val="22"/>
+              <w:u w:val="none"/>
+              <w:shd w:fill="auto" w:val="clear"/>
+              <w:vertAlign w:val="baseline"/>
+              <w:rtl w:val="0"/>
+            </w:rPr>
+            <w:t xml:space="preserve">8</w:t>
+          </w:r>
+          <w:r>
+            <w:fldChar w:fldCharType="end"/>
+          </w:r>
+          <w:r>
+            <w:rPr>
+              <w:rtl w:val="0"/>
+            </w:rPr>
+          </w:r>
+        </w:p>
+        <w:p>
+          <w:pPr>
+            <w:tabs>
+              <w:tab w:val="right" w:pos="9360"/>
+            </w:tabs>
+            <w:spacing w:before="60" w:line="240" w:lineRule="auto"/>
             <w:ind w:left="360" w:firstLine="0"/>
             <w:rPr>
               <w:rFonts w:ascii="Arial" w:cs="Arial" w:eastAsia="Arial" w:hAnsi="Arial"/>
@@ -1460,7 +1548,7 @@
                 <w:vertAlign w:val="baseline"/>
                 <w:rtl w:val="0"/>
               </w:rPr>
-              <w:t xml:space="preserve">2.2 Functional Requirements Specification</w:t>
+              <w:t xml:space="preserve">2.2. Functional Requirements Specification</w:t>
             </w:r>
           </w:hyperlink>
           <w:r>
@@ -1548,7 +1636,7 @@
                 <w:vertAlign w:val="baseline"/>
                 <w:rtl w:val="0"/>
               </w:rPr>
-              <w:t xml:space="preserve">2.2.1. User’s use case</w:t>
+              <w:t xml:space="preserve">2.2.1 User’s use case</w:t>
             </w:r>
           </w:hyperlink>
           <w:r>
@@ -1636,7 +1724,7 @@
                 <w:vertAlign w:val="baseline"/>
                 <w:rtl w:val="0"/>
               </w:rPr>
-              <w:t xml:space="preserve">2.2.2. Chef’s use case</w:t>
+              <w:t xml:space="preserve">2.2.2 Chef’s use case</w:t>
             </w:r>
           </w:hyperlink>
           <w:r>
@@ -1724,7 +1812,7 @@
                 <w:vertAlign w:val="baseline"/>
                 <w:rtl w:val="0"/>
               </w:rPr>
-              <w:t xml:space="preserve">2.2.3. Admin’s use case</w:t>
+              <w:t xml:space="preserve">2.2.3 Admin’s use case</w:t>
             </w:r>
           </w:hyperlink>
           <w:r>
@@ -1988,7 +2076,7 @@
                 <w:vertAlign w:val="baseline"/>
                 <w:rtl w:val="0"/>
               </w:rPr>
-              <w:t xml:space="preserve">3.0. Requirements Specification</w:t>
+              <w:t xml:space="preserve">3. Requirements Specification</w:t>
             </w:r>
           </w:hyperlink>
           <w:r>
@@ -2644,7 +2732,7 @@
               <w:vertAlign w:val="baseline"/>
               <w:rtl w:val="0"/>
             </w:rPr>
-            <w:t xml:space="preserve">21</w:t>
+            <w:t xml:space="preserve">20</w:t>
           </w:r>
           <w:r>
             <w:fldChar w:fldCharType="end"/>
@@ -2820,7 +2908,7 @@
               <w:vertAlign w:val="baseline"/>
               <w:rtl w:val="0"/>
             </w:rPr>
-            <w:t xml:space="preserve">22</w:t>
+            <w:t xml:space="preserve">21</w:t>
           </w:r>
           <w:r>
             <w:fldChar w:fldCharType="end"/>
@@ -2956,7 +3044,7 @@
                 <w:vertAlign w:val="baseline"/>
                 <w:rtl w:val="0"/>
               </w:rPr>
-              <w:t xml:space="preserve">3.3 Detailed Non-Functional Requirements</w:t>
+              <w:t xml:space="preserve">3.3. Detailed Non-Functional Requirements</w:t>
             </w:r>
           </w:hyperlink>
           <w:r>
@@ -3101,6 +3189,94 @@
               <w:tab w:val="right" w:pos="9360"/>
             </w:tabs>
             <w:spacing w:before="60" w:line="240" w:lineRule="auto"/>
+            <w:ind w:left="1080" w:firstLine="0"/>
+            <w:rPr>
+              <w:rFonts w:ascii="Arial" w:cs="Arial" w:eastAsia="Arial" w:hAnsi="Arial"/>
+              <w:b w:val="0"/>
+              <w:i w:val="0"/>
+              <w:smallCaps w:val="0"/>
+              <w:strike w:val="0"/>
+              <w:color w:val="000000"/>
+              <w:sz w:val="22"/>
+              <w:szCs w:val="22"/>
+              <w:u w:val="none"/>
+              <w:shd w:fill="auto" w:val="clear"/>
+              <w:vertAlign w:val="baseline"/>
+            </w:rPr>
+          </w:pPr>
+          <w:hyperlink w:anchor="_tj2lm48whygt">
+            <w:r>
+              <w:rPr>
+                <w:rFonts w:ascii="Arial" w:cs="Arial" w:eastAsia="Arial" w:hAnsi="Arial"/>
+                <w:b w:val="0"/>
+                <w:i w:val="0"/>
+                <w:smallCaps w:val="0"/>
+                <w:strike w:val="0"/>
+                <w:color w:val="000000"/>
+                <w:sz w:val="22"/>
+                <w:szCs w:val="22"/>
+                <w:u w:val="none"/>
+                <w:shd w:fill="auto" w:val="clear"/>
+                <w:vertAlign w:val="baseline"/>
+                <w:rtl w:val="0"/>
+              </w:rPr>
+              <w:t xml:space="preserve">Figure 2 - Logical Structure of the Data</w:t>
+            </w:r>
+          </w:hyperlink>
+          <w:r>
+            <w:rPr>
+              <w:rFonts w:ascii="Arial" w:cs="Arial" w:eastAsia="Arial" w:hAnsi="Arial"/>
+              <w:b w:val="0"/>
+              <w:i w:val="0"/>
+              <w:smallCaps w:val="0"/>
+              <w:strike w:val="0"/>
+              <w:color w:val="000000"/>
+              <w:sz w:val="22"/>
+              <w:szCs w:val="22"/>
+              <w:u w:val="none"/>
+              <w:shd w:fill="auto" w:val="clear"/>
+              <w:vertAlign w:val="baseline"/>
+              <w:rtl w:val="0"/>
+            </w:rPr>
+            <w:tab/>
+          </w:r>
+          <w:r>
+            <w:fldChar w:fldCharType="begin"/>
+            <w:instrText xml:space="preserve"> PAGEREF _tj2lm48whygt \h </w:instrText>
+            <w:fldChar w:fldCharType="separate"/>
+          </w:r>
+          <w:r>
+            <w:rPr>
+              <w:rFonts w:ascii="Arial" w:cs="Arial" w:eastAsia="Arial" w:hAnsi="Arial"/>
+              <w:b w:val="0"/>
+              <w:i w:val="0"/>
+              <w:smallCaps w:val="0"/>
+              <w:strike w:val="0"/>
+              <w:color w:val="000000"/>
+              <w:sz w:val="22"/>
+              <w:szCs w:val="22"/>
+              <w:u w:val="none"/>
+              <w:shd w:fill="auto" w:val="clear"/>
+              <w:vertAlign w:val="baseline"/>
+              <w:rtl w:val="0"/>
+            </w:rPr>
+            <w:t xml:space="preserve">23</w:t>
+          </w:r>
+          <w:r>
+            <w:fldChar w:fldCharType="end"/>
+          </w:r>
+          <w:r>
+            <w:rPr>
+              <w:rtl w:val="0"/>
+            </w:rPr>
+          </w:r>
+        </w:p>
+        <w:p>
+          <w:pPr>
+            <w:tabs>
+              <w:tab w:val="right" w:pos="9360"/>
+            </w:tabs>
+            <w:spacing w:before="60" w:line="240" w:lineRule="auto"/>
             <w:ind w:left="720" w:firstLine="0"/>
             <w:rPr>
               <w:rFonts w:ascii="Arial" w:cs="Arial" w:eastAsia="Arial" w:hAnsi="Arial"/>
@@ -3172,7 +3348,7 @@
               <w:vertAlign w:val="baseline"/>
               <w:rtl w:val="0"/>
             </w:rPr>
-            <w:t xml:space="preserve">25</w:t>
+            <w:t xml:space="preserve">24</w:t>
           </w:r>
           <w:r>
             <w:fldChar w:fldCharType="end"/>
@@ -3308,7 +3484,7 @@
                 <w:vertAlign w:val="baseline"/>
                 <w:rtl w:val="0"/>
               </w:rPr>
-              <w:t xml:space="preserve">3.4.1 Misuse case: Stealing admin’s login credentials</w:t>
+              <w:t xml:space="preserve">3.4.1 Misuse case: Delete Reviews</w:t>
             </w:r>
           </w:hyperlink>
           <w:r>
@@ -3396,7 +3572,7 @@
                 <w:vertAlign w:val="baseline"/>
                 <w:rtl w:val="0"/>
               </w:rPr>
-              <w:t xml:space="preserve">3.4.2 Misuse case: Steal Chef’s Login credentials</w:t>
+              <w:t xml:space="preserve">3.4.2 Misuse case: Add Malicious Chef Account</w:t>
             </w:r>
           </w:hyperlink>
           <w:r>
@@ -3484,7 +3660,7 @@
                 <w:vertAlign w:val="baseline"/>
                 <w:rtl w:val="0"/>
               </w:rPr>
-              <w:t xml:space="preserve">3.4.3 Misuse case: Order food without being at the restaurant</w:t>
+              <w:t xml:space="preserve">3.4.3 Misuse case: Delete actual chef’s account</w:t>
             </w:r>
           </w:hyperlink>
           <w:r>
@@ -3540,6 +3716,270 @@
             <w:tabs>
               <w:tab w:val="right" w:pos="9360"/>
             </w:tabs>
+            <w:spacing w:before="60" w:line="240" w:lineRule="auto"/>
+            <w:ind w:left="720" w:firstLine="0"/>
+            <w:rPr>
+              <w:rFonts w:ascii="Arial" w:cs="Arial" w:eastAsia="Arial" w:hAnsi="Arial"/>
+              <w:b w:val="0"/>
+              <w:i w:val="0"/>
+              <w:smallCaps w:val="0"/>
+              <w:strike w:val="0"/>
+              <w:color w:val="000000"/>
+              <w:sz w:val="22"/>
+              <w:szCs w:val="22"/>
+              <w:u w:val="none"/>
+              <w:shd w:fill="auto" w:val="clear"/>
+              <w:vertAlign w:val="baseline"/>
+            </w:rPr>
+          </w:pPr>
+          <w:hyperlink w:anchor="_sdgi41i9yuyp">
+            <w:r>
+              <w:rPr>
+                <w:rFonts w:ascii="Arial" w:cs="Arial" w:eastAsia="Arial" w:hAnsi="Arial"/>
+                <w:b w:val="0"/>
+                <w:i w:val="0"/>
+                <w:smallCaps w:val="0"/>
+                <w:strike w:val="0"/>
+                <w:color w:val="000000"/>
+                <w:sz w:val="22"/>
+                <w:szCs w:val="22"/>
+                <w:u w:val="none"/>
+                <w:shd w:fill="auto" w:val="clear"/>
+                <w:vertAlign w:val="baseline"/>
+                <w:rtl w:val="0"/>
+              </w:rPr>
+              <w:t xml:space="preserve">3.4.4 Misuse case: Change order status of a customer’s order</w:t>
+            </w:r>
+          </w:hyperlink>
+          <w:r>
+            <w:rPr>
+              <w:rFonts w:ascii="Arial" w:cs="Arial" w:eastAsia="Arial" w:hAnsi="Arial"/>
+              <w:b w:val="0"/>
+              <w:i w:val="0"/>
+              <w:smallCaps w:val="0"/>
+              <w:strike w:val="0"/>
+              <w:color w:val="000000"/>
+              <w:sz w:val="22"/>
+              <w:szCs w:val="22"/>
+              <w:u w:val="none"/>
+              <w:shd w:fill="auto" w:val="clear"/>
+              <w:vertAlign w:val="baseline"/>
+              <w:rtl w:val="0"/>
+            </w:rPr>
+            <w:tab/>
+          </w:r>
+          <w:r>
+            <w:fldChar w:fldCharType="begin"/>
+            <w:instrText xml:space="preserve"> PAGEREF _sdgi41i9yuyp \h </w:instrText>
+            <w:fldChar w:fldCharType="separate"/>
+          </w:r>
+          <w:r>
+            <w:rPr>
+              <w:rFonts w:ascii="Arial" w:cs="Arial" w:eastAsia="Arial" w:hAnsi="Arial"/>
+              <w:b w:val="0"/>
+              <w:i w:val="0"/>
+              <w:smallCaps w:val="0"/>
+              <w:strike w:val="0"/>
+              <w:color w:val="000000"/>
+              <w:sz w:val="22"/>
+              <w:szCs w:val="22"/>
+              <w:u w:val="none"/>
+              <w:shd w:fill="auto" w:val="clear"/>
+              <w:vertAlign w:val="baseline"/>
+              <w:rtl w:val="0"/>
+            </w:rPr>
+            <w:t xml:space="preserve">27</w:t>
+          </w:r>
+          <w:r>
+            <w:fldChar w:fldCharType="end"/>
+          </w:r>
+          <w:r>
+            <w:rPr>
+              <w:rtl w:val="0"/>
+            </w:rPr>
+          </w:r>
+        </w:p>
+        <w:p>
+          <w:pPr>
+            <w:tabs>
+              <w:tab w:val="right" w:pos="9360"/>
+            </w:tabs>
+            <w:spacing w:before="60" w:line="240" w:lineRule="auto"/>
+            <w:ind w:left="720" w:firstLine="0"/>
+            <w:rPr>
+              <w:rFonts w:ascii="Arial" w:cs="Arial" w:eastAsia="Arial" w:hAnsi="Arial"/>
+              <w:b w:val="0"/>
+              <w:i w:val="0"/>
+              <w:smallCaps w:val="0"/>
+              <w:strike w:val="0"/>
+              <w:color w:val="000000"/>
+              <w:sz w:val="22"/>
+              <w:szCs w:val="22"/>
+              <w:u w:val="none"/>
+              <w:shd w:fill="auto" w:val="clear"/>
+              <w:vertAlign w:val="baseline"/>
+            </w:rPr>
+          </w:pPr>
+          <w:hyperlink w:anchor="_7h4bicn4985g">
+            <w:r>
+              <w:rPr>
+                <w:rFonts w:ascii="Arial" w:cs="Arial" w:eastAsia="Arial" w:hAnsi="Arial"/>
+                <w:b w:val="0"/>
+                <w:i w:val="0"/>
+                <w:smallCaps w:val="0"/>
+                <w:strike w:val="0"/>
+                <w:color w:val="000000"/>
+                <w:sz w:val="22"/>
+                <w:szCs w:val="22"/>
+                <w:u w:val="none"/>
+                <w:shd w:fill="auto" w:val="clear"/>
+                <w:vertAlign w:val="baseline"/>
+                <w:rtl w:val="0"/>
+              </w:rPr>
+              <w:t xml:space="preserve">3.4.5 Misuse case: Delete available food items</w:t>
+            </w:r>
+          </w:hyperlink>
+          <w:r>
+            <w:rPr>
+              <w:rFonts w:ascii="Arial" w:cs="Arial" w:eastAsia="Arial" w:hAnsi="Arial"/>
+              <w:b w:val="0"/>
+              <w:i w:val="0"/>
+              <w:smallCaps w:val="0"/>
+              <w:strike w:val="0"/>
+              <w:color w:val="000000"/>
+              <w:sz w:val="22"/>
+              <w:szCs w:val="22"/>
+              <w:u w:val="none"/>
+              <w:shd w:fill="auto" w:val="clear"/>
+              <w:vertAlign w:val="baseline"/>
+              <w:rtl w:val="0"/>
+            </w:rPr>
+            <w:tab/>
+          </w:r>
+          <w:r>
+            <w:fldChar w:fldCharType="begin"/>
+            <w:instrText xml:space="preserve"> PAGEREF _7h4bicn4985g \h </w:instrText>
+            <w:fldChar w:fldCharType="separate"/>
+          </w:r>
+          <w:r>
+            <w:rPr>
+              <w:rFonts w:ascii="Arial" w:cs="Arial" w:eastAsia="Arial" w:hAnsi="Arial"/>
+              <w:b w:val="0"/>
+              <w:i w:val="0"/>
+              <w:smallCaps w:val="0"/>
+              <w:strike w:val="0"/>
+              <w:color w:val="000000"/>
+              <w:sz w:val="22"/>
+              <w:szCs w:val="22"/>
+              <w:u w:val="none"/>
+              <w:shd w:fill="auto" w:val="clear"/>
+              <w:vertAlign w:val="baseline"/>
+              <w:rtl w:val="0"/>
+            </w:rPr>
+            <w:t xml:space="preserve">28</w:t>
+          </w:r>
+          <w:r>
+            <w:fldChar w:fldCharType="end"/>
+          </w:r>
+          <w:r>
+            <w:rPr>
+              <w:rtl w:val="0"/>
+            </w:rPr>
+          </w:r>
+        </w:p>
+        <w:p>
+          <w:pPr>
+            <w:tabs>
+              <w:tab w:val="right" w:pos="9360"/>
+            </w:tabs>
+            <w:spacing w:before="60" w:line="240" w:lineRule="auto"/>
+            <w:ind w:left="720" w:firstLine="0"/>
+            <w:rPr>
+              <w:rFonts w:ascii="Arial" w:cs="Arial" w:eastAsia="Arial" w:hAnsi="Arial"/>
+              <w:b w:val="0"/>
+              <w:i w:val="0"/>
+              <w:smallCaps w:val="0"/>
+              <w:strike w:val="0"/>
+              <w:color w:val="000000"/>
+              <w:sz w:val="22"/>
+              <w:szCs w:val="22"/>
+              <w:u w:val="none"/>
+              <w:shd w:fill="auto" w:val="clear"/>
+              <w:vertAlign w:val="baseline"/>
+            </w:rPr>
+          </w:pPr>
+          <w:hyperlink w:anchor="_q0s5sx8i55gp">
+            <w:r>
+              <w:rPr>
+                <w:rFonts w:ascii="Arial" w:cs="Arial" w:eastAsia="Arial" w:hAnsi="Arial"/>
+                <w:b w:val="0"/>
+                <w:i w:val="0"/>
+                <w:smallCaps w:val="0"/>
+                <w:strike w:val="0"/>
+                <w:color w:val="000000"/>
+                <w:sz w:val="22"/>
+                <w:szCs w:val="22"/>
+                <w:u w:val="none"/>
+                <w:shd w:fill="auto" w:val="clear"/>
+                <w:vertAlign w:val="baseline"/>
+                <w:rtl w:val="0"/>
+              </w:rPr>
+              <w:t xml:space="preserve">3.4.6 Misuse case: Anonymous Order</w:t>
+            </w:r>
+          </w:hyperlink>
+          <w:r>
+            <w:rPr>
+              <w:rFonts w:ascii="Arial" w:cs="Arial" w:eastAsia="Arial" w:hAnsi="Arial"/>
+              <w:b w:val="0"/>
+              <w:i w:val="0"/>
+              <w:smallCaps w:val="0"/>
+              <w:strike w:val="0"/>
+              <w:color w:val="000000"/>
+              <w:sz w:val="22"/>
+              <w:szCs w:val="22"/>
+              <w:u w:val="none"/>
+              <w:shd w:fill="auto" w:val="clear"/>
+              <w:vertAlign w:val="baseline"/>
+              <w:rtl w:val="0"/>
+            </w:rPr>
+            <w:tab/>
+          </w:r>
+          <w:r>
+            <w:fldChar w:fldCharType="begin"/>
+            <w:instrText xml:space="preserve"> PAGEREF _q0s5sx8i55gp \h </w:instrText>
+            <w:fldChar w:fldCharType="separate"/>
+          </w:r>
+          <w:r>
+            <w:rPr>
+              <w:rFonts w:ascii="Arial" w:cs="Arial" w:eastAsia="Arial" w:hAnsi="Arial"/>
+              <w:b w:val="0"/>
+              <w:i w:val="0"/>
+              <w:smallCaps w:val="0"/>
+              <w:strike w:val="0"/>
+              <w:color w:val="000000"/>
+              <w:sz w:val="22"/>
+              <w:szCs w:val="22"/>
+              <w:u w:val="none"/>
+              <w:shd w:fill="auto" w:val="clear"/>
+              <w:vertAlign w:val="baseline"/>
+              <w:rtl w:val="0"/>
+            </w:rPr>
+            <w:t xml:space="preserve">29</w:t>
+          </w:r>
+          <w:r>
+            <w:fldChar w:fldCharType="end"/>
+          </w:r>
+          <w:r>
+            <w:rPr>
+              <w:rtl w:val="0"/>
+            </w:rPr>
+          </w:r>
+        </w:p>
+        <w:p>
+          <w:pPr>
+            <w:tabs>
+              <w:tab w:val="right" w:pos="9360"/>
+            </w:tabs>
             <w:spacing w:before="200" w:line="240" w:lineRule="auto"/>
             <w:ind w:left="0" w:firstLine="0"/>
             <w:rPr>
@@ -3572,7 +4012,7 @@
                 <w:vertAlign w:val="baseline"/>
                 <w:rtl w:val="0"/>
               </w:rPr>
-              <w:t xml:space="preserve">4.0. Threat Identification &amp; Modeling</w:t>
+              <w:t xml:space="preserve">4. Threat Identification &amp; Modeling</w:t>
             </w:r>
           </w:hyperlink>
           <w:r>
@@ -3612,7 +4052,7 @@
               <w:vertAlign w:val="baseline"/>
               <w:rtl w:val="0"/>
             </w:rPr>
-            <w:t xml:space="preserve">27</w:t>
+            <w:t xml:space="preserve">29</w:t>
           </w:r>
           <w:r>
             <w:fldChar w:fldCharType="end"/>
@@ -3700,7 +4140,7 @@
               <w:vertAlign w:val="baseline"/>
               <w:rtl w:val="0"/>
             </w:rPr>
-            <w:t xml:space="preserve">27</w:t>
+            <w:t xml:space="preserve">29</w:t>
           </w:r>
           <w:r>
             <w:fldChar w:fldCharType="end"/>
@@ -3748,7 +4188,7 @@
                 <w:vertAlign w:val="baseline"/>
                 <w:rtl w:val="0"/>
               </w:rPr>
-              <w:t xml:space="preserve">4.2 Threat: Weak admin / chef login password</w:t>
+              <w:t xml:space="preserve">4.2. Threat: Weak admin / chef login password</w:t>
             </w:r>
           </w:hyperlink>
           <w:r>
@@ -3788,7 +4228,7 @@
               <w:vertAlign w:val="baseline"/>
               <w:rtl w:val="0"/>
             </w:rPr>
-            <w:t xml:space="preserve">28</w:t>
+            <w:t xml:space="preserve">30</w:t>
           </w:r>
           <w:r>
             <w:fldChar w:fldCharType="end"/>
@@ -3836,7 +4276,7 @@
                 <w:vertAlign w:val="baseline"/>
                 <w:rtl w:val="0"/>
               </w:rPr>
-              <w:t xml:space="preserve">4.3 Threat: Physical access to devices that should be used inside the restaurant.</w:t>
+              <w:t xml:space="preserve">4.3. Threat: Physical access to devices that should be used inside the restaurant.</w:t>
             </w:r>
           </w:hyperlink>
           <w:r>
@@ -3876,7 +4316,7 @@
               <w:vertAlign w:val="baseline"/>
               <w:rtl w:val="0"/>
             </w:rPr>
-            <w:t xml:space="preserve">28</w:t>
+            <w:t xml:space="preserve">30</w:t>
           </w:r>
           <w:r>
             <w:fldChar w:fldCharType="end"/>
@@ -3892,7 +4332,7 @@
             <w:tabs>
               <w:tab w:val="right" w:pos="9360"/>
             </w:tabs>
-            <w:spacing w:after="80" w:before="60" w:line="240" w:lineRule="auto"/>
+            <w:spacing w:before="60" w:line="240" w:lineRule="auto"/>
             <w:ind w:left="360" w:firstLine="0"/>
             <w:rPr>
               <w:rFonts w:ascii="Arial" w:cs="Arial" w:eastAsia="Arial" w:hAnsi="Arial"/>
@@ -3924,7 +4364,7 @@
                 <w:vertAlign w:val="baseline"/>
                 <w:rtl w:val="0"/>
               </w:rPr>
-              <w:t xml:space="preserve">4.4 Threat: Man in the middle</w:t>
+              <w:t xml:space="preserve">4.4. Threat: Man in the middle</w:t>
             </w:r>
           </w:hyperlink>
           <w:r>
@@ -3964,7 +4404,95 @@
               <w:vertAlign w:val="baseline"/>
               <w:rtl w:val="0"/>
             </w:rPr>
-            <w:t xml:space="preserve">28</w:t>
+            <w:t xml:space="preserve">30</w:t>
+          </w:r>
+          <w:r>
+            <w:fldChar w:fldCharType="end"/>
+          </w:r>
+          <w:r>
+            <w:rPr>
+              <w:rtl w:val="0"/>
+            </w:rPr>
+          </w:r>
+        </w:p>
+        <w:p>
+          <w:pPr>
+            <w:tabs>
+              <w:tab w:val="right" w:pos="9360"/>
+            </w:tabs>
+            <w:spacing w:after="80" w:before="60" w:line="240" w:lineRule="auto"/>
+            <w:ind w:left="360" w:firstLine="0"/>
+            <w:rPr>
+              <w:rFonts w:ascii="Arial" w:cs="Arial" w:eastAsia="Arial" w:hAnsi="Arial"/>
+              <w:b w:val="0"/>
+              <w:i w:val="0"/>
+              <w:smallCaps w:val="0"/>
+              <w:strike w:val="0"/>
+              <w:color w:val="000000"/>
+              <w:sz w:val="22"/>
+              <w:szCs w:val="22"/>
+              <w:u w:val="none"/>
+              <w:shd w:fill="auto" w:val="clear"/>
+              <w:vertAlign w:val="baseline"/>
+            </w:rPr>
+          </w:pPr>
+          <w:hyperlink w:anchor="_x2l18lbdracc">
+            <w:r>
+              <w:rPr>
+                <w:rFonts w:ascii="Arial" w:cs="Arial" w:eastAsia="Arial" w:hAnsi="Arial"/>
+                <w:b w:val="0"/>
+                <w:i w:val="0"/>
+                <w:smallCaps w:val="0"/>
+                <w:strike w:val="0"/>
+                <w:color w:val="000000"/>
+                <w:sz w:val="22"/>
+                <w:szCs w:val="22"/>
+                <w:u w:val="none"/>
+                <w:shd w:fill="auto" w:val="clear"/>
+                <w:vertAlign w:val="baseline"/>
+                <w:rtl w:val="0"/>
+              </w:rPr>
+              <w:t xml:space="preserve">4.5. Threat: Loss of Data</w:t>
+            </w:r>
+          </w:hyperlink>
+          <w:r>
+            <w:rPr>
+              <w:rFonts w:ascii="Arial" w:cs="Arial" w:eastAsia="Arial" w:hAnsi="Arial"/>
+              <w:b w:val="0"/>
+              <w:i w:val="0"/>
+              <w:smallCaps w:val="0"/>
+              <w:strike w:val="0"/>
+              <w:color w:val="000000"/>
+              <w:sz w:val="22"/>
+              <w:szCs w:val="22"/>
+              <w:u w:val="none"/>
+              <w:shd w:fill="auto" w:val="clear"/>
+              <w:vertAlign w:val="baseline"/>
+              <w:rtl w:val="0"/>
+            </w:rPr>
+            <w:tab/>
+          </w:r>
+          <w:r>
+            <w:fldChar w:fldCharType="begin"/>
+            <w:instrText xml:space="preserve"> PAGEREF _x2l18lbdracc \h </w:instrText>
+            <w:fldChar w:fldCharType="separate"/>
+          </w:r>
+          <w:r>
+            <w:rPr>
+              <w:rFonts w:ascii="Arial" w:cs="Arial" w:eastAsia="Arial" w:hAnsi="Arial"/>
+              <w:b w:val="0"/>
+              <w:i w:val="0"/>
+              <w:smallCaps w:val="0"/>
+              <w:strike w:val="0"/>
+              <w:color w:val="000000"/>
+              <w:sz w:val="22"/>
+              <w:szCs w:val="22"/>
+              <w:u w:val="none"/>
+              <w:shd w:fill="auto" w:val="clear"/>
+              <w:vertAlign w:val="baseline"/>
+              <w:rtl w:val="0"/>
+            </w:rPr>
+            <w:t xml:space="preserve">31</w:t>
           </w:r>
           <w:r>
             <w:fldChar w:fldCharType="end"/>
@@ -4391,7 +4919,7 @@
           <w:szCs w:val="24"/>
           <w:rtl w:val="0"/>
         </w:rPr>
-        <w:t xml:space="preserve">1.3 Intended audience </w:t>
+        <w:t xml:space="preserve">1.3. Intended audience </w:t>
       </w:r>
     </w:p>
     <w:p>
@@ -4555,7 +5083,7 @@
                 <w:szCs w:val="24"/>
                 <w:rtl w:val="0"/>
               </w:rPr>
-              <w:t xml:space="preserve">IEEE Standard</w:t>
+              <w:t xml:space="preserve">SRS</w:t>
             </w:r>
           </w:p>
         </w:tc>
@@ -4598,7 +5126,7 @@
                 <w:szCs w:val="24"/>
                 <w:rtl w:val="0"/>
               </w:rPr>
-              <w:t xml:space="preserve">International Electric Electronic Engineering Standards 1016-2009</w:t>
+              <w:t xml:space="preserve">Software Requirement Specification</w:t>
             </w:r>
           </w:p>
         </w:tc>
@@ -4647,7 +5175,7 @@
                 <w:szCs w:val="24"/>
                 <w:rtl w:val="0"/>
               </w:rPr>
-              <w:t xml:space="preserve">SRS</w:t>
+              <w:t xml:space="preserve">User/Customer</w:t>
             </w:r>
           </w:p>
         </w:tc>
@@ -4690,7 +5218,7 @@
                 <w:szCs w:val="24"/>
                 <w:rtl w:val="0"/>
               </w:rPr>
-              <w:t xml:space="preserve">Software Requirement Specification</w:t>
+              <w:t xml:space="preserve">Person who wants to or will use the system</w:t>
             </w:r>
           </w:p>
         </w:tc>
@@ -4739,7 +5267,7 @@
                 <w:szCs w:val="24"/>
                 <w:rtl w:val="0"/>
               </w:rPr>
-              <w:t xml:space="preserve">User/Customer</w:t>
+              <w:t xml:space="preserve">DB</w:t>
             </w:r>
           </w:p>
         </w:tc>
@@ -4782,7 +5310,7 @@
                 <w:szCs w:val="24"/>
                 <w:rtl w:val="0"/>
               </w:rPr>
-              <w:t xml:space="preserve">Person who wants to or will use the system</w:t>
+              <w:t xml:space="preserve">Database</w:t>
             </w:r>
           </w:p>
         </w:tc>
@@ -4831,7 +5359,7 @@
                 <w:szCs w:val="24"/>
                 <w:rtl w:val="0"/>
               </w:rPr>
-              <w:t xml:space="preserve">DB</w:t>
+              <w:t xml:space="preserve">Admin</w:t>
             </w:r>
           </w:p>
         </w:tc>
@@ -4874,7 +5402,7 @@
                 <w:szCs w:val="24"/>
                 <w:rtl w:val="0"/>
               </w:rPr>
-              <w:t xml:space="preserve">Database</w:t>
+              <w:t xml:space="preserve">Administrator - A restaurant staff who will be in charge of adding and managing food items as well as managing ratings and reviews given by users.</w:t>
             </w:r>
           </w:p>
         </w:tc>
@@ -4923,7 +5451,7 @@
                 <w:szCs w:val="24"/>
                 <w:rtl w:val="0"/>
               </w:rPr>
-              <w:t xml:space="preserve">Admin</w:t>
+              <w:t xml:space="preserve">Info</w:t>
             </w:r>
           </w:p>
         </w:tc>
@@ -4966,7 +5494,7 @@
                 <w:szCs w:val="24"/>
                 <w:rtl w:val="0"/>
               </w:rPr>
-              <w:t xml:space="preserve">Administrator - A restaurant staff who will be in charge of adding and managing food items as well as managing ratings and reviews given by users.</w:t>
+              <w:t xml:space="preserve">Information</w:t>
             </w:r>
           </w:p>
         </w:tc>
@@ -5015,7 +5543,7 @@
                 <w:szCs w:val="24"/>
                 <w:rtl w:val="0"/>
               </w:rPr>
-              <w:t xml:space="preserve">Info</w:t>
+              <w:t xml:space="preserve">Chef</w:t>
             </w:r>
           </w:p>
         </w:tc>
@@ -5058,7 +5586,185 @@
                 <w:szCs w:val="24"/>
                 <w:rtl w:val="0"/>
               </w:rPr>
-              <w:t xml:space="preserve">Information</w:t>
+              <w:t xml:space="preserve">An individual working in the restaurant who will make food and/or update the order status</w:t>
+            </w:r>
+          </w:p>
+        </w:tc>
+      </w:tr>
+      <w:tr>
+        <w:trPr>
+          <w:cantSplit w:val="0"/>
+          <w:tblHeader w:val="0"/>
+        </w:trPr>
+        <w:tc>
+          <w:tcPr>
+            <w:shd w:fill="auto" w:val="clear"/>
+            <w:tcMar>
+              <w:top w:w="100.0" w:type="dxa"/>
+              <w:left w:w="100.0" w:type="dxa"/>
+              <w:bottom w:w="100.0" w:type="dxa"/>
+              <w:right w:w="100.0" w:type="dxa"/>
+            </w:tcMar>
+            <w:vAlign w:val="top"/>
+          </w:tcPr>
+          <w:p>
+            <w:pPr>
+              <w:keepNext w:val="0"/>
+              <w:keepLines w:val="0"/>
+              <w:pageBreakBefore w:val="0"/>
+              <w:widowControl w:val="0"/>
+              <w:pBdr>
+                <w:top w:space="0" w:sz="0" w:val="nil"/>
+                <w:left w:space="0" w:sz="0" w:val="nil"/>
+                <w:bottom w:space="0" w:sz="0" w:val="nil"/>
+                <w:right w:space="0" w:sz="0" w:val="nil"/>
+                <w:between w:space="0" w:sz="0" w:val="nil"/>
+              </w:pBdr>
+              <w:shd w:fill="auto" w:val="clear"/>
+              <w:spacing w:after="0" w:before="0" w:line="240" w:lineRule="auto"/>
+              <w:ind w:left="0" w:right="0" w:firstLine="0"/>
+              <w:jc w:val="left"/>
+              <w:rPr>
+                <w:sz w:val="24"/>
+                <w:szCs w:val="24"/>
+              </w:rPr>
+            </w:pPr>
+            <w:r>
+              <w:rPr>
+                <w:sz w:val="24"/>
+                <w:szCs w:val="24"/>
+                <w:rtl w:val="0"/>
+              </w:rPr>
+              <w:t xml:space="preserve">Attacker</w:t>
+            </w:r>
+          </w:p>
+        </w:tc>
+        <w:tc>
+          <w:tcPr>
+            <w:shd w:fill="auto" w:val="clear"/>
+            <w:tcMar>
+              <w:top w:w="100.0" w:type="dxa"/>
+              <w:left w:w="100.0" w:type="dxa"/>
+              <w:bottom w:w="100.0" w:type="dxa"/>
+              <w:right w:w="100.0" w:type="dxa"/>
+            </w:tcMar>
+            <w:vAlign w:val="top"/>
+          </w:tcPr>
+          <w:p>
+            <w:pPr>
+              <w:keepNext w:val="0"/>
+              <w:keepLines w:val="0"/>
+              <w:pageBreakBefore w:val="0"/>
+              <w:widowControl w:val="0"/>
+              <w:pBdr>
+                <w:top w:space="0" w:sz="0" w:val="nil"/>
+                <w:left w:space="0" w:sz="0" w:val="nil"/>
+                <w:bottom w:space="0" w:sz="0" w:val="nil"/>
+                <w:right w:space="0" w:sz="0" w:val="nil"/>
+                <w:between w:space="0" w:sz="0" w:val="nil"/>
+              </w:pBdr>
+              <w:shd w:fill="auto" w:val="clear"/>
+              <w:spacing w:after="0" w:before="0" w:line="240" w:lineRule="auto"/>
+              <w:ind w:left="0" w:right="0" w:firstLine="0"/>
+              <w:jc w:val="left"/>
+              <w:rPr>
+                <w:sz w:val="24"/>
+                <w:szCs w:val="24"/>
+              </w:rPr>
+            </w:pPr>
+            <w:r>
+              <w:rPr>
+                <w:sz w:val="24"/>
+                <w:szCs w:val="24"/>
+                <w:rtl w:val="0"/>
+              </w:rPr>
+              <w:t xml:space="preserve">An individual or organization who wants to harm the system in any shape or form</w:t>
+            </w:r>
+          </w:p>
+        </w:tc>
+      </w:tr>
+      <w:tr>
+        <w:trPr>
+          <w:cantSplit w:val="0"/>
+          <w:tblHeader w:val="0"/>
+        </w:trPr>
+        <w:tc>
+          <w:tcPr>
+            <w:shd w:fill="auto" w:val="clear"/>
+            <w:tcMar>
+              <w:top w:w="100.0" w:type="dxa"/>
+              <w:left w:w="100.0" w:type="dxa"/>
+              <w:bottom w:w="100.0" w:type="dxa"/>
+              <w:right w:w="100.0" w:type="dxa"/>
+            </w:tcMar>
+            <w:vAlign w:val="top"/>
+          </w:tcPr>
+          <w:p>
+            <w:pPr>
+              <w:keepNext w:val="0"/>
+              <w:keepLines w:val="0"/>
+              <w:pageBreakBefore w:val="0"/>
+              <w:widowControl w:val="0"/>
+              <w:pBdr>
+                <w:top w:space="0" w:sz="0" w:val="nil"/>
+                <w:left w:space="0" w:sz="0" w:val="nil"/>
+                <w:bottom w:space="0" w:sz="0" w:val="nil"/>
+                <w:right w:space="0" w:sz="0" w:val="nil"/>
+                <w:between w:space="0" w:sz="0" w:val="nil"/>
+              </w:pBdr>
+              <w:shd w:fill="auto" w:val="clear"/>
+              <w:spacing w:after="0" w:before="0" w:line="240" w:lineRule="auto"/>
+              <w:ind w:left="0" w:right="0" w:firstLine="0"/>
+              <w:jc w:val="left"/>
+              <w:rPr>
+                <w:sz w:val="24"/>
+                <w:szCs w:val="24"/>
+              </w:rPr>
+            </w:pPr>
+            <w:r>
+              <w:rPr>
+                <w:rtl w:val="0"/>
+              </w:rPr>
+            </w:r>
+          </w:p>
+        </w:tc>
+        <w:tc>
+          <w:tcPr>
+            <w:shd w:fill="auto" w:val="clear"/>
+            <w:tcMar>
+              <w:top w:w="100.0" w:type="dxa"/>
+              <w:left w:w="100.0" w:type="dxa"/>
+              <w:bottom w:w="100.0" w:type="dxa"/>
+              <w:right w:w="100.0" w:type="dxa"/>
+            </w:tcMar>
+            <w:vAlign w:val="top"/>
+          </w:tcPr>
+          <w:p>
+            <w:pPr>
+              <w:keepNext w:val="0"/>
+              <w:keepLines w:val="0"/>
+              <w:pageBreakBefore w:val="0"/>
+              <w:widowControl w:val="0"/>
+              <w:pBdr>
+                <w:top w:space="0" w:sz="0" w:val="nil"/>
+                <w:left w:space="0" w:sz="0" w:val="nil"/>
+                <w:bottom w:space="0" w:sz="0" w:val="nil"/>
+                <w:right w:space="0" w:sz="0" w:val="nil"/>
+                <w:between w:space="0" w:sz="0" w:val="nil"/>
+              </w:pBdr>
+              <w:shd w:fill="auto" w:val="clear"/>
+              <w:spacing w:after="0" w:before="0" w:line="240" w:lineRule="auto"/>
+              <w:ind w:left="0" w:right="0" w:firstLine="0"/>
+              <w:jc w:val="left"/>
+              <w:rPr>
+                <w:sz w:val="24"/>
+                <w:szCs w:val="24"/>
+              </w:rPr>
+            </w:pPr>
+            <w:r>
+              <w:rPr>
+                <w:rtl w:val="0"/>
+              </w:rPr>
             </w:r>
           </w:p>
         </w:tc>
@@ -5250,7 +5956,7 @@
           <w:szCs w:val="28"/>
           <w:rtl w:val="0"/>
         </w:rPr>
-        <w:t xml:space="preserve">2.0. Overall Description</w:t>
+        <w:t xml:space="preserve">2. Overall Description</w:t>
       </w:r>
       <w:r>
         <w:rPr>
@@ -5312,7 +6018,7 @@
                       </wpg:grpSpPr>
                       <wps:wsp>
                         <wps:cNvSpPr/>
-                        <wps:cNvPr id="16" name="Shape 16"/>
+                        <wps:cNvPr id="10" name="Shape 10"/>
                         <wps:spPr>
                           <a:xfrm>
                             <a:off x="2172300" y="794025"/>
@@ -5350,7 +6056,7 @@
                       </wps:wsp>
                       <wps:wsp>
                         <wps:cNvSpPr/>
-                        <wps:cNvPr id="17" name="Shape 17"/>
+                        <wps:cNvPr id="11" name="Shape 11"/>
                         <wps:spPr>
                           <a:xfrm>
                             <a:off x="2651758" y="2571061"/>
@@ -5388,7 +6094,7 @@
                       </wps:wsp>
                       <wps:wsp>
                         <wps:cNvSpPr txBox="1"/>
-                        <wps:cNvPr id="18" name="Shape 18"/>
+                        <wps:cNvPr id="12" name="Shape 12"/>
                         <wps:spPr>
                           <a:xfrm>
                             <a:off x="2829224" y="2911889"/>
@@ -5433,7 +6139,7 @@
                       </wps:wsp>
                       <wps:wsp>
                         <wps:cNvSpPr txBox="1"/>
-                        <wps:cNvPr id="19" name="Shape 19"/>
+                        <wps:cNvPr id="13" name="Shape 13"/>
                         <wps:spPr>
                           <a:xfrm>
                             <a:off x="2438350" y="3843550"/>
@@ -5669,7 +6375,7 @@
                       </wps:wsp>
                       <wps:wsp>
                         <wps:cNvSpPr/>
-                        <wps:cNvPr id="20" name="Shape 20"/>
+                        <wps:cNvPr id="14" name="Shape 14"/>
                         <wps:spPr>
                           <a:xfrm>
                             <a:off x="2651758" y="1228558"/>
@@ -5707,7 +6413,7 @@
                       </wps:wsp>
                       <wps:wsp>
                         <wps:cNvSpPr txBox="1"/>
-                        <wps:cNvPr id="21" name="Shape 21"/>
+                        <wps:cNvPr id="15" name="Shape 15"/>
                         <wps:spPr>
                           <a:xfrm>
                             <a:off x="2824037" y="1311811"/>
@@ -5752,7 +6458,7 @@
                       </wps:wsp>
                       <wps:wsp>
                         <wps:cNvSpPr/>
-                        <wps:cNvPr id="22" name="Shape 22"/>
+                        <wps:cNvPr id="16" name="Shape 16"/>
                         <wps:spPr>
                           <a:xfrm>
                             <a:off x="2651758" y="1897066"/>
@@ -5790,7 +6496,7 @@
                       </wps:wsp>
                       <wps:wsp>
                         <wps:cNvSpPr txBox="1"/>
-                        <wps:cNvPr id="23" name="Shape 23"/>
+                        <wps:cNvPr id="17" name="Shape 17"/>
                         <wps:spPr>
                           <a:xfrm>
                             <a:off x="2824037" y="1980257"/>
@@ -5848,7 +6554,7 @@
                       </wps:wsp>
                       <wps:wsp>
                         <wps:cNvSpPr/>
-                        <wps:cNvPr id="24" name="Shape 24"/>
+                        <wps:cNvPr id="18" name="Shape 18"/>
                         <wps:spPr>
                           <a:xfrm>
                             <a:off x="1002431" y="2858899"/>
@@ -5988,7 +6694,7 @@
                       </wps:wsp>
                       <wps:wsp>
                         <wps:cNvSpPr txBox="1"/>
-                        <wps:cNvPr id="29" name="Shape 29"/>
+                        <wps:cNvPr id="23" name="Shape 23"/>
                         <wps:spPr>
                           <a:xfrm>
                             <a:off x="779775" y="3836600"/>
@@ -6241,7 +6947,7 @@
                       </wps:wsp>
                       <wps:wsp>
                         <wps:cNvSpPr/>
-                        <wps:cNvPr id="38" name="Shape 38"/>
+                        <wps:cNvPr id="32" name="Shape 32"/>
                         <wps:spPr>
                           <a:xfrm>
                             <a:off x="6193431" y="1175505"/>
@@ -6381,7 +7087,7 @@
                       </wps:wsp>
                       <wps:wsp>
                         <wps:cNvSpPr txBox="1"/>
-                        <wps:cNvPr id="43" name="Shape 43"/>
+                        <wps:cNvPr id="37" name="Shape 37"/>
                         <wps:spPr>
                           <a:xfrm>
                             <a:off x="5982821" y="2116488"/>
@@ -6482,7 +7188,7 @@
                       </wps:wsp>
                       <wps:wsp>
                         <wps:cNvSpPr/>
-                        <wps:cNvPr id="46" name="Shape 46"/>
+                        <wps:cNvPr id="40" name="Shape 40"/>
                         <wps:spPr>
                           <a:xfrm>
                             <a:off x="5940475" y="3127075"/>
@@ -6694,7 +7400,7 @@
           <w:szCs w:val="24"/>
           <w:rtl w:val="0"/>
         </w:rPr>
-        <w:t xml:space="preserve">2.2 Functional Requirements Specification</w:t>
+        <w:t xml:space="preserve">2.2. Functional Requirements Specification</w:t>
       </w:r>
     </w:p>
     <w:p>
@@ -6733,7 +7439,7 @@
           <w:szCs w:val="24"/>
           <w:rtl w:val="0"/>
         </w:rPr>
-        <w:t xml:space="preserve">2.2.1. User’s use case</w:t>
+        <w:t xml:space="preserve">2.2.1 User’s use case</w:t>
       </w:r>
     </w:p>
     <w:p>
@@ -6802,7 +7508,7 @@
                 <wp:extent cx="3986213" cy="1295519"/>
                 <wp:effectExtent b="0" l="0" r="0" t="0"/>
                 <wp:wrapTopAndBottom distB="114300" distT="114300"/>
-                <wp:docPr id="19" name=""/>
+                <wp:docPr id="22" name=""/>
                 <a:graphic>
                   <a:graphicData uri="http://schemas.microsoft.com/office/word/2010/wordprocessingGroup">
                     <wpg:wgp>
@@ -7101,12 +7807,12 @@
                 <wp:extent cx="3986213" cy="1295519"/>
                 <wp:effectExtent b="0" l="0" r="0" t="0"/>
                 <wp:wrapTopAndBottom distB="114300" distT="114300"/>
-                <wp:docPr id="19" name="image19.png"/>
+                <wp:docPr id="22" name="image22.png"/>
                 <a:graphic>
                   <a:graphicData uri="http://schemas.openxmlformats.org/drawingml/2006/picture">
                     <pic:pic>
                       <pic:nvPicPr>
-                        <pic:cNvPr id="0" name="image19.png"/>
+                        <pic:cNvPr id="0" name="image22.png"/>
                         <pic:cNvPicPr preferRelativeResize="0"/>
                       </pic:nvPicPr>
                       <pic:blipFill>
@@ -7825,7 +8531,7 @@
       <w:pPr>
         <w:numPr>
           <w:ilvl w:val="0"/>
-          <w:numId w:val="42"/>
+          <w:numId w:val="41"/>
         </w:numPr>
         <w:ind w:left="720" w:hanging="360"/>
         <w:rPr>
@@ -7846,7 +8552,7 @@
       <w:pPr>
         <w:numPr>
           <w:ilvl w:val="0"/>
-          <w:numId w:val="42"/>
+          <w:numId w:val="41"/>
         </w:numPr>
         <w:ind w:left="720" w:hanging="360"/>
         <w:rPr>
@@ -7867,7 +8573,7 @@
       <w:pPr>
         <w:numPr>
           <w:ilvl w:val="0"/>
-          <w:numId w:val="42"/>
+          <w:numId w:val="41"/>
         </w:numPr>
         <w:ind w:left="720" w:hanging="360"/>
         <w:rPr>
@@ -7969,7 +8675,7 @@
                 <wp:extent cx="3986213" cy="1295519"/>
                 <wp:effectExtent b="0" l="0" r="0" t="0"/>
                 <wp:wrapTopAndBottom distB="114300" distT="114300"/>
-                <wp:docPr id="16" name=""/>
+                <wp:docPr id="18" name=""/>
                 <a:graphic>
                   <a:graphicData uri="http://schemas.microsoft.com/office/word/2010/wordprocessingGroup">
                     <wpg:wgp>
@@ -8268,12 +8974,12 @@
                 <wp:extent cx="3986213" cy="1295519"/>
                 <wp:effectExtent b="0" l="0" r="0" t="0"/>
                 <wp:wrapTopAndBottom distB="114300" distT="114300"/>
-                <wp:docPr id="16" name="image16.png"/>
+                <wp:docPr id="18" name="image18.png"/>
                 <a:graphic>
                   <a:graphicData uri="http://schemas.openxmlformats.org/drawingml/2006/picture">
                     <pic:pic>
                       <pic:nvPicPr>
-                        <pic:cNvPr id="0" name="image16.png"/>
+                        <pic:cNvPr id="0" name="image18.png"/>
                         <pic:cNvPicPr preferRelativeResize="0"/>
                       </pic:nvPicPr>
                       <pic:blipFill>
@@ -9714,7 +10420,7 @@
                 <wp:extent cx="3986213" cy="1295519"/>
                 <wp:effectExtent b="0" l="0" r="0" t="0"/>
                 <wp:wrapTopAndBottom distB="114300" distT="114300"/>
-                <wp:docPr id="13" name=""/>
+                <wp:docPr id="15" name=""/>
                 <a:graphic>
                   <a:graphicData uri="http://schemas.microsoft.com/office/word/2010/wordprocessingGroup">
                     <wpg:wgp>
@@ -10013,12 +10719,12 @@
                 <wp:extent cx="3986213" cy="1295519"/>
                 <wp:effectExtent b="0" l="0" r="0" t="0"/>
                 <wp:wrapTopAndBottom distB="114300" distT="114300"/>
-                <wp:docPr id="13" name="image13.png"/>
+                <wp:docPr id="15" name="image15.png"/>
                 <a:graphic>
                   <a:graphicData uri="http://schemas.openxmlformats.org/drawingml/2006/picture">
                     <pic:pic>
                       <pic:nvPicPr>
-                        <pic:cNvPr id="0" name="image13.png"/>
+                        <pic:cNvPr id="0" name="image15.png"/>
                         <pic:cNvPicPr preferRelativeResize="0"/>
                       </pic:nvPicPr>
                       <pic:blipFill>
@@ -11381,7 +12087,7 @@
         <w:rPr>
           <w:rtl w:val="0"/>
         </w:rPr>
-        <w:t xml:space="preserve">2.2.2. Chef’s use case</w:t>
+        <w:t xml:space="preserve">2.2.2 Chef’s use case</w:t>
       </w:r>
     </w:p>
     <w:p>
@@ -11456,7 +12162,7 @@
                 <wp:extent cx="3986213" cy="1295519"/>
                 <wp:effectExtent b="0" l="0" r="0" t="0"/>
                 <wp:wrapTopAndBottom distB="114300" distT="114300"/>
-                <wp:docPr id="20" name=""/>
+                <wp:docPr id="23" name=""/>
                 <a:graphic>
                   <a:graphicData uri="http://schemas.microsoft.com/office/word/2010/wordprocessingGroup">
                     <wpg:wgp>
@@ -11755,12 +12461,12 @@
                 <wp:extent cx="3986213" cy="1295519"/>
                 <wp:effectExtent b="0" l="0" r="0" t="0"/>
                 <wp:wrapTopAndBottom distB="114300" distT="114300"/>
-                <wp:docPr id="20" name="image20.png"/>
+                <wp:docPr id="23" name="image23.png"/>
                 <a:graphic>
                   <a:graphicData uri="http://schemas.openxmlformats.org/drawingml/2006/picture">
                     <pic:pic>
                       <pic:nvPicPr>
-                        <pic:cNvPr id="0" name="image20.png"/>
+                        <pic:cNvPr id="0" name="image23.png"/>
                         <pic:cNvPicPr preferRelativeResize="0"/>
                       </pic:nvPicPr>
                       <pic:blipFill>
@@ -13078,7 +13784,7 @@
         <w:rPr>
           <w:rtl w:val="0"/>
         </w:rPr>
-        <w:t xml:space="preserve">2.2.3. Admin’s use case</w:t>
+        <w:t xml:space="preserve">2.2.3 Admin’s use case</w:t>
       </w:r>
     </w:p>
     <w:p>
@@ -13742,7 +14448,7 @@
                 <wp:extent cx="3986213" cy="1295519"/>
                 <wp:effectExtent b="0" l="0" r="0" t="0"/>
                 <wp:wrapTopAndBottom distB="114300" distT="114300"/>
-                <wp:docPr id="15" name=""/>
+                <wp:docPr id="17" name=""/>
                 <a:graphic>
                   <a:graphicData uri="http://schemas.microsoft.com/office/word/2010/wordprocessingGroup">
                     <wpg:wgp>
@@ -14041,12 +14747,12 @@
                 <wp:extent cx="3986213" cy="1295519"/>
                 <wp:effectExtent b="0" l="0" r="0" t="0"/>
                 <wp:wrapTopAndBottom distB="114300" distT="114300"/>
-                <wp:docPr id="15" name="image15.png"/>
+                <wp:docPr id="17" name="image17.png"/>
                 <a:graphic>
                   <a:graphicData uri="http://schemas.openxmlformats.org/drawingml/2006/picture">
                     <pic:pic>
                       <pic:nvPicPr>
-                        <pic:cNvPr id="0" name="image15.png"/>
+                        <pic:cNvPr id="0" name="image17.png"/>
                         <pic:cNvPicPr preferRelativeResize="0"/>
                       </pic:nvPicPr>
                       <pic:blipFill>
@@ -15046,7 +15752,7 @@
                 <wp:extent cx="3986213" cy="1295519"/>
                 <wp:effectExtent b="0" l="0" r="0" t="0"/>
                 <wp:wrapTopAndBottom distB="114300" distT="114300"/>
-                <wp:docPr id="17" name=""/>
+                <wp:docPr id="19" name=""/>
                 <a:graphic>
                   <a:graphicData uri="http://schemas.microsoft.com/office/word/2010/wordprocessingGroup">
                     <wpg:wgp>
@@ -15345,12 +16051,12 @@
                 <wp:extent cx="3986213" cy="1295519"/>
                 <wp:effectExtent b="0" l="0" r="0" t="0"/>
                 <wp:wrapTopAndBottom distB="114300" distT="114300"/>
-                <wp:docPr id="17" name="image17.png"/>
+                <wp:docPr id="19" name="image19.png"/>
                 <a:graphic>
                   <a:graphicData uri="http://schemas.openxmlformats.org/drawingml/2006/picture">
                     <pic:pic>
                       <pic:nvPicPr>
-                        <pic:cNvPr id="0" name="image17.png"/>
+                        <pic:cNvPr id="0" name="image19.png"/>
                         <pic:cNvPicPr preferRelativeResize="0"/>
                       </pic:nvPicPr>
                       <pic:blipFill>
@@ -15732,7 +16438,7 @@
         <w:rPr>
           <w:rtl w:val="0"/>
         </w:rPr>
-        <w:t xml:space="preserve">3.0. Requirements Specification</w:t>
+        <w:t xml:space="preserve">3. Requirements Specification</w:t>
       </w:r>
     </w:p>
     <w:p>
@@ -16698,7 +17404,7 @@
             <w:pPr>
               <w:numPr>
                 <w:ilvl w:val="0"/>
-                <w:numId w:val="43"/>
+                <w:numId w:val="42"/>
               </w:numPr>
               <w:ind w:left="720" w:hanging="360"/>
               <w:rPr>
@@ -16719,7 +17425,7 @@
             <w:pPr>
               <w:numPr>
                 <w:ilvl w:val="0"/>
-                <w:numId w:val="43"/>
+                <w:numId w:val="42"/>
               </w:numPr>
               <w:ind w:left="720" w:hanging="360"/>
               <w:rPr>
@@ -16874,7 +17580,7 @@
             <w:pPr>
               <w:numPr>
                 <w:ilvl w:val="0"/>
-                <w:numId w:val="38"/>
+                <w:numId w:val="37"/>
               </w:numPr>
               <w:tabs>
                 <w:tab w:val="left" w:pos="0"/>
@@ -16899,7 +17605,7 @@
             <w:pPr>
               <w:numPr>
                 <w:ilvl w:val="0"/>
-                <w:numId w:val="38"/>
+                <w:numId w:val="37"/>
               </w:numPr>
               <w:tabs>
                 <w:tab w:val="left" w:pos="0"/>
@@ -17096,7 +17802,6 @@
     <w:p>
       <w:pPr>
         <w:pStyle w:val="Heading3"/>
-        <w:spacing w:line="240" w:lineRule="auto"/>
         <w:rPr/>
       </w:pPr>
       <w:bookmarkStart w:colFirst="0" w:colLast="0" w:name="_xrspf9w45wnr" w:id="36"/>
@@ -17809,7 +18514,6 @@
     <w:p>
       <w:pPr>
         <w:pStyle w:val="Heading3"/>
-        <w:spacing w:line="240" w:lineRule="auto"/>
         <w:rPr/>
       </w:pPr>
       <w:bookmarkStart w:colFirst="0" w:colLast="0" w:name="_xrspf9w45wnr" w:id="36"/>
@@ -18644,7 +19348,7 @@
             <w:pPr>
               <w:numPr>
                 <w:ilvl w:val="0"/>
-                <w:numId w:val="41"/>
+                <w:numId w:val="40"/>
               </w:numPr>
               <w:tabs>
                 <w:tab w:val="left" w:pos="0"/>
@@ -18669,7 +19373,7 @@
             <w:pPr>
               <w:numPr>
                 <w:ilvl w:val="0"/>
-                <w:numId w:val="41"/>
+                <w:numId w:val="40"/>
               </w:numPr>
               <w:tabs>
                 <w:tab w:val="left" w:pos="0"/>
@@ -19432,7 +20136,7 @@
             <w:pPr>
               <w:numPr>
                 <w:ilvl w:val="0"/>
-                <w:numId w:val="39"/>
+                <w:numId w:val="38"/>
               </w:numPr>
               <w:ind w:left="720" w:hanging="360"/>
               <w:rPr>
@@ -19453,7 +20157,7 @@
             <w:pPr>
               <w:numPr>
                 <w:ilvl w:val="0"/>
-                <w:numId w:val="39"/>
+                <w:numId w:val="38"/>
               </w:numPr>
               <w:ind w:left="720" w:hanging="360"/>
               <w:rPr>
@@ -19474,7 +20178,7 @@
             <w:pPr>
               <w:numPr>
                 <w:ilvl w:val="0"/>
-                <w:numId w:val="39"/>
+                <w:numId w:val="38"/>
               </w:numPr>
               <w:ind w:left="720" w:hanging="360"/>
               <w:rPr>
@@ -20371,7 +21075,7 @@
             <w:pPr>
               <w:numPr>
                 <w:ilvl w:val="0"/>
-                <w:numId w:val="40"/>
+                <w:numId w:val="39"/>
               </w:numPr>
               <w:tabs>
                 <w:tab w:val="left" w:pos="0"/>
@@ -21080,7 +21784,7 @@
             <w:pPr>
               <w:numPr>
                 <w:ilvl w:val="0"/>
-                <w:numId w:val="44"/>
+                <w:numId w:val="43"/>
               </w:numPr>
               <w:ind w:left="720" w:hanging="360"/>
               <w:rPr>
@@ -21292,7 +21996,7 @@
           <w:szCs w:val="24"/>
           <w:rtl w:val="0"/>
         </w:rPr>
-        <w:t xml:space="preserve">3.3</w:t>
+        <w:t xml:space="preserve">3.3.</w:t>
         <w:tab/>
         <w:t xml:space="preserve">Detailed Non-Functional Requirements</w:t>
       </w:r>
@@ -21341,7 +22045,7 @@
                       </wpg:grpSpPr>
                       <wps:wsp>
                         <wps:cNvSpPr/>
-                        <wps:cNvPr id="48" name="Shape 48"/>
+                        <wps:cNvPr id="42" name="Shape 42"/>
                         <wps:spPr>
                           <a:xfrm>
                             <a:off x="0" y="1407975"/>
@@ -21392,7 +22096,7 @@
                       </wps:wsp>
                       <wps:wsp>
                         <wps:cNvSpPr/>
-                        <wps:cNvPr id="49" name="Shape 49"/>
+                        <wps:cNvPr id="43" name="Shape 43"/>
                         <wps:spPr>
                           <a:xfrm>
                             <a:off x="6668450" y="1064775"/>
@@ -21443,7 +22147,7 @@
                       </wps:wsp>
                       <wps:wsp>
                         <wps:cNvSpPr/>
-                        <wps:cNvPr id="50" name="Shape 50"/>
+                        <wps:cNvPr id="44" name="Shape 44"/>
                         <wps:spPr>
                           <a:xfrm>
                             <a:off x="5381750" y="3695175"/>
@@ -21494,7 +22198,7 @@
                       </wps:wsp>
                       <wps:wsp>
                         <wps:cNvSpPr/>
-                        <wps:cNvPr id="51" name="Shape 51"/>
+                        <wps:cNvPr id="45" name="Shape 45"/>
                         <wps:spPr>
                           <a:xfrm>
                             <a:off x="2921225" y="563775"/>
@@ -21545,7 +22249,7 @@
                       </wps:wsp>
                       <wps:wsp>
                         <wps:cNvSpPr/>
-                        <wps:cNvPr id="52" name="Shape 52"/>
+                        <wps:cNvPr id="46" name="Shape 46"/>
                         <wps:spPr>
                           <a:xfrm>
                             <a:off x="4776550" y="655575"/>
@@ -21646,7 +22350,7 @@
                       </wps:wsp>
                       <wps:wsp>
                         <wps:cNvSpPr/>
-                        <wps:cNvPr id="55" name="Shape 55"/>
+                        <wps:cNvPr id="49" name="Shape 49"/>
                         <wps:spPr>
                           <a:xfrm>
                             <a:off x="3035550" y="2017125"/>
@@ -21722,7 +22426,7 @@
                       </wps:wsp>
                       <wps:wsp>
                         <wps:cNvSpPr/>
-                        <wps:cNvPr id="57" name="Shape 57"/>
+                        <wps:cNvPr id="51" name="Shape 51"/>
                         <wps:spPr>
                           <a:xfrm>
                             <a:off x="1331000" y="4425"/>
@@ -21823,7 +22527,7 @@
                       </wps:wsp>
                       <wps:wsp>
                         <wps:cNvSpPr/>
-                        <wps:cNvPr id="60" name="Shape 60"/>
+                        <wps:cNvPr id="54" name="Shape 54"/>
                         <wps:spPr>
                           <a:xfrm>
                             <a:off x="1331950" y="1597725"/>
@@ -21924,7 +22628,7 @@
                       </wps:wsp>
                       <wps:wsp>
                         <wps:cNvSpPr/>
-                        <wps:cNvPr id="63" name="Shape 63"/>
+                        <wps:cNvPr id="57" name="Shape 57"/>
                         <wps:spPr>
                           <a:xfrm>
                             <a:off x="3141150" y="3135825"/>
@@ -21975,7 +22679,7 @@
                       </wps:wsp>
                       <wps:wsp>
                         <wps:cNvSpPr/>
-                        <wps:cNvPr id="64" name="Shape 64"/>
+                        <wps:cNvPr id="58" name="Shape 58"/>
                         <wps:spPr>
                           <a:xfrm>
                             <a:off x="4950350" y="2639150"/>
@@ -24943,7 +25647,7 @@
           <w:szCs w:val="24"/>
           <w:rtl w:val="0"/>
         </w:rPr>
-        <w:t xml:space="preserve">For preventing the user from accessing the admin or chef’s pages, a login system will be implemented which requires a login id as well as password. Only The Admin has modify access to the ratings and reviews. The user has read / write access and the chef has read only access to the ratings, reviews and suggestions.</w:t>
+        <w:t xml:space="preserve">For preventing the user from accessing the admin or chef’s pages, a login system will be implemented which requires a login id as well as password. Only The Admin has ‘modify’ access to the ratings and reviews. The user has read / write access and the chef has read only access to the ratings, reviews and suggestions.</w:t>
       </w:r>
       <w:r>
         <w:br w:type="page"/>
@@ -24998,11 +25702,9 @@
       </w:r>
       <w:r>
         <w:rPr>
-          <w:sz w:val="24"/>
-          <w:szCs w:val="24"/>
-          <w:rtl w:val="0"/>
-        </w:rPr>
-        <w:t xml:space="preserve">Stealing admin’s login credentials</w:t>
+          <w:rtl w:val="0"/>
+        </w:rPr>
+        <w:t xml:space="preserve">Delete Reviews</w:t>
       </w:r>
       <w:r>
         <w:rPr>
@@ -25053,7 +25755,7 @@
                 <wp:positionV relativeFrom="paragraph">
                   <wp:posOffset>171450</wp:posOffset>
                 </wp:positionV>
-                <wp:extent cx="3986213" cy="1945972"/>
+                <wp:extent cx="3986213" cy="1679650"/>
                 <wp:effectExtent b="0" l="0" r="0" t="0"/>
                 <wp:wrapTopAndBottom distB="114300" distT="114300"/>
                 <wp:docPr id="2" name=""/>
@@ -25063,10 +25765,504 @@
                       <wpg:cNvGrpSpPr/>
                       <wpg:grpSpPr>
                         <a:xfrm>
-                          <a:off x="621877" y="681600"/>
-                          <a:ext cx="3986213" cy="1945972"/>
-                          <a:chOff x="621877" y="681600"/>
-                          <a:chExt cx="5622573" cy="2735375"/>
+                          <a:off x="621877" y="1161705"/>
+                          <a:ext cx="3986213" cy="1679650"/>
+                          <a:chOff x="621877" y="1161705"/>
+                          <a:chExt cx="3188173" cy="1336195"/>
+                        </a:xfrm>
+                      </wpg:grpSpPr>
+                      <wps:wsp>
+                        <wps:cNvSpPr/>
+                        <wps:cNvPr id="2" name="Shape 2"/>
+                        <wps:spPr>
+                          <a:xfrm>
+                            <a:off x="1002431" y="1161705"/>
+                            <a:ext cx="273000" cy="256500"/>
+                          </a:xfrm>
+                          <a:prstGeom prst="ellipse">
+                            <a:avLst/>
+                          </a:prstGeom>
+                          <a:solidFill>
+                            <a:srgbClr val="EA9999"/>
+                          </a:solidFill>
+                          <a:ln cap="flat" cmpd="sng" w="9525">
+                            <a:solidFill>
+                              <a:srgbClr val="000000"/>
+                            </a:solidFill>
+                            <a:prstDash val="solid"/>
+                            <a:round/>
+                            <a:headEnd len="sm" w="sm" type="none"/>
+                            <a:tailEnd len="sm" w="sm" type="none"/>
+                          </a:ln>
+                        </wps:spPr>
+                        <wps:txbx>
+                          <w:txbxContent>
+                            <w:p>
+                              <w:pPr>
+                                <w:spacing w:after="0" w:before="0" w:line="240"/>
+                                <w:ind w:left="0" w:right="0" w:firstLine="0"/>
+                                <w:jc w:val="left"/>
+                                <w:textDirection w:val="btLr"/>
+                              </w:pPr>
+                            </w:p>
+                          </w:txbxContent>
+                        </wps:txbx>
+                        <wps:bodyPr anchorCtr="0" anchor="ctr" bIns="91425" lIns="91425" spcFirstLastPara="1" rIns="91425" wrap="square" tIns="91425">
+                          <a:noAutofit/>
+                        </wps:bodyPr>
+                      </wps:wsp>
+                      <wps:wsp>
+                        <wps:cNvCnPr/>
+                        <wps:spPr>
+                          <a:xfrm flipH="1">
+                            <a:off x="1136231" y="1418205"/>
+                            <a:ext cx="2700" cy="471900"/>
+                          </a:xfrm>
+                          <a:prstGeom prst="straightConnector1">
+                            <a:avLst/>
+                          </a:prstGeom>
+                          <a:noFill/>
+                          <a:ln cap="flat" cmpd="sng" w="9525">
+                            <a:solidFill>
+                              <a:srgbClr val="000000"/>
+                            </a:solidFill>
+                            <a:prstDash val="solid"/>
+                            <a:round/>
+                            <a:headEnd len="med" w="med" type="none"/>
+                            <a:tailEnd len="med" w="med" type="none"/>
+                          </a:ln>
+                        </wps:spPr>
+                        <wps:bodyPr anchorCtr="0" anchor="ctr" bIns="91425" lIns="91425" spcFirstLastPara="1" rIns="91425" wrap="square" tIns="91425">
+                          <a:noAutofit/>
+                        </wps:bodyPr>
+                      </wps:wsp>
+                      <wps:wsp>
+                        <wps:cNvCnPr/>
+                        <wps:spPr>
+                          <a:xfrm flipH="1">
+                            <a:off x="935720" y="1890370"/>
+                            <a:ext cx="200400" cy="207300"/>
+                          </a:xfrm>
+                          <a:prstGeom prst="straightConnector1">
+                            <a:avLst/>
+                          </a:prstGeom>
+                          <a:noFill/>
+                          <a:ln cap="flat" cmpd="sng" w="9525">
+                            <a:solidFill>
+                              <a:srgbClr val="000000"/>
+                            </a:solidFill>
+                            <a:prstDash val="solid"/>
+                            <a:round/>
+                            <a:headEnd len="med" w="med" type="none"/>
+                            <a:tailEnd len="med" w="med" type="none"/>
+                          </a:ln>
+                        </wps:spPr>
+                        <wps:bodyPr anchorCtr="0" anchor="ctr" bIns="91425" lIns="91425" spcFirstLastPara="1" rIns="91425" wrap="square" tIns="91425">
+                          <a:noAutofit/>
+                        </wps:bodyPr>
+                      </wps:wsp>
+                      <wps:wsp>
+                        <wps:cNvCnPr/>
+                        <wps:spPr>
+                          <a:xfrm>
+                            <a:off x="1136120" y="1891908"/>
+                            <a:ext cx="217200" cy="204000"/>
+                          </a:xfrm>
+                          <a:prstGeom prst="straightConnector1">
+                            <a:avLst/>
+                          </a:prstGeom>
+                          <a:noFill/>
+                          <a:ln cap="flat" cmpd="sng" w="9525">
+                            <a:solidFill>
+                              <a:srgbClr val="000000"/>
+                            </a:solidFill>
+                            <a:prstDash val="solid"/>
+                            <a:round/>
+                            <a:headEnd len="med" w="med" type="none"/>
+                            <a:tailEnd len="med" w="med" type="none"/>
+                          </a:ln>
+                        </wps:spPr>
+                        <wps:bodyPr anchorCtr="0" anchor="ctr" bIns="91425" lIns="91425" spcFirstLastPara="1" rIns="91425" wrap="square" tIns="91425">
+                          <a:noAutofit/>
+                        </wps:bodyPr>
+                      </wps:wsp>
+                      <wps:wsp>
+                        <wps:cNvCnPr/>
+                        <wps:spPr>
+                          <a:xfrm>
+                            <a:off x="948952" y="1544869"/>
+                            <a:ext cx="401100" cy="0"/>
+                          </a:xfrm>
+                          <a:prstGeom prst="straightConnector1">
+                            <a:avLst/>
+                          </a:prstGeom>
+                          <a:noFill/>
+                          <a:ln cap="flat" cmpd="sng" w="9525">
+                            <a:solidFill>
+                              <a:srgbClr val="000000"/>
+                            </a:solidFill>
+                            <a:prstDash val="solid"/>
+                            <a:round/>
+                            <a:headEnd len="med" w="med" type="none"/>
+                            <a:tailEnd len="med" w="med" type="none"/>
+                          </a:ln>
+                        </wps:spPr>
+                        <wps:bodyPr anchorCtr="0" anchor="ctr" bIns="91425" lIns="91425" spcFirstLastPara="1" rIns="91425" wrap="square" tIns="91425">
+                          <a:noAutofit/>
+                        </wps:bodyPr>
+                      </wps:wsp>
+                      <wps:wsp>
+                        <wps:cNvSpPr txBox="1"/>
+                        <wps:cNvPr id="7" name="Shape 7"/>
+                        <wps:spPr>
+                          <a:xfrm>
+                            <a:off x="621877" y="2097700"/>
+                            <a:ext cx="1031400" cy="400200"/>
+                          </a:xfrm>
+                          <a:prstGeom prst="rect">
+                            <a:avLst/>
+                          </a:prstGeom>
+                          <a:noFill/>
+                          <a:ln cap="flat" cmpd="sng" w="9525">
+                            <a:solidFill>
+                              <a:srgbClr val="000000"/>
+                            </a:solidFill>
+                            <a:prstDash val="solid"/>
+                            <a:round/>
+                            <a:headEnd len="sm" w="sm" type="none"/>
+                            <a:tailEnd len="sm" w="sm" type="none"/>
+                          </a:ln>
+                        </wps:spPr>
+                        <wps:txbx>
+                          <w:txbxContent>
+                            <w:p>
+                              <w:pPr>
+                                <w:spacing w:after="0" w:before="0" w:line="240"/>
+                                <w:ind w:left="0" w:right="0" w:firstLine="0"/>
+                                <w:jc w:val="center"/>
+                                <w:textDirection w:val="btLr"/>
+                              </w:pPr>
+                              <w:r>
+                                <w:rPr>
+                                  <w:rFonts w:ascii="Arial" w:cs="Arial" w:eastAsia="Arial" w:hAnsi="Arial"/>
+                                  <w:b w:val="0"/>
+                                  <w:i w:val="0"/>
+                                  <w:smallCaps w:val="0"/>
+                                  <w:strike w:val="0"/>
+                                  <w:color w:val="000000"/>
+                                  <w:sz w:val="28"/>
+                                  <w:vertAlign w:val="baseline"/>
+                                </w:rPr>
+                                <w:t xml:space="preserve">Attacker</w:t>
+                              </w:r>
+                            </w:p>
+                          </w:txbxContent>
+                        </wps:txbx>
+                        <wps:bodyPr anchorCtr="0" anchor="t" bIns="91425" lIns="91425" spcFirstLastPara="1" rIns="91425" wrap="square" tIns="91425">
+                          <a:spAutoFit/>
+                        </wps:bodyPr>
+                      </wps:wsp>
+                      <wps:wsp>
+                        <wps:cNvSpPr/>
+                        <wps:cNvPr id="8" name="Shape 8"/>
+                        <wps:spPr>
+                          <a:xfrm>
+                            <a:off x="1881950" y="1303775"/>
+                            <a:ext cx="1928100" cy="791400"/>
+                          </a:xfrm>
+                          <a:prstGeom prst="ellipse">
+                            <a:avLst/>
+                          </a:prstGeom>
+                          <a:solidFill>
+                            <a:srgbClr val="000000"/>
+                          </a:solidFill>
+                          <a:ln cap="flat" cmpd="sng" w="9525">
+                            <a:solidFill>
+                              <a:srgbClr val="000000"/>
+                            </a:solidFill>
+                            <a:prstDash val="solid"/>
+                            <a:round/>
+                            <a:headEnd len="sm" w="sm" type="none"/>
+                            <a:tailEnd len="sm" w="sm" type="none"/>
+                          </a:ln>
+                        </wps:spPr>
+                        <wps:txbx>
+                          <w:txbxContent>
+                            <w:p>
+                              <w:pPr>
+                                <w:spacing w:after="0" w:before="0" w:line="240"/>
+                                <w:ind w:left="0" w:right="0" w:firstLine="0"/>
+                                <w:jc w:val="left"/>
+                                <w:textDirection w:val="btLr"/>
+                              </w:pPr>
+                              <w:r>
+                                <w:rPr>
+                                  <w:rFonts w:ascii="Arial" w:cs="Arial" w:eastAsia="Arial" w:hAnsi="Arial"/>
+                                  <w:b w:val="0"/>
+                                  <w:i w:val="0"/>
+                                  <w:smallCaps w:val="0"/>
+                                  <w:strike w:val="0"/>
+                                  <w:color w:val="ffffff"/>
+                                  <w:sz w:val="28"/>
+                                  <w:vertAlign w:val="baseline"/>
+                                </w:rPr>
+                                <w:t xml:space="preserve">Delete reviews</w:t>
+                              </w:r>
+                            </w:p>
+                          </w:txbxContent>
+                        </wps:txbx>
+                        <wps:bodyPr anchorCtr="0" anchor="ctr" bIns="91425" lIns="91425" spcFirstLastPara="1" rIns="91425" wrap="square" tIns="91425">
+                          <a:noAutofit/>
+                        </wps:bodyPr>
+                      </wps:wsp>
+                      <wps:wsp>
+                        <wps:cNvCnPr/>
+                        <wps:spPr>
+                          <a:xfrm>
+                            <a:off x="1293650" y="1687175"/>
+                            <a:ext cx="588300" cy="12300"/>
+                          </a:xfrm>
+                          <a:prstGeom prst="straightConnector1">
+                            <a:avLst/>
+                          </a:prstGeom>
+                          <a:noFill/>
+                          <a:ln cap="flat" cmpd="sng" w="9525">
+                            <a:solidFill>
+                              <a:srgbClr val="000000"/>
+                            </a:solidFill>
+                            <a:prstDash val="solid"/>
+                            <a:round/>
+                            <a:headEnd len="med" w="med" type="none"/>
+                            <a:tailEnd len="med" w="med" type="none"/>
+                          </a:ln>
+                        </wps:spPr>
+                        <wps:bodyPr anchorCtr="0" anchor="ctr" bIns="91425" lIns="91425" spcFirstLastPara="1" rIns="91425" wrap="square" tIns="91425">
+                          <a:noAutofit/>
+                        </wps:bodyPr>
+                      </wps:wsp>
+                    </wpg:wgp>
+                  </a:graphicData>
+                </a:graphic>
+              </wp:anchor>
+            </w:drawing>
+          </mc:Choice>
+          <mc:Fallback>
+            <w:drawing>
+              <wp:anchor allowOverlap="1" behindDoc="0" distB="114300" distT="114300" distL="114300" distR="114300" hidden="0" layoutInCell="1" locked="0" relativeHeight="0" simplePos="0">
+                <wp:simplePos x="0" y="0"/>
+                <wp:positionH relativeFrom="column">
+                  <wp:posOffset>180975</wp:posOffset>
+                </wp:positionH>
+                <wp:positionV relativeFrom="paragraph">
+                  <wp:posOffset>171450</wp:posOffset>
+                </wp:positionV>
+                <wp:extent cx="3986213" cy="1679650"/>
+                <wp:effectExtent b="0" l="0" r="0" t="0"/>
+                <wp:wrapTopAndBottom distB="114300" distT="114300"/>
+                <wp:docPr id="2" name="image2.png"/>
+                <a:graphic>
+                  <a:graphicData uri="http://schemas.openxmlformats.org/drawingml/2006/picture">
+                    <pic:pic>
+                      <pic:nvPicPr>
+                        <pic:cNvPr id="0" name="image2.png"/>
+                        <pic:cNvPicPr preferRelativeResize="0"/>
+                      </pic:nvPicPr>
+                      <pic:blipFill>
+                        <a:blip r:embed="rId24"/>
+                        <a:srcRect/>
+                        <a:stretch>
+                          <a:fillRect/>
+                        </a:stretch>
+                      </pic:blipFill>
+                      <pic:spPr>
+                        <a:xfrm>
+                          <a:off x="0" y="0"/>
+                          <a:ext cx="3986213" cy="1679650"/>
+                        </a:xfrm>
+                        <a:prstGeom prst="rect"/>
+                        <a:ln/>
+                      </pic:spPr>
+                    </pic:pic>
+                  </a:graphicData>
+                </a:graphic>
+              </wp:anchor>
+            </w:drawing>
+          </mc:Fallback>
+        </mc:AlternateContent>
+      </w:r>
+    </w:p>
+    <w:p>
+      <w:pPr>
+        <w:rPr>
+          <w:b w:val="1"/>
+          <w:sz w:val="24"/>
+          <w:szCs w:val="24"/>
+        </w:rPr>
+      </w:pPr>
+      <w:r>
+        <w:rPr>
+          <w:b w:val="1"/>
+          <w:sz w:val="24"/>
+          <w:szCs w:val="24"/>
+          <w:rtl w:val="0"/>
+        </w:rPr>
+        <w:t xml:space="preserve">Brief Description:</w:t>
+      </w:r>
+    </w:p>
+    <w:p>
+      <w:pPr>
+        <w:rPr/>
+      </w:pPr>
+      <w:r>
+        <w:rPr>
+          <w:rtl w:val="0"/>
+        </w:rPr>
+        <w:tab/>
+        <w:t xml:space="preserve">If the attacker got access to the admin's account might be able to change or delete the reviews of legitimate users. This will have an impact on the restaurant’s services. For example, imagine an attacker deleting every 3,4 and 5 rating from every food item. This will lead to food items only having lower reviews and thus customers will be discouraged to eat in the restaurant because almost every food item has low rating.</w:t>
+      </w:r>
+    </w:p>
+    <w:p>
+      <w:pPr>
+        <w:rPr>
+          <w:sz w:val="24"/>
+          <w:szCs w:val="24"/>
+        </w:rPr>
+      </w:pPr>
+      <w:r>
+        <w:rPr>
+          <w:b w:val="1"/>
+          <w:sz w:val="24"/>
+          <w:szCs w:val="24"/>
+          <w:rtl w:val="0"/>
+        </w:rPr>
+        <w:t xml:space="preserve">Attacker Motivation / Advantage: </w:t>
+      </w:r>
+      <w:r>
+        <w:rPr>
+          <w:rtl w:val="0"/>
+        </w:rPr>
+      </w:r>
+    </w:p>
+    <w:p>
+      <w:pPr>
+        <w:rPr>
+          <w:sz w:val="24"/>
+          <w:szCs w:val="24"/>
+        </w:rPr>
+      </w:pPr>
+      <w:r>
+        <w:rPr>
+          <w:sz w:val="24"/>
+          <w:szCs w:val="24"/>
+          <w:rtl w:val="0"/>
+        </w:rPr>
+        <w:tab/>
+        <w:t xml:space="preserve">The attacker can be a malicious or disgruntled employee, person or organization who wants to damage the reputation of the restaurant.</w:t>
+      </w:r>
+    </w:p>
+    <w:p>
+      <w:pPr>
+        <w:rPr>
+          <w:sz w:val="24"/>
+          <w:szCs w:val="24"/>
+        </w:rPr>
+      </w:pPr>
+      <w:r>
+        <w:rPr>
+          <w:rtl w:val="0"/>
+        </w:rPr>
+      </w:r>
+    </w:p>
+    <w:p>
+      <w:pPr>
+        <w:pStyle w:val="Heading3"/>
+        <w:spacing w:line="480" w:lineRule="auto"/>
+        <w:rPr/>
+      </w:pPr>
+      <w:bookmarkStart w:colFirst="0" w:colLast="0" w:name="_rkips419pwfh" w:id="45"/>
+      <w:bookmarkEnd w:id="45"/>
+      <w:r>
+        <w:rPr>
+          <w:rtl w:val="0"/>
+        </w:rPr>
+        <w:t xml:space="preserve">3.4.2 </w:t>
+      </w:r>
+      <w:r>
+        <w:rPr>
+          <w:b w:val="1"/>
+          <w:rtl w:val="0"/>
+        </w:rPr>
+        <w:t xml:space="preserve">Misuse case: </w:t>
+      </w:r>
+      <w:r>
+        <w:rPr>
+          <w:rtl w:val="0"/>
+        </w:rPr>
+        <w:t xml:space="preserve">Add Malicious Chef Account</w:t>
+      </w:r>
+      <w:r>
+        <w:rPr>
+          <w:rtl w:val="0"/>
+        </w:rPr>
+      </w:r>
+    </w:p>
+    <w:p>
+      <w:pPr>
+        <w:rPr>
+          <w:b w:val="1"/>
+          <w:sz w:val="24"/>
+          <w:szCs w:val="24"/>
+        </w:rPr>
+      </w:pPr>
+      <w:r>
+        <w:rPr>
+          <w:b w:val="1"/>
+          <w:sz w:val="24"/>
+          <w:szCs w:val="24"/>
+          <w:rtl w:val="0"/>
+        </w:rPr>
+        <w:t xml:space="preserve">Diagram:</w:t>
+      </w:r>
+    </w:p>
+    <w:p>
+      <w:pPr>
+        <w:rPr>
+          <w:b w:val="1"/>
+          <w:sz w:val="24"/>
+          <w:szCs w:val="24"/>
+        </w:rPr>
+      </w:pPr>
+      <w:r>
+        <w:rPr>
+          <w:rtl w:val="0"/>
+        </w:rPr>
+      </w:r>
+      <w:r>
+        <mc:AlternateContent>
+          <mc:Choice Requires="wpg">
+            <w:drawing>
+              <wp:anchor allowOverlap="1" behindDoc="0" distB="114300" distT="114300" distL="114300" distR="114300" hidden="0" layoutInCell="1" locked="0" relativeHeight="0" simplePos="0">
+                <wp:simplePos x="0" y="0"/>
+                <wp:positionH relativeFrom="column">
+                  <wp:posOffset>114300</wp:posOffset>
+                </wp:positionH>
+                <wp:positionV relativeFrom="paragraph">
+                  <wp:posOffset>115695</wp:posOffset>
+                </wp:positionV>
+                <wp:extent cx="3986213" cy="1679650"/>
+                <wp:effectExtent b="0" l="0" r="0" t="0"/>
+                <wp:wrapTopAndBottom distB="114300" distT="114300"/>
+                <wp:docPr id="21" name=""/>
+                <a:graphic>
+                  <a:graphicData uri="http://schemas.microsoft.com/office/word/2010/wordprocessingGroup">
+                    <wpg:wgp>
+                      <wpg:cNvGrpSpPr/>
+                      <wpg:grpSpPr>
+                        <a:xfrm>
+                          <a:off x="621877" y="1161705"/>
+                          <a:ext cx="3986213" cy="1679650"/>
+                          <a:chOff x="621877" y="1161705"/>
+                          <a:chExt cx="3188173" cy="1336195"/>
                         </a:xfrm>
                       </wpg:grpSpPr>
                       <wps:wsp>
@@ -25304,7 +26500,7 @@
                                   <w:sz w:val="28"/>
                                   <w:vertAlign w:val="baseline"/>
                                 </w:rPr>
-                                <w:t xml:space="preserve">Steal admin’s login credentials</w:t>
+                                <w:t xml:space="preserve">Add Malicious Chef Account</w:t>
                               </w:r>
                             </w:p>
                           </w:txbxContent>
@@ -25338,234 +26534,6 @@
                           <a:noAutofit/>
                         </wps:bodyPr>
                       </wps:wsp>
-                      <wps:wsp>
-                        <wps:cNvSpPr/>
-                        <wps:cNvPr id="10" name="Shape 10"/>
-                        <wps:spPr>
-                          <a:xfrm>
-                            <a:off x="4421050" y="681600"/>
-                            <a:ext cx="1823400" cy="737400"/>
-                          </a:xfrm>
-                          <a:prstGeom prst="ellipse">
-                            <a:avLst/>
-                          </a:prstGeom>
-                          <a:noFill/>
-                          <a:ln cap="flat" cmpd="sng" w="9525">
-                            <a:solidFill>
-                              <a:srgbClr val="000000"/>
-                            </a:solidFill>
-                            <a:prstDash val="solid"/>
-                            <a:round/>
-                            <a:headEnd len="sm" w="sm" type="none"/>
-                            <a:tailEnd len="sm" w="sm" type="none"/>
-                          </a:ln>
-                        </wps:spPr>
-                        <wps:txbx>
-                          <w:txbxContent>
-                            <w:p>
-                              <w:pPr>
-                                <w:spacing w:after="0" w:before="0" w:line="240"/>
-                                <w:ind w:left="0" w:right="0" w:firstLine="0"/>
-                                <w:jc w:val="left"/>
-                                <w:textDirection w:val="btLr"/>
-                              </w:pPr>
-                              <w:r>
-                                <w:rPr>
-                                  <w:rFonts w:ascii="Arial" w:cs="Arial" w:eastAsia="Arial" w:hAnsi="Arial"/>
-                                  <w:b w:val="0"/>
-                                  <w:i w:val="0"/>
-                                  <w:smallCaps w:val="0"/>
-                                  <w:strike w:val="0"/>
-                                  <w:color w:val="000000"/>
-                                  <w:sz w:val="28"/>
-                                  <w:vertAlign w:val="baseline"/>
-                                </w:rPr>
-                                <w:t xml:space="preserve">Change / Delete Reviews</w:t>
-                              </w:r>
-                            </w:p>
-                          </w:txbxContent>
-                        </wps:txbx>
-                        <wps:bodyPr anchorCtr="0" anchor="ctr" bIns="91425" lIns="91425" spcFirstLastPara="1" rIns="91425" wrap="square" tIns="91425">
-                          <a:noAutofit/>
-                        </wps:bodyPr>
-                      </wps:wsp>
-                      <wps:wsp>
-                        <wps:cNvSpPr/>
-                        <wps:cNvPr id="11" name="Shape 11"/>
-                        <wps:spPr>
-                          <a:xfrm>
-                            <a:off x="4421050" y="1625325"/>
-                            <a:ext cx="1823400" cy="737400"/>
-                          </a:xfrm>
-                          <a:prstGeom prst="ellipse">
-                            <a:avLst/>
-                          </a:prstGeom>
-                          <a:noFill/>
-                          <a:ln cap="flat" cmpd="sng" w="9525">
-                            <a:solidFill>
-                              <a:srgbClr val="000000"/>
-                            </a:solidFill>
-                            <a:prstDash val="solid"/>
-                            <a:round/>
-                            <a:headEnd len="sm" w="sm" type="none"/>
-                            <a:tailEnd len="sm" w="sm" type="none"/>
-                          </a:ln>
-                        </wps:spPr>
-                        <wps:txbx>
-                          <w:txbxContent>
-                            <w:p>
-                              <w:pPr>
-                                <w:spacing w:after="0" w:before="0" w:line="240"/>
-                                <w:ind w:left="0" w:right="0" w:firstLine="0"/>
-                                <w:jc w:val="left"/>
-                                <w:textDirection w:val="btLr"/>
-                              </w:pPr>
-                              <w:r>
-                                <w:rPr>
-                                  <w:rFonts w:ascii="Arial" w:cs="Arial" w:eastAsia="Arial" w:hAnsi="Arial"/>
-                                  <w:b w:val="0"/>
-                                  <w:i w:val="0"/>
-                                  <w:smallCaps w:val="0"/>
-                                  <w:strike w:val="0"/>
-                                  <w:color w:val="000000"/>
-                                  <w:sz w:val="28"/>
-                                  <w:vertAlign w:val="baseline"/>
-                                </w:rPr>
-                                <w:t xml:space="preserve">Create chef accounts</w:t>
-                              </w:r>
-                            </w:p>
-                          </w:txbxContent>
-                        </wps:txbx>
-                        <wps:bodyPr anchorCtr="0" anchor="ctr" bIns="91425" lIns="91425" spcFirstLastPara="1" rIns="91425" wrap="square" tIns="91425">
-                          <a:noAutofit/>
-                        </wps:bodyPr>
-                      </wps:wsp>
-                      <wps:wsp>
-                        <wps:cNvSpPr/>
-                        <wps:cNvPr id="12" name="Shape 12"/>
-                        <wps:spPr>
-                          <a:xfrm>
-                            <a:off x="4421050" y="2679575"/>
-                            <a:ext cx="1823400" cy="737400"/>
-                          </a:xfrm>
-                          <a:prstGeom prst="ellipse">
-                            <a:avLst/>
-                          </a:prstGeom>
-                          <a:noFill/>
-                          <a:ln cap="flat" cmpd="sng" w="9525">
-                            <a:solidFill>
-                              <a:srgbClr val="000000"/>
-                            </a:solidFill>
-                            <a:prstDash val="solid"/>
-                            <a:round/>
-                            <a:headEnd len="sm" w="sm" type="none"/>
-                            <a:tailEnd len="sm" w="sm" type="none"/>
-                          </a:ln>
-                        </wps:spPr>
-                        <wps:txbx>
-                          <w:txbxContent>
-                            <w:p>
-                              <w:pPr>
-                                <w:spacing w:after="0" w:before="0" w:line="240"/>
-                                <w:ind w:left="0" w:right="0" w:firstLine="0"/>
-                                <w:jc w:val="left"/>
-                                <w:textDirection w:val="btLr"/>
-                              </w:pPr>
-                              <w:r>
-                                <w:rPr>
-                                  <w:rFonts w:ascii="Arial" w:cs="Arial" w:eastAsia="Arial" w:hAnsi="Arial"/>
-                                  <w:b w:val="0"/>
-                                  <w:i w:val="0"/>
-                                  <w:smallCaps w:val="0"/>
-                                  <w:strike w:val="0"/>
-                                  <w:color w:val="000000"/>
-                                  <w:sz w:val="28"/>
-                                  <w:vertAlign w:val="baseline"/>
-                                </w:rPr>
-                                <w:t xml:space="preserve">Add / modify food items</w:t>
-                              </w:r>
-                            </w:p>
-                          </w:txbxContent>
-                        </wps:txbx>
-                        <wps:bodyPr anchorCtr="0" anchor="ctr" bIns="91425" lIns="91425" spcFirstLastPara="1" rIns="91425" wrap="square" tIns="91425">
-                          <a:noAutofit/>
-                        </wps:bodyPr>
-                      </wps:wsp>
-                      <wps:wsp>
-                        <wps:cNvCnPr/>
-                        <wps:spPr>
-                          <a:xfrm flipH="1" rot="10800000">
-                            <a:off x="3810050" y="1050300"/>
-                            <a:ext cx="611100" cy="706800"/>
-                          </a:xfrm>
-                          <a:prstGeom prst="straightConnector1">
-                            <a:avLst/>
-                          </a:prstGeom>
-                          <a:noFill/>
-                          <a:ln cap="flat" cmpd="sng" w="9525">
-                            <a:solidFill>
-                              <a:srgbClr val="000000"/>
-                            </a:solidFill>
-                            <a:prstDash val="solid"/>
-                            <a:round/>
-                            <a:headEnd len="med" w="med" type="none"/>
-                            <a:tailEnd len="med" w="med" type="none"/>
-                          </a:ln>
-                        </wps:spPr>
-                        <wps:bodyPr anchorCtr="0" anchor="ctr" bIns="91425" lIns="91425" spcFirstLastPara="1" rIns="91425" wrap="square" tIns="91425">
-                          <a:noAutofit/>
-                        </wps:bodyPr>
-                      </wps:wsp>
-                      <wps:wsp>
-                        <wps:cNvCnPr/>
-                        <wps:spPr>
-                          <a:xfrm>
-                            <a:off x="3810050" y="1757100"/>
-                            <a:ext cx="611100" cy="237000"/>
-                          </a:xfrm>
-                          <a:prstGeom prst="straightConnector1">
-                            <a:avLst/>
-                          </a:prstGeom>
-                          <a:noFill/>
-                          <a:ln cap="flat" cmpd="sng" w="9525">
-                            <a:solidFill>
-                              <a:srgbClr val="000000"/>
-                            </a:solidFill>
-                            <a:prstDash val="solid"/>
-                            <a:round/>
-                            <a:headEnd len="med" w="med" type="none"/>
-                            <a:tailEnd len="med" w="med" type="none"/>
-                          </a:ln>
-                        </wps:spPr>
-                        <wps:bodyPr anchorCtr="0" anchor="ctr" bIns="91425" lIns="91425" spcFirstLastPara="1" rIns="91425" wrap="square" tIns="91425">
-                          <a:noAutofit/>
-                        </wps:bodyPr>
-                      </wps:wsp>
-                      <wps:wsp>
-                        <wps:cNvCnPr/>
-                        <wps:spPr>
-                          <a:xfrm>
-                            <a:off x="3810050" y="1757100"/>
-                            <a:ext cx="611100" cy="1291200"/>
-                          </a:xfrm>
-                          <a:prstGeom prst="straightConnector1">
-                            <a:avLst/>
-                          </a:prstGeom>
-                          <a:noFill/>
-                          <a:ln cap="flat" cmpd="sng" w="9525">
-                            <a:solidFill>
-                              <a:srgbClr val="000000"/>
-                            </a:solidFill>
-                            <a:prstDash val="solid"/>
-                            <a:round/>
-                            <a:headEnd len="med" w="med" type="none"/>
-                            <a:tailEnd len="med" w="med" type="none"/>
-                          </a:ln>
-                        </wps:spPr>
-                        <wps:bodyPr anchorCtr="0" anchor="ctr" bIns="91425" lIns="91425" spcFirstLastPara="1" rIns="91425" wrap="square" tIns="91425">
-                          <a:noAutofit/>
-                        </wps:bodyPr>
-                      </wps:wsp>
                     </wpg:wgp>
                   </a:graphicData>
                 </a:graphic>
@@ -25577,24 +26545,24 @@
               <wp:anchor allowOverlap="1" behindDoc="0" distB="114300" distT="114300" distL="114300" distR="114300" hidden="0" layoutInCell="1" locked="0" relativeHeight="0" simplePos="0">
                 <wp:simplePos x="0" y="0"/>
                 <wp:positionH relativeFrom="column">
-                  <wp:posOffset>180975</wp:posOffset>
+                  <wp:posOffset>114300</wp:posOffset>
                 </wp:positionH>
                 <wp:positionV relativeFrom="paragraph">
-                  <wp:posOffset>171450</wp:posOffset>
+                  <wp:posOffset>115695</wp:posOffset>
                 </wp:positionV>
-                <wp:extent cx="3986213" cy="1945972"/>
+                <wp:extent cx="3986213" cy="1679650"/>
                 <wp:effectExtent b="0" l="0" r="0" t="0"/>
                 <wp:wrapTopAndBottom distB="114300" distT="114300"/>
-                <wp:docPr id="2" name="image2.png"/>
+                <wp:docPr id="21" name="image21.png"/>
                 <a:graphic>
                   <a:graphicData uri="http://schemas.openxmlformats.org/drawingml/2006/picture">
                     <pic:pic>
                       <pic:nvPicPr>
-                        <pic:cNvPr id="0" name="image2.png"/>
+                        <pic:cNvPr id="0" name="image21.png"/>
                         <pic:cNvPicPr preferRelativeResize="0"/>
                       </pic:nvPicPr>
                       <pic:blipFill>
-                        <a:blip r:embed="rId24"/>
+                        <a:blip r:embed="rId25"/>
                         <a:srcRect/>
                         <a:stretch>
                           <a:fillRect/>
@@ -25603,7 +26571,7 @@
                       <pic:spPr>
                         <a:xfrm>
                           <a:off x="0" y="0"/>
-                          <a:ext cx="3986213" cy="1945972"/>
+                          <a:ext cx="3986213" cy="1679650"/>
                         </a:xfrm>
                         <a:prstGeom prst="rect"/>
                         <a:ln/>
@@ -25654,87 +26622,7 @@
           <w:szCs w:val="24"/>
           <w:rtl w:val="0"/>
         </w:rPr>
-        <w:t xml:space="preserve">If the attacker is able to steal login credentials of an admin, the attacker will be able to do all the things an admin can do. The attacker might try to steal the credentials using some of the following methods:</w:t>
-      </w:r>
-    </w:p>
-    <w:p>
-      <w:pPr>
-        <w:numPr>
-          <w:ilvl w:val="0"/>
-          <w:numId w:val="37"/>
-        </w:numPr>
-        <w:ind w:left="720" w:hanging="360"/>
-        <w:rPr>
-          <w:sz w:val="24"/>
-          <w:szCs w:val="24"/>
-          <w:u w:val="none"/>
-        </w:rPr>
-      </w:pPr>
-      <w:r>
-        <w:rPr>
-          <w:sz w:val="24"/>
-          <w:szCs w:val="24"/>
-          <w:rtl w:val="0"/>
-        </w:rPr>
-        <w:t xml:space="preserve">Piggybacking</w:t>
-      </w:r>
-    </w:p>
-    <w:p>
-      <w:pPr>
-        <w:numPr>
-          <w:ilvl w:val="0"/>
-          <w:numId w:val="37"/>
-        </w:numPr>
-        <w:ind w:left="720" w:hanging="360"/>
-        <w:rPr>
-          <w:sz w:val="24"/>
-          <w:szCs w:val="24"/>
-          <w:u w:val="none"/>
-        </w:rPr>
-      </w:pPr>
-      <w:r>
-        <w:rPr>
-          <w:sz w:val="24"/>
-          <w:szCs w:val="24"/>
-          <w:rtl w:val="0"/>
-        </w:rPr>
-        <w:t xml:space="preserve">Bruteforce</w:t>
-      </w:r>
-    </w:p>
-    <w:p>
-      <w:pPr>
-        <w:numPr>
-          <w:ilvl w:val="0"/>
-          <w:numId w:val="37"/>
-        </w:numPr>
-        <w:ind w:left="720" w:hanging="360"/>
-        <w:rPr>
-          <w:sz w:val="24"/>
-          <w:szCs w:val="24"/>
-          <w:u w:val="none"/>
-        </w:rPr>
-      </w:pPr>
-      <w:r>
-        <w:rPr>
-          <w:sz w:val="24"/>
-          <w:szCs w:val="24"/>
-          <w:rtl w:val="0"/>
-        </w:rPr>
-        <w:t xml:space="preserve">Analyzing network traffic</w:t>
-      </w:r>
-    </w:p>
-    <w:p>
-      <w:pPr>
-        <w:rPr>
-          <w:b w:val="1"/>
-          <w:sz w:val="24"/>
-          <w:szCs w:val="24"/>
-        </w:rPr>
-      </w:pPr>
-      <w:r>
-        <w:rPr>
-          <w:rtl w:val="0"/>
-        </w:rPr>
+        <w:t xml:space="preserve">If the attacker is able to get access to an admin account, he/she can easily add a malicious chef account. This might lead to unwanted access to the restaurant’s ordering system.</w:t>
       </w:r>
     </w:p>
     <w:p>
@@ -25795,13 +26683,13 @@
         <w:spacing w:line="480" w:lineRule="auto"/>
         <w:rPr/>
       </w:pPr>
-      <w:bookmarkStart w:colFirst="0" w:colLast="0" w:name="_rkips419pwfh" w:id="45"/>
-      <w:bookmarkEnd w:id="45"/>
-      <w:r>
-        <w:rPr>
-          <w:rtl w:val="0"/>
-        </w:rPr>
-        <w:t xml:space="preserve">3.4.2 </w:t>
+      <w:bookmarkStart w:colFirst="0" w:colLast="0" w:name="_coe00vadihjb" w:id="46"/>
+      <w:bookmarkEnd w:id="46"/>
+      <w:r>
+        <w:rPr>
+          <w:rtl w:val="0"/>
+        </w:rPr>
+        <w:t xml:space="preserve">3.4.3 </w:t>
       </w:r>
       <w:r>
         <w:rPr>
@@ -25814,7 +26702,12 @@
         <w:rPr>
           <w:rtl w:val="0"/>
         </w:rPr>
-        <w:t xml:space="preserve">Steal Chef’s Login credentials</w:t>
+        <w:t xml:space="preserve">Delete actual chef’s account</w:t>
+      </w:r>
+      <w:r>
+        <w:rPr>
+          <w:rtl w:val="0"/>
+        </w:rPr>
       </w:r>
     </w:p>
     <w:p>
@@ -25860,10 +26753,10 @@
                 <wp:positionV relativeFrom="paragraph">
                   <wp:posOffset>115695</wp:posOffset>
                 </wp:positionV>
-                <wp:extent cx="3986213" cy="956152"/>
+                <wp:extent cx="3986213" cy="1679650"/>
                 <wp:effectExtent b="0" l="0" r="0" t="0"/>
                 <wp:wrapTopAndBottom distB="114300" distT="114300"/>
-                <wp:docPr id="18" name=""/>
+                <wp:docPr id="16" name="" title="Misuse case - order food"/>
                 <a:graphic>
                   <a:graphicData uri="http://schemas.microsoft.com/office/word/2010/wordprocessingGroup">
                     <wpg:wgp>
@@ -25871,9 +26764,9 @@
                       <wpg:grpSpPr>
                         <a:xfrm>
                           <a:off x="621877" y="1161705"/>
-                          <a:ext cx="3986213" cy="956152"/>
+                          <a:ext cx="3986213" cy="1679650"/>
                           <a:chOff x="621877" y="1161705"/>
-                          <a:chExt cx="5622673" cy="1336195"/>
+                          <a:chExt cx="3188173" cy="1336195"/>
                         </a:xfrm>
                       </wpg:grpSpPr>
                       <wps:wsp>
@@ -26111,7 +27004,7 @@
                                   <w:sz w:val="28"/>
                                   <w:vertAlign w:val="baseline"/>
                                 </w:rPr>
-                                <w:t xml:space="preserve">Steal chef’s login credentials</w:t>
+                                <w:t xml:space="preserve">Delete Actual Chef’s account</w:t>
                               </w:r>
                             </w:p>
                           </w:txbxContent>
@@ -26126,82 +27019,6 @@
                           <a:xfrm>
                             <a:off x="1293650" y="1744800"/>
                             <a:ext cx="588300" cy="12300"/>
-                          </a:xfrm>
-                          <a:prstGeom prst="straightConnector1">
-                            <a:avLst/>
-                          </a:prstGeom>
-                          <a:noFill/>
-                          <a:ln cap="flat" cmpd="sng" w="9525">
-                            <a:solidFill>
-                              <a:srgbClr val="000000"/>
-                            </a:solidFill>
-                            <a:prstDash val="solid"/>
-                            <a:round/>
-                            <a:headEnd len="med" w="med" type="none"/>
-                            <a:tailEnd len="med" w="med" type="none"/>
-                          </a:ln>
-                        </wps:spPr>
-                        <wps:bodyPr anchorCtr="0" anchor="ctr" bIns="91425" lIns="91425" spcFirstLastPara="1" rIns="91425" wrap="square" tIns="91425">
-                          <a:noAutofit/>
-                        </wps:bodyPr>
-                      </wps:wsp>
-                      <wps:wsp>
-                        <wps:cNvSpPr/>
-                        <wps:cNvPr id="11" name="Shape 11"/>
-                        <wps:spPr>
-                          <a:xfrm>
-                            <a:off x="4421150" y="1388400"/>
-                            <a:ext cx="1823400" cy="737400"/>
-                          </a:xfrm>
-                          <a:prstGeom prst="ellipse">
-                            <a:avLst/>
-                          </a:prstGeom>
-                          <a:noFill/>
-                          <a:ln cap="flat" cmpd="sng" w="9525">
-                            <a:solidFill>
-                              <a:srgbClr val="000000"/>
-                            </a:solidFill>
-                            <a:prstDash val="solid"/>
-                            <a:round/>
-                            <a:headEnd len="sm" w="sm" type="none"/>
-                            <a:tailEnd len="sm" w="sm" type="none"/>
-                          </a:ln>
-                        </wps:spPr>
-                        <wps:txbx>
-                          <w:txbxContent>
-                            <w:p>
-                              <w:pPr>
-                                <w:spacing w:after="0" w:before="0" w:line="240"/>
-                                <w:ind w:left="0" w:right="0" w:firstLine="0"/>
-                                <w:jc w:val="left"/>
-                                <w:textDirection w:val="btLr"/>
-                              </w:pPr>
-                              <w:r>
-                                <w:rPr>
-                                  <w:rFonts w:ascii="Arial" w:cs="Arial" w:eastAsia="Arial" w:hAnsi="Arial"/>
-                                  <w:b w:val="0"/>
-                                  <w:i w:val="0"/>
-                                  <w:smallCaps w:val="0"/>
-                                  <w:strike w:val="0"/>
-                                  <w:color w:val="000000"/>
-                                  <w:sz w:val="28"/>
-                                  <w:vertAlign w:val="baseline"/>
-                                </w:rPr>
-                                <w:t xml:space="preserve">Change order status</w:t>
-                              </w:r>
-                            </w:p>
-                          </w:txbxContent>
-                        </wps:txbx>
-                        <wps:bodyPr anchorCtr="0" anchor="ctr" bIns="91425" lIns="91425" spcFirstLastPara="1" rIns="91425" wrap="square" tIns="91425">
-                          <a:noAutofit/>
-                        </wps:bodyPr>
-                      </wps:wsp>
-                      <wps:wsp>
-                        <wps:cNvCnPr/>
-                        <wps:spPr>
-                          <a:xfrm>
-                            <a:off x="3810050" y="1757100"/>
-                            <a:ext cx="611100" cy="0"/>
                           </a:xfrm>
                           <a:prstGeom prst="straightConnector1">
                             <a:avLst/>
@@ -26237,19 +27054,19 @@
                 <wp:positionV relativeFrom="paragraph">
                   <wp:posOffset>115695</wp:posOffset>
                 </wp:positionV>
-                <wp:extent cx="3986213" cy="956152"/>
+                <wp:extent cx="3986213" cy="1679650"/>
                 <wp:effectExtent b="0" l="0" r="0" t="0"/>
                 <wp:wrapTopAndBottom distB="114300" distT="114300"/>
-                <wp:docPr id="18" name="image18.png"/>
+                <wp:docPr descr="Misuse case - order food" id="16" name="image16.png"/>
                 <a:graphic>
                   <a:graphicData uri="http://schemas.openxmlformats.org/drawingml/2006/picture">
                     <pic:pic>
                       <pic:nvPicPr>
-                        <pic:cNvPr id="0" name="image18.png"/>
+                        <pic:cNvPr descr="Misuse case - order food" id="0" name="image16.png"/>
                         <pic:cNvPicPr preferRelativeResize="0"/>
                       </pic:nvPicPr>
                       <pic:blipFill>
-                        <a:blip r:embed="rId25"/>
+                        <a:blip r:embed="rId26"/>
                         <a:srcRect/>
                         <a:stretch>
                           <a:fillRect/>
@@ -26258,7 +27075,7 @@
                       <pic:spPr>
                         <a:xfrm>
                           <a:off x="0" y="0"/>
-                          <a:ext cx="3986213" cy="956152"/>
+                          <a:ext cx="3986213" cy="1679650"/>
                         </a:xfrm>
                         <a:prstGeom prst="rect"/>
                         <a:ln/>
@@ -26309,7 +27126,7 @@
           <w:szCs w:val="24"/>
           <w:rtl w:val="0"/>
         </w:rPr>
-        <w:t xml:space="preserve">If the attacker is able to steal login credentials of a chef, the attacker will be able to change the status of the order.</w:t>
+        <w:t xml:space="preserve">If the attacker is able to gain access to the admin’s account, the attacker can delete the account of an actual chef working at the restaurant. This might lead to denial of service for the chef.</w:t>
       </w:r>
     </w:p>
     <w:p>
@@ -26348,7 +27165,7 @@
           <w:rtl w:val="0"/>
         </w:rPr>
         <w:tab/>
-        <w:t xml:space="preserve">The attacker can be a malicious user who wants free food by changing the status of the food but claiming that it never occurred and causes havoc.</w:t>
+        <w:t xml:space="preserve">The attacker can be any malicious user, person or organization who wants to create havoc in the restaurant, create delay or confusion and waste time. The restaurant might have to shut down in order to figure out why the chefs can’t log in to their accounts.</w:t>
       </w:r>
     </w:p>
     <w:p>
@@ -26367,16 +27184,15 @@
     <w:p>
       <w:pPr>
         <w:pStyle w:val="Heading3"/>
-        <w:spacing w:line="480" w:lineRule="auto"/>
         <w:rPr/>
       </w:pPr>
-      <w:bookmarkStart w:colFirst="0" w:colLast="0" w:name="_coe00vadihjb" w:id="46"/>
-      <w:bookmarkEnd w:id="46"/>
-      <w:r>
-        <w:rPr>
-          <w:rtl w:val="0"/>
-        </w:rPr>
-        <w:t xml:space="preserve">3.4.3 </w:t>
+      <w:bookmarkStart w:colFirst="0" w:colLast="0" w:name="_sdgi41i9yuyp" w:id="47"/>
+      <w:bookmarkEnd w:id="47"/>
+      <w:r>
+        <w:rPr>
+          <w:rtl w:val="0"/>
+        </w:rPr>
+        <w:t xml:space="preserve">3.4.4 </w:t>
       </w:r>
       <w:r>
         <w:rPr>
@@ -26389,7 +27205,505 @@
         <w:rPr>
           <w:rtl w:val="0"/>
         </w:rPr>
-        <w:t xml:space="preserve">Order food without being at the restaurant</w:t>
+        <w:t xml:space="preserve">Change order status of a customer’s order</w:t>
+      </w:r>
+    </w:p>
+    <w:p>
+      <w:pPr>
+        <w:rPr>
+          <w:b w:val="1"/>
+          <w:sz w:val="24"/>
+          <w:szCs w:val="24"/>
+        </w:rPr>
+      </w:pPr>
+      <w:r>
+        <w:rPr>
+          <w:b w:val="1"/>
+          <w:sz w:val="24"/>
+          <w:szCs w:val="24"/>
+          <w:rtl w:val="0"/>
+        </w:rPr>
+        <w:t xml:space="preserve">Diagram:</w:t>
+      </w:r>
+    </w:p>
+    <w:p>
+      <w:pPr>
+        <w:rPr>
+          <w:b w:val="1"/>
+          <w:sz w:val="24"/>
+          <w:szCs w:val="24"/>
+        </w:rPr>
+      </w:pPr>
+      <w:r>
+        <w:rPr>
+          <w:rtl w:val="0"/>
+        </w:rPr>
+      </w:r>
+      <w:r>
+        <mc:AlternateContent>
+          <mc:Choice Requires="wpg">
+            <w:drawing>
+              <wp:anchor allowOverlap="1" behindDoc="0" distB="114300" distT="114300" distL="114300" distR="114300" hidden="0" layoutInCell="1" locked="0" relativeHeight="0" simplePos="0">
+                <wp:simplePos x="0" y="0"/>
+                <wp:positionH relativeFrom="column">
+                  <wp:posOffset>114300</wp:posOffset>
+                </wp:positionH>
+                <wp:positionV relativeFrom="paragraph">
+                  <wp:posOffset>115695</wp:posOffset>
+                </wp:positionV>
+                <wp:extent cx="3986213" cy="1679650"/>
+                <wp:effectExtent b="0" l="0" r="0" t="0"/>
+                <wp:wrapTopAndBottom distB="114300" distT="114300"/>
+                <wp:docPr id="13" name="" title="Misuse case - order food"/>
+                <a:graphic>
+                  <a:graphicData uri="http://schemas.microsoft.com/office/word/2010/wordprocessingGroup">
+                    <wpg:wgp>
+                      <wpg:cNvGrpSpPr/>
+                      <wpg:grpSpPr>
+                        <a:xfrm>
+                          <a:off x="621877" y="1161705"/>
+                          <a:ext cx="3986213" cy="1679650"/>
+                          <a:chOff x="621877" y="1161705"/>
+                          <a:chExt cx="3188173" cy="1336195"/>
+                        </a:xfrm>
+                      </wpg:grpSpPr>
+                      <wps:wsp>
+                        <wps:cNvSpPr/>
+                        <wps:cNvPr id="2" name="Shape 2"/>
+                        <wps:spPr>
+                          <a:xfrm>
+                            <a:off x="1002431" y="1161705"/>
+                            <a:ext cx="273000" cy="256500"/>
+                          </a:xfrm>
+                          <a:prstGeom prst="ellipse">
+                            <a:avLst/>
+                          </a:prstGeom>
+                          <a:solidFill>
+                            <a:srgbClr val="EA9999"/>
+                          </a:solidFill>
+                          <a:ln cap="flat" cmpd="sng" w="9525">
+                            <a:solidFill>
+                              <a:srgbClr val="000000"/>
+                            </a:solidFill>
+                            <a:prstDash val="solid"/>
+                            <a:round/>
+                            <a:headEnd len="sm" w="sm" type="none"/>
+                            <a:tailEnd len="sm" w="sm" type="none"/>
+                          </a:ln>
+                        </wps:spPr>
+                        <wps:txbx>
+                          <w:txbxContent>
+                            <w:p>
+                              <w:pPr>
+                                <w:spacing w:after="0" w:before="0" w:line="240"/>
+                                <w:ind w:left="0" w:right="0" w:firstLine="0"/>
+                                <w:jc w:val="left"/>
+                                <w:textDirection w:val="btLr"/>
+                              </w:pPr>
+                            </w:p>
+                          </w:txbxContent>
+                        </wps:txbx>
+                        <wps:bodyPr anchorCtr="0" anchor="ctr" bIns="91425" lIns="91425" spcFirstLastPara="1" rIns="91425" wrap="square" tIns="91425">
+                          <a:noAutofit/>
+                        </wps:bodyPr>
+                      </wps:wsp>
+                      <wps:wsp>
+                        <wps:cNvCnPr/>
+                        <wps:spPr>
+                          <a:xfrm flipH="1">
+                            <a:off x="1136231" y="1418205"/>
+                            <a:ext cx="2700" cy="471900"/>
+                          </a:xfrm>
+                          <a:prstGeom prst="straightConnector1">
+                            <a:avLst/>
+                          </a:prstGeom>
+                          <a:noFill/>
+                          <a:ln cap="flat" cmpd="sng" w="9525">
+                            <a:solidFill>
+                              <a:srgbClr val="000000"/>
+                            </a:solidFill>
+                            <a:prstDash val="solid"/>
+                            <a:round/>
+                            <a:headEnd len="med" w="med" type="none"/>
+                            <a:tailEnd len="med" w="med" type="none"/>
+                          </a:ln>
+                        </wps:spPr>
+                        <wps:bodyPr anchorCtr="0" anchor="ctr" bIns="91425" lIns="91425" spcFirstLastPara="1" rIns="91425" wrap="square" tIns="91425">
+                          <a:noAutofit/>
+                        </wps:bodyPr>
+                      </wps:wsp>
+                      <wps:wsp>
+                        <wps:cNvCnPr/>
+                        <wps:spPr>
+                          <a:xfrm flipH="1">
+                            <a:off x="935720" y="1890370"/>
+                            <a:ext cx="200400" cy="207300"/>
+                          </a:xfrm>
+                          <a:prstGeom prst="straightConnector1">
+                            <a:avLst/>
+                          </a:prstGeom>
+                          <a:noFill/>
+                          <a:ln cap="flat" cmpd="sng" w="9525">
+                            <a:solidFill>
+                              <a:srgbClr val="000000"/>
+                            </a:solidFill>
+                            <a:prstDash val="solid"/>
+                            <a:round/>
+                            <a:headEnd len="med" w="med" type="none"/>
+                            <a:tailEnd len="med" w="med" type="none"/>
+                          </a:ln>
+                        </wps:spPr>
+                        <wps:bodyPr anchorCtr="0" anchor="ctr" bIns="91425" lIns="91425" spcFirstLastPara="1" rIns="91425" wrap="square" tIns="91425">
+                          <a:noAutofit/>
+                        </wps:bodyPr>
+                      </wps:wsp>
+                      <wps:wsp>
+                        <wps:cNvCnPr/>
+                        <wps:spPr>
+                          <a:xfrm>
+                            <a:off x="1136120" y="1891908"/>
+                            <a:ext cx="217200" cy="204000"/>
+                          </a:xfrm>
+                          <a:prstGeom prst="straightConnector1">
+                            <a:avLst/>
+                          </a:prstGeom>
+                          <a:noFill/>
+                          <a:ln cap="flat" cmpd="sng" w="9525">
+                            <a:solidFill>
+                              <a:srgbClr val="000000"/>
+                            </a:solidFill>
+                            <a:prstDash val="solid"/>
+                            <a:round/>
+                            <a:headEnd len="med" w="med" type="none"/>
+                            <a:tailEnd len="med" w="med" type="none"/>
+                          </a:ln>
+                        </wps:spPr>
+                        <wps:bodyPr anchorCtr="0" anchor="ctr" bIns="91425" lIns="91425" spcFirstLastPara="1" rIns="91425" wrap="square" tIns="91425">
+                          <a:noAutofit/>
+                        </wps:bodyPr>
+                      </wps:wsp>
+                      <wps:wsp>
+                        <wps:cNvCnPr/>
+                        <wps:spPr>
+                          <a:xfrm>
+                            <a:off x="948952" y="1544869"/>
+                            <a:ext cx="401100" cy="0"/>
+                          </a:xfrm>
+                          <a:prstGeom prst="straightConnector1">
+                            <a:avLst/>
+                          </a:prstGeom>
+                          <a:noFill/>
+                          <a:ln cap="flat" cmpd="sng" w="9525">
+                            <a:solidFill>
+                              <a:srgbClr val="000000"/>
+                            </a:solidFill>
+                            <a:prstDash val="solid"/>
+                            <a:round/>
+                            <a:headEnd len="med" w="med" type="none"/>
+                            <a:tailEnd len="med" w="med" type="none"/>
+                          </a:ln>
+                        </wps:spPr>
+                        <wps:bodyPr anchorCtr="0" anchor="ctr" bIns="91425" lIns="91425" spcFirstLastPara="1" rIns="91425" wrap="square" tIns="91425">
+                          <a:noAutofit/>
+                        </wps:bodyPr>
+                      </wps:wsp>
+                      <wps:wsp>
+                        <wps:cNvSpPr txBox="1"/>
+                        <wps:cNvPr id="7" name="Shape 7"/>
+                        <wps:spPr>
+                          <a:xfrm>
+                            <a:off x="621877" y="2097700"/>
+                            <a:ext cx="1031400" cy="400200"/>
+                          </a:xfrm>
+                          <a:prstGeom prst="rect">
+                            <a:avLst/>
+                          </a:prstGeom>
+                          <a:noFill/>
+                          <a:ln cap="flat" cmpd="sng" w="9525">
+                            <a:solidFill>
+                              <a:srgbClr val="000000"/>
+                            </a:solidFill>
+                            <a:prstDash val="solid"/>
+                            <a:round/>
+                            <a:headEnd len="sm" w="sm" type="none"/>
+                            <a:tailEnd len="sm" w="sm" type="none"/>
+                          </a:ln>
+                        </wps:spPr>
+                        <wps:txbx>
+                          <w:txbxContent>
+                            <w:p>
+                              <w:pPr>
+                                <w:spacing w:after="0" w:before="0" w:line="240"/>
+                                <w:ind w:left="0" w:right="0" w:firstLine="0"/>
+                                <w:jc w:val="center"/>
+                                <w:textDirection w:val="btLr"/>
+                              </w:pPr>
+                              <w:r>
+                                <w:rPr>
+                                  <w:rFonts w:ascii="Arial" w:cs="Arial" w:eastAsia="Arial" w:hAnsi="Arial"/>
+                                  <w:b w:val="0"/>
+                                  <w:i w:val="0"/>
+                                  <w:smallCaps w:val="0"/>
+                                  <w:strike w:val="0"/>
+                                  <w:color w:val="000000"/>
+                                  <w:sz w:val="28"/>
+                                  <w:vertAlign w:val="baseline"/>
+                                </w:rPr>
+                                <w:t xml:space="preserve">Attacker</w:t>
+                              </w:r>
+                            </w:p>
+                          </w:txbxContent>
+                        </wps:txbx>
+                        <wps:bodyPr anchorCtr="0" anchor="t" bIns="91425" lIns="91425" spcFirstLastPara="1" rIns="91425" wrap="square" tIns="91425">
+                          <a:spAutoFit/>
+                        </wps:bodyPr>
+                      </wps:wsp>
+                      <wps:wsp>
+                        <wps:cNvSpPr/>
+                        <wps:cNvPr id="8" name="Shape 8"/>
+                        <wps:spPr>
+                          <a:xfrm>
+                            <a:off x="1881950" y="1419000"/>
+                            <a:ext cx="1928100" cy="676200"/>
+                          </a:xfrm>
+                          <a:prstGeom prst="ellipse">
+                            <a:avLst/>
+                          </a:prstGeom>
+                          <a:solidFill>
+                            <a:srgbClr val="000000"/>
+                          </a:solidFill>
+                          <a:ln cap="flat" cmpd="sng" w="9525">
+                            <a:solidFill>
+                              <a:srgbClr val="000000"/>
+                            </a:solidFill>
+                            <a:prstDash val="solid"/>
+                            <a:round/>
+                            <a:headEnd len="sm" w="sm" type="none"/>
+                            <a:tailEnd len="sm" w="sm" type="none"/>
+                          </a:ln>
+                        </wps:spPr>
+                        <wps:txbx>
+                          <w:txbxContent>
+                            <w:p>
+                              <w:pPr>
+                                <w:spacing w:after="0" w:before="0" w:line="240"/>
+                                <w:ind w:left="0" w:right="0" w:firstLine="0"/>
+                                <w:jc w:val="center"/>
+                                <w:textDirection w:val="btLr"/>
+                              </w:pPr>
+                              <w:r>
+                                <w:rPr>
+                                  <w:rFonts w:ascii="Arial" w:cs="Arial" w:eastAsia="Arial" w:hAnsi="Arial"/>
+                                  <w:b w:val="0"/>
+                                  <w:i w:val="0"/>
+                                  <w:smallCaps w:val="0"/>
+                                  <w:strike w:val="0"/>
+                                  <w:color w:val="ffffff"/>
+                                  <w:sz w:val="28"/>
+                                  <w:vertAlign w:val="baseline"/>
+                                </w:rPr>
+                                <w:t xml:space="preserve">Change order status</w:t>
+                              </w:r>
+                            </w:p>
+                          </w:txbxContent>
+                        </wps:txbx>
+                        <wps:bodyPr anchorCtr="0" anchor="ctr" bIns="91425" lIns="91425" spcFirstLastPara="1" rIns="91425" wrap="square" tIns="91425">
+                          <a:noAutofit/>
+                        </wps:bodyPr>
+                      </wps:wsp>
+                      <wps:wsp>
+                        <wps:cNvCnPr/>
+                        <wps:spPr>
+                          <a:xfrm>
+                            <a:off x="1293650" y="1744800"/>
+                            <a:ext cx="588300" cy="12300"/>
+                          </a:xfrm>
+                          <a:prstGeom prst="straightConnector1">
+                            <a:avLst/>
+                          </a:prstGeom>
+                          <a:noFill/>
+                          <a:ln cap="flat" cmpd="sng" w="9525">
+                            <a:solidFill>
+                              <a:srgbClr val="000000"/>
+                            </a:solidFill>
+                            <a:prstDash val="solid"/>
+                            <a:round/>
+                            <a:headEnd len="med" w="med" type="none"/>
+                            <a:tailEnd len="med" w="med" type="none"/>
+                          </a:ln>
+                        </wps:spPr>
+                        <wps:bodyPr anchorCtr="0" anchor="ctr" bIns="91425" lIns="91425" spcFirstLastPara="1" rIns="91425" wrap="square" tIns="91425">
+                          <a:noAutofit/>
+                        </wps:bodyPr>
+                      </wps:wsp>
+                    </wpg:wgp>
+                  </a:graphicData>
+                </a:graphic>
+              </wp:anchor>
+            </w:drawing>
+          </mc:Choice>
+          <mc:Fallback>
+            <w:drawing>
+              <wp:anchor allowOverlap="1" behindDoc="0" distB="114300" distT="114300" distL="114300" distR="114300" hidden="0" layoutInCell="1" locked="0" relativeHeight="0" simplePos="0">
+                <wp:simplePos x="0" y="0"/>
+                <wp:positionH relativeFrom="column">
+                  <wp:posOffset>114300</wp:posOffset>
+                </wp:positionH>
+                <wp:positionV relativeFrom="paragraph">
+                  <wp:posOffset>115695</wp:posOffset>
+                </wp:positionV>
+                <wp:extent cx="3986213" cy="1679650"/>
+                <wp:effectExtent b="0" l="0" r="0" t="0"/>
+                <wp:wrapTopAndBottom distB="114300" distT="114300"/>
+                <wp:docPr descr="Misuse case - order food" id="13" name="image13.png"/>
+                <a:graphic>
+                  <a:graphicData uri="http://schemas.openxmlformats.org/drawingml/2006/picture">
+                    <pic:pic>
+                      <pic:nvPicPr>
+                        <pic:cNvPr descr="Misuse case - order food" id="0" name="image13.png"/>
+                        <pic:cNvPicPr preferRelativeResize="0"/>
+                      </pic:nvPicPr>
+                      <pic:blipFill>
+                        <a:blip r:embed="rId27"/>
+                        <a:srcRect/>
+                        <a:stretch>
+                          <a:fillRect/>
+                        </a:stretch>
+                      </pic:blipFill>
+                      <pic:spPr>
+                        <a:xfrm>
+                          <a:off x="0" y="0"/>
+                          <a:ext cx="3986213" cy="1679650"/>
+                        </a:xfrm>
+                        <a:prstGeom prst="rect"/>
+                        <a:ln/>
+                      </pic:spPr>
+                    </pic:pic>
+                  </a:graphicData>
+                </a:graphic>
+              </wp:anchor>
+            </w:drawing>
+          </mc:Fallback>
+        </mc:AlternateContent>
+      </w:r>
+    </w:p>
+    <w:p>
+      <w:pPr>
+        <w:rPr>
+          <w:b w:val="1"/>
+          <w:sz w:val="24"/>
+          <w:szCs w:val="24"/>
+        </w:rPr>
+      </w:pPr>
+      <w:r>
+        <w:rPr>
+          <w:b w:val="1"/>
+          <w:sz w:val="24"/>
+          <w:szCs w:val="24"/>
+          <w:rtl w:val="0"/>
+        </w:rPr>
+        <w:t xml:space="preserve">Brief Description:</w:t>
+      </w:r>
+    </w:p>
+    <w:p>
+      <w:pPr>
+        <w:rPr>
+          <w:sz w:val="24"/>
+          <w:szCs w:val="24"/>
+        </w:rPr>
+      </w:pPr>
+      <w:r>
+        <w:rPr>
+          <w:rtl w:val="0"/>
+        </w:rPr>
+        <w:tab/>
+      </w:r>
+      <w:r>
+        <w:rPr>
+          <w:sz w:val="24"/>
+          <w:szCs w:val="24"/>
+          <w:rtl w:val="0"/>
+        </w:rPr>
+        <w:t xml:space="preserve">If the attacker is able to gain access to one of the chef accounts, the attacker can change the order status of any order. For example, the attacker can change the order status of an order as soon as they arrive. This might lead to the order being marked as ready and not shown to the chef at all. This will lead to loss of business and the customer never getting the food they ordered.</w:t>
+      </w:r>
+    </w:p>
+    <w:p>
+      <w:pPr>
+        <w:rPr>
+          <w:sz w:val="24"/>
+          <w:szCs w:val="24"/>
+        </w:rPr>
+      </w:pPr>
+      <w:r>
+        <w:rPr>
+          <w:b w:val="1"/>
+          <w:sz w:val="24"/>
+          <w:szCs w:val="24"/>
+          <w:rtl w:val="0"/>
+        </w:rPr>
+        <w:t xml:space="preserve">Attacker Motivation / Advantage: </w:t>
+      </w:r>
+      <w:r>
+        <w:rPr>
+          <w:rtl w:val="0"/>
+        </w:rPr>
+      </w:r>
+    </w:p>
+    <w:p>
+      <w:pPr>
+        <w:rPr>
+          <w:sz w:val="24"/>
+          <w:szCs w:val="24"/>
+        </w:rPr>
+      </w:pPr>
+      <w:r>
+        <w:rPr>
+          <w:sz w:val="24"/>
+          <w:szCs w:val="24"/>
+          <w:rtl w:val="0"/>
+        </w:rPr>
+        <w:tab/>
+        <w:t xml:space="preserve">The attacker can be any malicious user, person or organization who wants to create havoc in the restaurant, create delay or confusion and waste time. The restaurant might have to shut down in order to figure out why the chefs can’t see orders placed by the customers.</w:t>
+      </w:r>
+    </w:p>
+    <w:p>
+      <w:pPr>
+        <w:rPr>
+          <w:sz w:val="24"/>
+          <w:szCs w:val="24"/>
+        </w:rPr>
+      </w:pPr>
+      <w:r>
+        <w:rPr>
+          <w:rtl w:val="0"/>
+        </w:rPr>
+      </w:r>
+    </w:p>
+    <w:p>
+      <w:pPr>
+        <w:pStyle w:val="Heading3"/>
+        <w:rPr/>
+      </w:pPr>
+      <w:bookmarkStart w:colFirst="0" w:colLast="0" w:name="_7h4bicn4985g" w:id="48"/>
+      <w:bookmarkEnd w:id="48"/>
+      <w:r>
+        <w:rPr>
+          <w:rtl w:val="0"/>
+        </w:rPr>
+        <w:t xml:space="preserve">3.4.5 </w:t>
+      </w:r>
+      <w:r>
+        <w:rPr>
+          <w:b w:val="1"/>
+          <w:rtl w:val="0"/>
+        </w:rPr>
+        <w:t xml:space="preserve">Misuse case: </w:t>
+      </w:r>
+      <w:r>
+        <w:rPr>
+          <w:rtl w:val="0"/>
+        </w:rPr>
+        <w:t xml:space="preserve">Delete available food items</w:t>
       </w:r>
     </w:p>
     <w:p>
@@ -26686,7 +28000,7 @@
                                   <w:sz w:val="28"/>
                                   <w:vertAlign w:val="baseline"/>
                                 </w:rPr>
-                                <w:t xml:space="preserve">Order food</w:t>
+                                <w:t xml:space="preserve">Delete food items</w:t>
                               </w:r>
                             </w:p>
                           </w:txbxContent>
@@ -26748,7 +28062,7 @@
                         <pic:cNvPicPr preferRelativeResize="0"/>
                       </pic:nvPicPr>
                       <pic:blipFill>
-                        <a:blip r:embed="rId26"/>
+                        <a:blip r:embed="rId28"/>
                         <a:srcRect/>
                         <a:stretch>
                           <a:fillRect/>
@@ -26808,7 +28122,7 @@
           <w:szCs w:val="24"/>
           <w:rtl w:val="0"/>
         </w:rPr>
-        <w:t xml:space="preserve">If the attacker is able to gain access to the restaurant’s intranet, then the attacker will be able to order food, rate and review as well as add suggestions.</w:t>
+        <w:t xml:space="preserve">If the attacker is able to gain access to an admin account, the attacker can delete any food item they want. For example, imagine if the attacker deleted every food item that has ever been added to the system’s menu. In this case, the restaurant will have to go through the process of doing it again.</w:t>
       </w:r>
     </w:p>
     <w:p>
@@ -26847,7 +28161,522 @@
           <w:rtl w:val="0"/>
         </w:rPr>
         <w:tab/>
-        <w:t xml:space="preserve">The attacker can be any malicious user, person or organization who wants to cause havoc in the restaurant by wasting food.</w:t>
+        <w:t xml:space="preserve">The attacker can be any malicious user, person or organization who wants to create havoc in the restaurant, create delay or confusion and waste time. The restaurant might have to shut down in order to figure out why the menu is empty and there is no food item to be ordered.</w:t>
+      </w:r>
+    </w:p>
+    <w:p>
+      <w:pPr>
+        <w:rPr>
+          <w:sz w:val="24"/>
+          <w:szCs w:val="24"/>
+        </w:rPr>
+      </w:pPr>
+      <w:r>
+        <w:rPr>
+          <w:rtl w:val="0"/>
+        </w:rPr>
+      </w:r>
+    </w:p>
+    <w:p>
+      <w:pPr>
+        <w:pStyle w:val="Heading3"/>
+        <w:rPr/>
+      </w:pPr>
+      <w:bookmarkStart w:colFirst="0" w:colLast="0" w:name="_q0s5sx8i55gp" w:id="49"/>
+      <w:bookmarkEnd w:id="49"/>
+      <w:r>
+        <w:rPr>
+          <w:rtl w:val="0"/>
+        </w:rPr>
+        <w:t xml:space="preserve">3.4.6 </w:t>
+      </w:r>
+      <w:r>
+        <w:rPr>
+          <w:b w:val="1"/>
+          <w:rtl w:val="0"/>
+        </w:rPr>
+        <w:t xml:space="preserve">Misuse case: </w:t>
+      </w:r>
+      <w:r>
+        <w:rPr>
+          <w:rtl w:val="0"/>
+        </w:rPr>
+        <w:t xml:space="preserve">Anonymous Order</w:t>
+      </w:r>
+    </w:p>
+    <w:p>
+      <w:pPr>
+        <w:rPr>
+          <w:b w:val="1"/>
+          <w:sz w:val="24"/>
+          <w:szCs w:val="24"/>
+        </w:rPr>
+      </w:pPr>
+      <w:r>
+        <w:rPr>
+          <w:b w:val="1"/>
+          <w:sz w:val="24"/>
+          <w:szCs w:val="24"/>
+          <w:rtl w:val="0"/>
+        </w:rPr>
+        <w:t xml:space="preserve">Diagram:</w:t>
+      </w:r>
+    </w:p>
+    <w:p>
+      <w:pPr>
+        <w:rPr>
+          <w:b w:val="1"/>
+          <w:sz w:val="24"/>
+          <w:szCs w:val="24"/>
+        </w:rPr>
+      </w:pPr>
+      <w:r>
+        <w:rPr>
+          <w:rtl w:val="0"/>
+        </w:rPr>
+      </w:r>
+      <w:r>
+        <mc:AlternateContent>
+          <mc:Choice Requires="wpg">
+            <w:drawing>
+              <wp:anchor allowOverlap="1" behindDoc="0" distB="114300" distT="114300" distL="114300" distR="114300" hidden="0" layoutInCell="1" locked="0" relativeHeight="0" simplePos="0">
+                <wp:simplePos x="0" y="0"/>
+                <wp:positionH relativeFrom="column">
+                  <wp:posOffset>114300</wp:posOffset>
+                </wp:positionH>
+                <wp:positionV relativeFrom="paragraph">
+                  <wp:posOffset>115695</wp:posOffset>
+                </wp:positionV>
+                <wp:extent cx="3986213" cy="1679650"/>
+                <wp:effectExtent b="0" l="0" r="0" t="0"/>
+                <wp:wrapTopAndBottom distB="114300" distT="114300"/>
+                <wp:docPr id="20" name="" title="Misuse case - order food"/>
+                <a:graphic>
+                  <a:graphicData uri="http://schemas.microsoft.com/office/word/2010/wordprocessingGroup">
+                    <wpg:wgp>
+                      <wpg:cNvGrpSpPr/>
+                      <wpg:grpSpPr>
+                        <a:xfrm>
+                          <a:off x="621877" y="1161705"/>
+                          <a:ext cx="3986213" cy="1679650"/>
+                          <a:chOff x="621877" y="1161705"/>
+                          <a:chExt cx="3188173" cy="1336195"/>
+                        </a:xfrm>
+                      </wpg:grpSpPr>
+                      <wps:wsp>
+                        <wps:cNvSpPr/>
+                        <wps:cNvPr id="2" name="Shape 2"/>
+                        <wps:spPr>
+                          <a:xfrm>
+                            <a:off x="1002431" y="1161705"/>
+                            <a:ext cx="273000" cy="256500"/>
+                          </a:xfrm>
+                          <a:prstGeom prst="ellipse">
+                            <a:avLst/>
+                          </a:prstGeom>
+                          <a:solidFill>
+                            <a:srgbClr val="EA9999"/>
+                          </a:solidFill>
+                          <a:ln cap="flat" cmpd="sng" w="9525">
+                            <a:solidFill>
+                              <a:srgbClr val="000000"/>
+                            </a:solidFill>
+                            <a:prstDash val="solid"/>
+                            <a:round/>
+                            <a:headEnd len="sm" w="sm" type="none"/>
+                            <a:tailEnd len="sm" w="sm" type="none"/>
+                          </a:ln>
+                        </wps:spPr>
+                        <wps:txbx>
+                          <w:txbxContent>
+                            <w:p>
+                              <w:pPr>
+                                <w:spacing w:after="0" w:before="0" w:line="240"/>
+                                <w:ind w:left="0" w:right="0" w:firstLine="0"/>
+                                <w:jc w:val="left"/>
+                                <w:textDirection w:val="btLr"/>
+                              </w:pPr>
+                            </w:p>
+                          </w:txbxContent>
+                        </wps:txbx>
+                        <wps:bodyPr anchorCtr="0" anchor="ctr" bIns="91425" lIns="91425" spcFirstLastPara="1" rIns="91425" wrap="square" tIns="91425">
+                          <a:noAutofit/>
+                        </wps:bodyPr>
+                      </wps:wsp>
+                      <wps:wsp>
+                        <wps:cNvCnPr/>
+                        <wps:spPr>
+                          <a:xfrm flipH="1">
+                            <a:off x="1136231" y="1418205"/>
+                            <a:ext cx="2700" cy="471900"/>
+                          </a:xfrm>
+                          <a:prstGeom prst="straightConnector1">
+                            <a:avLst/>
+                          </a:prstGeom>
+                          <a:noFill/>
+                          <a:ln cap="flat" cmpd="sng" w="9525">
+                            <a:solidFill>
+                              <a:srgbClr val="000000"/>
+                            </a:solidFill>
+                            <a:prstDash val="solid"/>
+                            <a:round/>
+                            <a:headEnd len="med" w="med" type="none"/>
+                            <a:tailEnd len="med" w="med" type="none"/>
+                          </a:ln>
+                        </wps:spPr>
+                        <wps:bodyPr anchorCtr="0" anchor="ctr" bIns="91425" lIns="91425" spcFirstLastPara="1" rIns="91425" wrap="square" tIns="91425">
+                          <a:noAutofit/>
+                        </wps:bodyPr>
+                      </wps:wsp>
+                      <wps:wsp>
+                        <wps:cNvCnPr/>
+                        <wps:spPr>
+                          <a:xfrm flipH="1">
+                            <a:off x="935720" y="1890370"/>
+                            <a:ext cx="200400" cy="207300"/>
+                          </a:xfrm>
+                          <a:prstGeom prst="straightConnector1">
+                            <a:avLst/>
+                          </a:prstGeom>
+                          <a:noFill/>
+                          <a:ln cap="flat" cmpd="sng" w="9525">
+                            <a:solidFill>
+                              <a:srgbClr val="000000"/>
+                            </a:solidFill>
+                            <a:prstDash val="solid"/>
+                            <a:round/>
+                            <a:headEnd len="med" w="med" type="none"/>
+                            <a:tailEnd len="med" w="med" type="none"/>
+                          </a:ln>
+                        </wps:spPr>
+                        <wps:bodyPr anchorCtr="0" anchor="ctr" bIns="91425" lIns="91425" spcFirstLastPara="1" rIns="91425" wrap="square" tIns="91425">
+                          <a:noAutofit/>
+                        </wps:bodyPr>
+                      </wps:wsp>
+                      <wps:wsp>
+                        <wps:cNvCnPr/>
+                        <wps:spPr>
+                          <a:xfrm>
+                            <a:off x="1136120" y="1891908"/>
+                            <a:ext cx="217200" cy="204000"/>
+                          </a:xfrm>
+                          <a:prstGeom prst="straightConnector1">
+                            <a:avLst/>
+                          </a:prstGeom>
+                          <a:noFill/>
+                          <a:ln cap="flat" cmpd="sng" w="9525">
+                            <a:solidFill>
+                              <a:srgbClr val="000000"/>
+                            </a:solidFill>
+                            <a:prstDash val="solid"/>
+                            <a:round/>
+                            <a:headEnd len="med" w="med" type="none"/>
+                            <a:tailEnd len="med" w="med" type="none"/>
+                          </a:ln>
+                        </wps:spPr>
+                        <wps:bodyPr anchorCtr="0" anchor="ctr" bIns="91425" lIns="91425" spcFirstLastPara="1" rIns="91425" wrap="square" tIns="91425">
+                          <a:noAutofit/>
+                        </wps:bodyPr>
+                      </wps:wsp>
+                      <wps:wsp>
+                        <wps:cNvCnPr/>
+                        <wps:spPr>
+                          <a:xfrm>
+                            <a:off x="948952" y="1544869"/>
+                            <a:ext cx="401100" cy="0"/>
+                          </a:xfrm>
+                          <a:prstGeom prst="straightConnector1">
+                            <a:avLst/>
+                          </a:prstGeom>
+                          <a:noFill/>
+                          <a:ln cap="flat" cmpd="sng" w="9525">
+                            <a:solidFill>
+                              <a:srgbClr val="000000"/>
+                            </a:solidFill>
+                            <a:prstDash val="solid"/>
+                            <a:round/>
+                            <a:headEnd len="med" w="med" type="none"/>
+                            <a:tailEnd len="med" w="med" type="none"/>
+                          </a:ln>
+                        </wps:spPr>
+                        <wps:bodyPr anchorCtr="0" anchor="ctr" bIns="91425" lIns="91425" spcFirstLastPara="1" rIns="91425" wrap="square" tIns="91425">
+                          <a:noAutofit/>
+                        </wps:bodyPr>
+                      </wps:wsp>
+                      <wps:wsp>
+                        <wps:cNvSpPr txBox="1"/>
+                        <wps:cNvPr id="7" name="Shape 7"/>
+                        <wps:spPr>
+                          <a:xfrm>
+                            <a:off x="621877" y="2097700"/>
+                            <a:ext cx="1031400" cy="400200"/>
+                          </a:xfrm>
+                          <a:prstGeom prst="rect">
+                            <a:avLst/>
+                          </a:prstGeom>
+                          <a:noFill/>
+                          <a:ln cap="flat" cmpd="sng" w="9525">
+                            <a:solidFill>
+                              <a:srgbClr val="000000"/>
+                            </a:solidFill>
+                            <a:prstDash val="solid"/>
+                            <a:round/>
+                            <a:headEnd len="sm" w="sm" type="none"/>
+                            <a:tailEnd len="sm" w="sm" type="none"/>
+                          </a:ln>
+                        </wps:spPr>
+                        <wps:txbx>
+                          <w:txbxContent>
+                            <w:p>
+                              <w:pPr>
+                                <w:spacing w:after="0" w:before="0" w:line="240"/>
+                                <w:ind w:left="0" w:right="0" w:firstLine="0"/>
+                                <w:jc w:val="center"/>
+                                <w:textDirection w:val="btLr"/>
+                              </w:pPr>
+                              <w:r>
+                                <w:rPr>
+                                  <w:rFonts w:ascii="Arial" w:cs="Arial" w:eastAsia="Arial" w:hAnsi="Arial"/>
+                                  <w:b w:val="0"/>
+                                  <w:i w:val="0"/>
+                                  <w:smallCaps w:val="0"/>
+                                  <w:strike w:val="0"/>
+                                  <w:color w:val="000000"/>
+                                  <w:sz w:val="28"/>
+                                  <w:vertAlign w:val="baseline"/>
+                                </w:rPr>
+                                <w:t xml:space="preserve">Attacker</w:t>
+                              </w:r>
+                            </w:p>
+                          </w:txbxContent>
+                        </wps:txbx>
+                        <wps:bodyPr anchorCtr="0" anchor="t" bIns="91425" lIns="91425" spcFirstLastPara="1" rIns="91425" wrap="square" tIns="91425">
+                          <a:spAutoFit/>
+                        </wps:bodyPr>
+                      </wps:wsp>
+                      <wps:wsp>
+                        <wps:cNvSpPr/>
+                        <wps:cNvPr id="8" name="Shape 8"/>
+                        <wps:spPr>
+                          <a:xfrm>
+                            <a:off x="1881950" y="1419000"/>
+                            <a:ext cx="1928100" cy="676200"/>
+                          </a:xfrm>
+                          <a:prstGeom prst="ellipse">
+                            <a:avLst/>
+                          </a:prstGeom>
+                          <a:solidFill>
+                            <a:srgbClr val="000000"/>
+                          </a:solidFill>
+                          <a:ln cap="flat" cmpd="sng" w="9525">
+                            <a:solidFill>
+                              <a:srgbClr val="000000"/>
+                            </a:solidFill>
+                            <a:prstDash val="solid"/>
+                            <a:round/>
+                            <a:headEnd len="sm" w="sm" type="none"/>
+                            <a:tailEnd len="sm" w="sm" type="none"/>
+                          </a:ln>
+                        </wps:spPr>
+                        <wps:txbx>
+                          <w:txbxContent>
+                            <w:p>
+                              <w:pPr>
+                                <w:spacing w:after="0" w:before="0" w:line="240"/>
+                                <w:ind w:left="0" w:right="0" w:firstLine="0"/>
+                                <w:jc w:val="center"/>
+                                <w:textDirection w:val="btLr"/>
+                              </w:pPr>
+                              <w:r>
+                                <w:rPr>
+                                  <w:rFonts w:ascii="Arial" w:cs="Arial" w:eastAsia="Arial" w:hAnsi="Arial"/>
+                                  <w:b w:val="0"/>
+                                  <w:i w:val="0"/>
+                                  <w:smallCaps w:val="0"/>
+                                  <w:strike w:val="0"/>
+                                  <w:color w:val="ffffff"/>
+                                  <w:sz w:val="28"/>
+                                  <w:vertAlign w:val="baseline"/>
+                                </w:rPr>
+                                <w:t xml:space="preserve">Anonymous Order</w:t>
+                              </w:r>
+                            </w:p>
+                          </w:txbxContent>
+                        </wps:txbx>
+                        <wps:bodyPr anchorCtr="0" anchor="ctr" bIns="91425" lIns="91425" spcFirstLastPara="1" rIns="91425" wrap="square" tIns="91425">
+                          <a:noAutofit/>
+                        </wps:bodyPr>
+                      </wps:wsp>
+                      <wps:wsp>
+                        <wps:cNvCnPr/>
+                        <wps:spPr>
+                          <a:xfrm>
+                            <a:off x="1293650" y="1744800"/>
+                            <a:ext cx="588300" cy="12300"/>
+                          </a:xfrm>
+                          <a:prstGeom prst="straightConnector1">
+                            <a:avLst/>
+                          </a:prstGeom>
+                          <a:noFill/>
+                          <a:ln cap="flat" cmpd="sng" w="9525">
+                            <a:solidFill>
+                              <a:srgbClr val="000000"/>
+                            </a:solidFill>
+                            <a:prstDash val="solid"/>
+                            <a:round/>
+                            <a:headEnd len="med" w="med" type="none"/>
+                            <a:tailEnd len="med" w="med" type="none"/>
+                          </a:ln>
+                        </wps:spPr>
+                        <wps:bodyPr anchorCtr="0" anchor="ctr" bIns="91425" lIns="91425" spcFirstLastPara="1" rIns="91425" wrap="square" tIns="91425">
+                          <a:noAutofit/>
+                        </wps:bodyPr>
+                      </wps:wsp>
+                    </wpg:wgp>
+                  </a:graphicData>
+                </a:graphic>
+              </wp:anchor>
+            </w:drawing>
+          </mc:Choice>
+          <mc:Fallback>
+            <w:drawing>
+              <wp:anchor allowOverlap="1" behindDoc="0" distB="114300" distT="114300" distL="114300" distR="114300" hidden="0" layoutInCell="1" locked="0" relativeHeight="0" simplePos="0">
+                <wp:simplePos x="0" y="0"/>
+                <wp:positionH relativeFrom="column">
+                  <wp:posOffset>114300</wp:posOffset>
+                </wp:positionH>
+                <wp:positionV relativeFrom="paragraph">
+                  <wp:posOffset>115695</wp:posOffset>
+                </wp:positionV>
+                <wp:extent cx="3986213" cy="1679650"/>
+                <wp:effectExtent b="0" l="0" r="0" t="0"/>
+                <wp:wrapTopAndBottom distB="114300" distT="114300"/>
+                <wp:docPr descr="Misuse case - order food" id="20" name="image20.png"/>
+                <a:graphic>
+                  <a:graphicData uri="http://schemas.openxmlformats.org/drawingml/2006/picture">
+                    <pic:pic>
+                      <pic:nvPicPr>
+                        <pic:cNvPr descr="Misuse case - order food" id="0" name="image20.png"/>
+                        <pic:cNvPicPr preferRelativeResize="0"/>
+                      </pic:nvPicPr>
+                      <pic:blipFill>
+                        <a:blip r:embed="rId29"/>
+                        <a:srcRect/>
+                        <a:stretch>
+                          <a:fillRect/>
+                        </a:stretch>
+                      </pic:blipFill>
+                      <pic:spPr>
+                        <a:xfrm>
+                          <a:off x="0" y="0"/>
+                          <a:ext cx="3986213" cy="1679650"/>
+                        </a:xfrm>
+                        <a:prstGeom prst="rect"/>
+                        <a:ln/>
+                      </pic:spPr>
+                    </pic:pic>
+                  </a:graphicData>
+                </a:graphic>
+              </wp:anchor>
+            </w:drawing>
+          </mc:Fallback>
+        </mc:AlternateContent>
+      </w:r>
+    </w:p>
+    <w:p>
+      <w:pPr>
+        <w:rPr>
+          <w:b w:val="1"/>
+          <w:sz w:val="24"/>
+          <w:szCs w:val="24"/>
+        </w:rPr>
+      </w:pPr>
+      <w:r>
+        <w:rPr>
+          <w:b w:val="1"/>
+          <w:sz w:val="24"/>
+          <w:szCs w:val="24"/>
+          <w:rtl w:val="0"/>
+        </w:rPr>
+        <w:t xml:space="preserve">Brief Description:</w:t>
+      </w:r>
+    </w:p>
+    <w:p>
+      <w:pPr>
+        <w:rPr>
+          <w:sz w:val="24"/>
+          <w:szCs w:val="24"/>
+        </w:rPr>
+      </w:pPr>
+      <w:r>
+        <w:rPr>
+          <w:rtl w:val="0"/>
+        </w:rPr>
+        <w:tab/>
+      </w:r>
+      <w:r>
+        <w:rPr>
+          <w:sz w:val="24"/>
+          <w:szCs w:val="24"/>
+          <w:rtl w:val="0"/>
+        </w:rPr>
+        <w:t xml:space="preserve">An attacker who has access to the restaurant’s intranet network can be able to create orders which actually don’t belong to anyone. This will lead to a lot of food wastage, loss of business time as well as resources. </w:t>
+      </w:r>
+    </w:p>
+    <w:p>
+      <w:pPr>
+        <w:rPr>
+          <w:sz w:val="24"/>
+          <w:szCs w:val="24"/>
+        </w:rPr>
+      </w:pPr>
+      <w:r>
+        <w:rPr>
+          <w:sz w:val="24"/>
+          <w:szCs w:val="24"/>
+          <w:rtl w:val="0"/>
+        </w:rPr>
+        <w:tab/>
+        <w:t xml:space="preserve">The attacker will then also be able to add new orders to the customer's session and this will lead to charging the customer more than what they ordered.</w:t>
+      </w:r>
+    </w:p>
+    <w:p>
+      <w:pPr>
+        <w:rPr>
+          <w:sz w:val="24"/>
+          <w:szCs w:val="24"/>
+        </w:rPr>
+      </w:pPr>
+      <w:r>
+        <w:rPr>
+          <w:b w:val="1"/>
+          <w:sz w:val="24"/>
+          <w:szCs w:val="24"/>
+          <w:rtl w:val="0"/>
+        </w:rPr>
+        <w:t xml:space="preserve">Attacker Motivation / Advantage: </w:t>
+      </w:r>
+      <w:r>
+        <w:rPr>
+          <w:rtl w:val="0"/>
+        </w:rPr>
+      </w:r>
+    </w:p>
+    <w:p>
+      <w:pPr>
+        <w:rPr>
+          <w:sz w:val="24"/>
+          <w:szCs w:val="24"/>
+        </w:rPr>
+      </w:pPr>
+      <w:r>
+        <w:rPr>
+          <w:sz w:val="24"/>
+          <w:szCs w:val="24"/>
+          <w:rtl w:val="0"/>
+        </w:rPr>
+        <w:tab/>
+        <w:t xml:space="preserve">The attacker can be any malicious user, person or organization who wants to create havoc in the restaurant, create delay or confusion and waste time. The restaurant might have to shut down in order to figure out why there are anonymous orders.</w:t>
       </w:r>
     </w:p>
     <w:p>
@@ -26868,13 +28697,13 @@
         <w:pStyle w:val="Heading1"/>
         <w:rPr/>
       </w:pPr>
-      <w:bookmarkStart w:colFirst="0" w:colLast="0" w:name="_6n5zclyzdviz" w:id="47"/>
-      <w:bookmarkEnd w:id="47"/>
-      <w:r>
-        <w:rPr>
-          <w:rtl w:val="0"/>
-        </w:rPr>
-        <w:t xml:space="preserve">4.0. Threat Identification &amp; Modeling</w:t>
+      <w:bookmarkStart w:colFirst="0" w:colLast="0" w:name="_6n5zclyzdviz" w:id="50"/>
+      <w:bookmarkEnd w:id="50"/>
+      <w:r>
+        <w:rPr>
+          <w:rtl w:val="0"/>
+        </w:rPr>
+        <w:t xml:space="preserve">4. Threat Identification &amp; Modeling</w:t>
       </w:r>
     </w:p>
     <w:p>
@@ -26898,8 +28727,8 @@
         <w:pStyle w:val="Heading2"/>
         <w:rPr/>
       </w:pPr>
-      <w:bookmarkStart w:colFirst="0" w:colLast="0" w:name="_411ltab8nu7s" w:id="48"/>
-      <w:bookmarkEnd w:id="48"/>
+      <w:bookmarkStart w:colFirst="0" w:colLast="0" w:name="_411ltab8nu7s" w:id="51"/>
+      <w:bookmarkEnd w:id="51"/>
       <w:r>
         <w:rPr>
           <w:b w:val="1"/>
@@ -27072,15 +28901,15 @@
         <w:pStyle w:val="Heading2"/>
         <w:rPr/>
       </w:pPr>
-      <w:bookmarkStart w:colFirst="0" w:colLast="0" w:name="_tw5pcgavr898" w:id="49"/>
-      <w:bookmarkEnd w:id="49"/>
+      <w:bookmarkStart w:colFirst="0" w:colLast="0" w:name="_tw5pcgavr898" w:id="52"/>
+      <w:bookmarkEnd w:id="52"/>
       <w:r>
         <w:rPr>
           <w:b w:val="1"/>
           <w:i w:val="1"/>
           <w:rtl w:val="0"/>
         </w:rPr>
-        <w:t xml:space="preserve">4.2 </w:t>
+        <w:t xml:space="preserve">4.2. </w:t>
       </w:r>
       <w:r>
         <w:rPr>
@@ -27241,15 +29070,15 @@
         <w:pStyle w:val="Heading2"/>
         <w:rPr/>
       </w:pPr>
-      <w:bookmarkStart w:colFirst="0" w:colLast="0" w:name="_gw31ywbswnv3" w:id="50"/>
-      <w:bookmarkEnd w:id="50"/>
+      <w:bookmarkStart w:colFirst="0" w:colLast="0" w:name="_gw31ywbswnv3" w:id="53"/>
+      <w:bookmarkEnd w:id="53"/>
       <w:r>
         <w:rPr>
           <w:b w:val="1"/>
           <w:i w:val="1"/>
           <w:rtl w:val="0"/>
         </w:rPr>
-        <w:t xml:space="preserve">4.3 </w:t>
+        <w:t xml:space="preserve">4.3. </w:t>
       </w:r>
       <w:r>
         <w:rPr>
@@ -27415,15 +29244,15 @@
         <w:pStyle w:val="Heading2"/>
         <w:rPr/>
       </w:pPr>
-      <w:bookmarkStart w:colFirst="0" w:colLast="0" w:name="_xhlb6e7ddx8t" w:id="51"/>
-      <w:bookmarkEnd w:id="51"/>
+      <w:bookmarkStart w:colFirst="0" w:colLast="0" w:name="_xhlb6e7ddx8t" w:id="54"/>
+      <w:bookmarkEnd w:id="54"/>
       <w:r>
         <w:rPr>
           <w:b w:val="1"/>
           <w:i w:val="1"/>
           <w:rtl w:val="0"/>
         </w:rPr>
-        <w:t xml:space="preserve">4.4</w:t>
+        <w:t xml:space="preserve">4.4.</w:t>
       </w:r>
       <w:r>
         <w:rPr>
@@ -27534,6 +29363,160 @@
         </w:rPr>
         <w:t xml:space="preserve">Information Disclosure</w:t>
       </w:r>
+    </w:p>
+    <w:p>
+      <w:pPr>
+        <w:rPr>
+          <w:sz w:val="24"/>
+          <w:szCs w:val="24"/>
+        </w:rPr>
+      </w:pPr>
+      <w:r>
+        <w:rPr>
+          <w:rtl w:val="0"/>
+        </w:rPr>
+      </w:r>
+    </w:p>
+    <w:p>
+      <w:pPr>
+        <w:pStyle w:val="Heading2"/>
+        <w:rPr/>
+      </w:pPr>
+      <w:bookmarkStart w:colFirst="0" w:colLast="0" w:name="_x2l18lbdracc" w:id="55"/>
+      <w:bookmarkEnd w:id="55"/>
+      <w:r>
+        <w:rPr>
+          <w:rtl w:val="0"/>
+        </w:rPr>
+        <w:t xml:space="preserve">4.5. Threat: Loss of Data</w:t>
+      </w:r>
+    </w:p>
+    <w:p>
+      <w:pPr>
+        <w:rPr>
+          <w:b w:val="1"/>
+          <w:sz w:val="24"/>
+          <w:szCs w:val="24"/>
+        </w:rPr>
+      </w:pPr>
+      <w:r>
+        <w:rPr>
+          <w:sz w:val="24"/>
+          <w:szCs w:val="24"/>
+          <w:rtl w:val="0"/>
+        </w:rPr>
+        <w:br w:type="textWrapping"/>
+      </w:r>
+      <w:r>
+        <w:rPr>
+          <w:b w:val="1"/>
+          <w:sz w:val="24"/>
+          <w:szCs w:val="24"/>
+          <w:rtl w:val="0"/>
+        </w:rPr>
+        <w:t xml:space="preserve">Brief Description:</w:t>
+      </w:r>
+    </w:p>
+    <w:p>
+      <w:pPr>
+        <w:rPr>
+          <w:sz w:val="24"/>
+          <w:szCs w:val="24"/>
+        </w:rPr>
+      </w:pPr>
+      <w:r>
+        <w:rPr>
+          <w:b w:val="1"/>
+          <w:sz w:val="24"/>
+          <w:szCs w:val="24"/>
+          <w:rtl w:val="0"/>
+        </w:rPr>
+        <w:tab/>
+      </w:r>
+      <w:r>
+        <w:rPr>
+          <w:sz w:val="24"/>
+          <w:szCs w:val="24"/>
+          <w:rtl w:val="0"/>
+        </w:rPr>
+        <w:t xml:space="preserve">Assuming an attacker has access to the admin’s account. The attacker can try to delete everything that he/she possibly can. This might lead to a huge loss of data including food items, genuine customer reviews and ratings. This will also mean that the restaurant will have to set up and add the food items again.</w:t>
+      </w:r>
+    </w:p>
+    <w:p>
+      <w:pPr>
+        <w:rPr>
+          <w:sz w:val="24"/>
+          <w:szCs w:val="24"/>
+        </w:rPr>
+      </w:pPr>
+      <w:r>
+        <w:rPr>
+          <w:rtl w:val="0"/>
+        </w:rPr>
+      </w:r>
+    </w:p>
+    <w:p>
+      <w:pPr>
+        <w:rPr>
+          <w:sz w:val="24"/>
+          <w:szCs w:val="24"/>
+        </w:rPr>
+      </w:pPr>
+      <w:r>
+        <w:rPr>
+          <w:b w:val="1"/>
+          <w:sz w:val="24"/>
+          <w:szCs w:val="24"/>
+          <w:rtl w:val="0"/>
+        </w:rPr>
+        <w:t xml:space="preserve">Stride Category: </w:t>
+      </w:r>
+      <w:r>
+        <w:rPr>
+          <w:sz w:val="24"/>
+          <w:szCs w:val="24"/>
+          <w:rtl w:val="0"/>
+        </w:rPr>
+        <w:t xml:space="preserve">Denial of Service, Tampering of Data</w:t>
+      </w:r>
+    </w:p>
+    <w:p>
+      <w:pPr>
+        <w:rPr>
+          <w:sz w:val="24"/>
+          <w:szCs w:val="24"/>
+        </w:rPr>
+      </w:pPr>
+      <w:r>
+        <w:rPr>
+          <w:rtl w:val="0"/>
+        </w:rPr>
+      </w:r>
+    </w:p>
+    <w:p>
+      <w:pPr>
+        <w:rPr>
+          <w:sz w:val="24"/>
+          <w:szCs w:val="24"/>
+        </w:rPr>
+      </w:pPr>
+      <w:r>
+        <w:rPr>
+          <w:b w:val="1"/>
+          <w:sz w:val="24"/>
+          <w:szCs w:val="24"/>
+          <w:rtl w:val="0"/>
+        </w:rPr>
+        <w:t xml:space="preserve">Mitigation: </w:t>
+      </w:r>
+      <w:r>
+        <w:rPr>
+          <w:sz w:val="24"/>
+          <w:szCs w:val="24"/>
+          <w:rtl w:val="0"/>
+        </w:rPr>
+        <w:t xml:space="preserve">Keeping regular backups of the database.</w:t>
+      </w:r>
       <w:r>
         <w:rPr>
           <w:rtl w:val="0"/>
@@ -27541,8 +29524,8 @@
       </w:r>
     </w:p>
     <w:sectPr>
-      <w:footerReference r:id="rId27" w:type="default"/>
-      <w:footerReference r:id="rId28" w:type="first"/>
+      <w:footerReference r:id="rId30" w:type="default"/>
+      <w:footerReference r:id="rId31" w:type="first"/>
       <w:pgSz w:h="15840" w:w="12240" w:orient="portrait"/>
       <w:pgMar w:bottom="1440" w:top="1440" w:left="1440" w:right="1440" w:header="720" w:footer="720"/>
       <w:pgNumType w:start="1"/>
@@ -32213,116 +34196,6 @@
     </w:lvl>
   </w:abstractNum>
   <w:abstractNum w:abstractNumId="43">
-    <w:lvl w:ilvl="0">
-      <w:start w:val="1"/>
-      <w:numFmt w:val="decimal"/>
-      <w:lvlText w:val="%1."/>
-      <w:lvlJc w:val="left"/>
-      <w:pPr>
-        <w:ind w:left="720" w:hanging="360"/>
-      </w:pPr>
-      <w:rPr>
-        <w:u w:val="none"/>
-      </w:rPr>
-    </w:lvl>
-    <w:lvl w:ilvl="1">
-      <w:start w:val="1"/>
-      <w:numFmt w:val="lowerLetter"/>
-      <w:lvlText w:val="%2."/>
-      <w:lvlJc w:val="left"/>
-      <w:pPr>
-        <w:ind w:left="1440" w:hanging="360"/>
-      </w:pPr>
-      <w:rPr>
-        <w:u w:val="none"/>
-      </w:rPr>
-    </w:lvl>
-    <w:lvl w:ilvl="2">
-      <w:start w:val="1"/>
-      <w:numFmt w:val="lowerRoman"/>
-      <w:lvlText w:val="%3."/>
-      <w:lvlJc w:val="right"/>
-      <w:pPr>
-        <w:ind w:left="2160" w:hanging="360"/>
-      </w:pPr>
-      <w:rPr>
-        <w:u w:val="none"/>
-      </w:rPr>
-    </w:lvl>
-    <w:lvl w:ilvl="3">
-      <w:start w:val="1"/>
-      <w:numFmt w:val="decimal"/>
-      <w:lvlText w:val="%4."/>
-      <w:lvlJc w:val="left"/>
-      <w:pPr>
-        <w:ind w:left="2880" w:hanging="360"/>
-      </w:pPr>
-      <w:rPr>
-        <w:u w:val="none"/>
-      </w:rPr>
-    </w:lvl>
-    <w:lvl w:ilvl="4">
-      <w:start w:val="1"/>
-      <w:numFmt w:val="lowerLetter"/>
-      <w:lvlText w:val="%5."/>
-      <w:lvlJc w:val="left"/>
-      <w:pPr>
-        <w:ind w:left="3600" w:hanging="360"/>
-      </w:pPr>
-      <w:rPr>
-        <w:u w:val="none"/>
-      </w:rPr>
-    </w:lvl>
-    <w:lvl w:ilvl="5">
-      <w:start w:val="1"/>
-      <w:numFmt w:val="lowerRoman"/>
-      <w:lvlText w:val="%6."/>
-      <w:lvlJc w:val="right"/>
-      <w:pPr>
-        <w:ind w:left="4320" w:hanging="360"/>
-      </w:pPr>
-      <w:rPr>
-        <w:u w:val="none"/>
-      </w:rPr>
-    </w:lvl>
-    <w:lvl w:ilvl="6">
-      <w:start w:val="1"/>
-      <w:numFmt w:val="decimal"/>
-      <w:lvlText w:val="%7."/>
-      <w:lvlJc w:val="left"/>
-      <w:pPr>
-        <w:ind w:left="5040" w:hanging="360"/>
-      </w:pPr>
-      <w:rPr>
-        <w:u w:val="none"/>
-      </w:rPr>
-    </w:lvl>
-    <w:lvl w:ilvl="7">
-      <w:start w:val="1"/>
-      <w:numFmt w:val="lowerLetter"/>
-      <w:lvlText w:val="%8."/>
-      <w:lvlJc w:val="left"/>
-      <w:pPr>
-        <w:ind w:left="5760" w:hanging="360"/>
-      </w:pPr>
-      <w:rPr>
-        <w:u w:val="none"/>
-      </w:rPr>
-    </w:lvl>
-    <w:lvl w:ilvl="8">
-      <w:start w:val="1"/>
-      <w:numFmt w:val="lowerRoman"/>
-      <w:lvlText w:val="%9."/>
-      <w:lvlJc w:val="right"/>
-      <w:pPr>
-        <w:ind w:left="6480" w:hanging="360"/>
-      </w:pPr>
-      <w:rPr>
-        <w:u w:val="none"/>
-      </w:rPr>
-    </w:lvl>
-  </w:abstractNum>
-  <w:abstractNum w:abstractNumId="44">
     <w:lvl w:ilvl="0">
       <w:start w:val="1"/>
       <w:numFmt w:val="decimal"/>
@@ -32561,9 +34434,6 @@
   <w:num w:numId="43">
     <w:abstractNumId w:val="43"/>
   </w:num>
-  <w:num w:numId="44">
-    <w:abstractNumId w:val="44"/>
-  </w:num>
 </w:numbering>
 </file>
 
@@ -32626,7 +34496,7 @@
     <w:pPr>
       <w:keepNext w:val="1"/>
       <w:keepLines w:val="1"/>
-      <w:spacing w:line="480" w:lineRule="auto"/>
+      <w:spacing w:line="240" w:lineRule="auto"/>
     </w:pPr>
     <w:rPr>
       <w:sz w:val="24"/>

</xml_diff>

<commit_message>
Update SRS. Add ER Diagram in assets folder
</commit_message>
<xml_diff>
--- a/Software Requirements Specification - Restaurant Ordering System.docx
+++ b/Software Requirements Specification - Restaurant Ordering System.docx
@@ -1236,7 +1236,7 @@
               <w:vertAlign w:val="baseline"/>
               <w:rtl w:val="0"/>
             </w:rPr>
-            <w:t xml:space="preserve">6</w:t>
+            <w:t xml:space="preserve">7</w:t>
           </w:r>
           <w:r>
             <w:fldChar w:fldCharType="end"/>
@@ -2732,7 +2732,7 @@
               <w:vertAlign w:val="baseline"/>
               <w:rtl w:val="0"/>
             </w:rPr>
-            <w:t xml:space="preserve">20</w:t>
+            <w:t xml:space="preserve">21</w:t>
           </w:r>
           <w:r>
             <w:fldChar w:fldCharType="end"/>
@@ -2908,7 +2908,7 @@
               <w:vertAlign w:val="baseline"/>
               <w:rtl w:val="0"/>
             </w:rPr>
-            <w:t xml:space="preserve">21</w:t>
+            <w:t xml:space="preserve">22</w:t>
           </w:r>
           <w:r>
             <w:fldChar w:fldCharType="end"/>
@@ -3348,7 +3348,7 @@
               <w:vertAlign w:val="baseline"/>
               <w:rtl w:val="0"/>
             </w:rPr>
-            <w:t xml:space="preserve">24</w:t>
+            <w:t xml:space="preserve">25</w:t>
           </w:r>
           <w:r>
             <w:fldChar w:fldCharType="end"/>
@@ -5723,8 +5723,11 @@
             </w:pPr>
             <w:r>
               <w:rPr>
-                <w:rtl w:val="0"/>
-              </w:rPr>
+                <w:sz w:val="24"/>
+                <w:szCs w:val="24"/>
+                <w:rtl w:val="0"/>
+              </w:rPr>
+              <w:t xml:space="preserve">Item / Food Item</w:t>
             </w:r>
           </w:p>
         </w:tc>
@@ -5763,8 +5766,103 @@
             </w:pPr>
             <w:r>
               <w:rPr>
-                <w:rtl w:val="0"/>
-              </w:rPr>
+                <w:sz w:val="24"/>
+                <w:szCs w:val="24"/>
+                <w:rtl w:val="0"/>
+              </w:rPr>
+              <w:t xml:space="preserve">A food item which will be part of the menu of the restaurant</w:t>
+            </w:r>
+          </w:p>
+        </w:tc>
+      </w:tr>
+      <w:tr>
+        <w:trPr>
+          <w:cantSplit w:val="0"/>
+          <w:tblHeader w:val="0"/>
+        </w:trPr>
+        <w:tc>
+          <w:tcPr>
+            <w:shd w:fill="auto" w:val="clear"/>
+            <w:tcMar>
+              <w:top w:w="100.0" w:type="dxa"/>
+              <w:left w:w="100.0" w:type="dxa"/>
+              <w:bottom w:w="100.0" w:type="dxa"/>
+              <w:right w:w="100.0" w:type="dxa"/>
+            </w:tcMar>
+            <w:vAlign w:val="top"/>
+          </w:tcPr>
+          <w:p>
+            <w:pPr>
+              <w:keepNext w:val="0"/>
+              <w:keepLines w:val="0"/>
+              <w:pageBreakBefore w:val="0"/>
+              <w:widowControl w:val="0"/>
+              <w:pBdr>
+                <w:top w:space="0" w:sz="0" w:val="nil"/>
+                <w:left w:space="0" w:sz="0" w:val="nil"/>
+                <w:bottom w:space="0" w:sz="0" w:val="nil"/>
+                <w:right w:space="0" w:sz="0" w:val="nil"/>
+                <w:between w:space="0" w:sz="0" w:val="nil"/>
+              </w:pBdr>
+              <w:shd w:fill="auto" w:val="clear"/>
+              <w:spacing w:after="0" w:before="0" w:line="240" w:lineRule="auto"/>
+              <w:ind w:left="0" w:right="0" w:firstLine="0"/>
+              <w:jc w:val="left"/>
+              <w:rPr>
+                <w:sz w:val="24"/>
+                <w:szCs w:val="24"/>
+              </w:rPr>
+            </w:pPr>
+            <w:r>
+              <w:rPr>
+                <w:sz w:val="24"/>
+                <w:szCs w:val="24"/>
+                <w:rtl w:val="0"/>
+              </w:rPr>
+              <w:t xml:space="preserve">Cart</w:t>
+            </w:r>
+          </w:p>
+        </w:tc>
+        <w:tc>
+          <w:tcPr>
+            <w:shd w:fill="auto" w:val="clear"/>
+            <w:tcMar>
+              <w:top w:w="100.0" w:type="dxa"/>
+              <w:left w:w="100.0" w:type="dxa"/>
+              <w:bottom w:w="100.0" w:type="dxa"/>
+              <w:right w:w="100.0" w:type="dxa"/>
+            </w:tcMar>
+            <w:vAlign w:val="top"/>
+          </w:tcPr>
+          <w:p>
+            <w:pPr>
+              <w:keepNext w:val="0"/>
+              <w:keepLines w:val="0"/>
+              <w:pageBreakBefore w:val="0"/>
+              <w:widowControl w:val="0"/>
+              <w:pBdr>
+                <w:top w:space="0" w:sz="0" w:val="nil"/>
+                <w:left w:space="0" w:sz="0" w:val="nil"/>
+                <w:bottom w:space="0" w:sz="0" w:val="nil"/>
+                <w:right w:space="0" w:sz="0" w:val="nil"/>
+                <w:between w:space="0" w:sz="0" w:val="nil"/>
+              </w:pBdr>
+              <w:shd w:fill="auto" w:val="clear"/>
+              <w:spacing w:after="0" w:before="0" w:line="240" w:lineRule="auto"/>
+              <w:ind w:left="0" w:right="0" w:firstLine="0"/>
+              <w:jc w:val="left"/>
+              <w:rPr>
+                <w:sz w:val="24"/>
+                <w:szCs w:val="24"/>
+              </w:rPr>
+            </w:pPr>
+            <w:r>
+              <w:rPr>
+                <w:sz w:val="24"/>
+                <w:szCs w:val="24"/>
+                <w:rtl w:val="0"/>
+              </w:rPr>
+              <w:t xml:space="preserve">A cart is a virtual shopping cart which will hold items which the user would like to order.</w:t>
             </w:r>
           </w:p>
         </w:tc>
@@ -7956,7 +8054,7 @@
       <w:pPr>
         <w:numPr>
           <w:ilvl w:val="0"/>
-          <w:numId w:val="27"/>
+          <w:numId w:val="29"/>
         </w:numPr>
         <w:spacing w:line="276" w:lineRule="auto"/>
         <w:ind w:left="720" w:hanging="360"/>
@@ -7978,7 +8076,7 @@
       <w:pPr>
         <w:numPr>
           <w:ilvl w:val="0"/>
-          <w:numId w:val="27"/>
+          <w:numId w:val="29"/>
         </w:numPr>
         <w:spacing w:line="276" w:lineRule="auto"/>
         <w:ind w:left="720" w:hanging="360"/>
@@ -8000,7 +8098,7 @@
       <w:pPr>
         <w:numPr>
           <w:ilvl w:val="0"/>
-          <w:numId w:val="27"/>
+          <w:numId w:val="29"/>
         </w:numPr>
         <w:spacing w:line="276" w:lineRule="auto"/>
         <w:ind w:left="720" w:hanging="360"/>
@@ -8531,7 +8629,7 @@
       <w:pPr>
         <w:numPr>
           <w:ilvl w:val="0"/>
-          <w:numId w:val="41"/>
+          <w:numId w:val="44"/>
         </w:numPr>
         <w:ind w:left="720" w:hanging="360"/>
         <w:rPr>
@@ -8552,7 +8650,7 @@
       <w:pPr>
         <w:numPr>
           <w:ilvl w:val="0"/>
-          <w:numId w:val="41"/>
+          <w:numId w:val="44"/>
         </w:numPr>
         <w:ind w:left="720" w:hanging="360"/>
         <w:rPr>
@@ -8573,7 +8671,7 @@
       <w:pPr>
         <w:numPr>
           <w:ilvl w:val="0"/>
-          <w:numId w:val="41"/>
+          <w:numId w:val="44"/>
         </w:numPr>
         <w:ind w:left="720" w:hanging="360"/>
         <w:rPr>
@@ -10254,7 +10352,7 @@
       <w:pPr>
         <w:numPr>
           <w:ilvl w:val="0"/>
-          <w:numId w:val="23"/>
+          <w:numId w:val="24"/>
         </w:numPr>
         <w:ind w:left="720" w:hanging="360"/>
         <w:rPr>
@@ -10275,7 +10373,7 @@
       <w:pPr>
         <w:numPr>
           <w:ilvl w:val="0"/>
-          <w:numId w:val="23"/>
+          <w:numId w:val="24"/>
         </w:numPr>
         <w:ind w:left="720" w:hanging="360"/>
         <w:rPr>
@@ -10296,7 +10394,7 @@
       <w:pPr>
         <w:numPr>
           <w:ilvl w:val="0"/>
-          <w:numId w:val="23"/>
+          <w:numId w:val="24"/>
         </w:numPr>
         <w:ind w:left="720" w:hanging="360"/>
         <w:rPr>
@@ -10317,7 +10415,7 @@
       <w:pPr>
         <w:numPr>
           <w:ilvl w:val="0"/>
-          <w:numId w:val="23"/>
+          <w:numId w:val="24"/>
         </w:numPr>
         <w:ind w:left="720" w:hanging="360"/>
         <w:rPr>
@@ -10843,7 +10941,7 @@
       <w:pPr>
         <w:numPr>
           <w:ilvl w:val="0"/>
-          <w:numId w:val="33"/>
+          <w:numId w:val="36"/>
         </w:numPr>
         <w:ind w:left="720" w:hanging="360"/>
         <w:rPr>
@@ -10864,7 +10962,7 @@
       <w:pPr>
         <w:numPr>
           <w:ilvl w:val="0"/>
-          <w:numId w:val="33"/>
+          <w:numId w:val="36"/>
         </w:numPr>
         <w:ind w:left="720" w:hanging="360"/>
         <w:rPr>
@@ -10886,7 +10984,7 @@
       <w:pPr>
         <w:numPr>
           <w:ilvl w:val="0"/>
-          <w:numId w:val="33"/>
+          <w:numId w:val="36"/>
         </w:numPr>
         <w:ind w:left="720" w:hanging="360"/>
         <w:rPr>
@@ -10908,7 +11006,7 @@
       <w:pPr>
         <w:numPr>
           <w:ilvl w:val="0"/>
-          <w:numId w:val="33"/>
+          <w:numId w:val="36"/>
         </w:numPr>
         <w:ind w:left="720" w:hanging="360"/>
         <w:rPr>
@@ -10929,7 +11027,7 @@
       <w:pPr>
         <w:numPr>
           <w:ilvl w:val="0"/>
-          <w:numId w:val="33"/>
+          <w:numId w:val="36"/>
         </w:numPr>
         <w:ind w:left="720" w:hanging="360"/>
         <w:rPr>
@@ -12585,7 +12683,7 @@
       <w:pPr>
         <w:numPr>
           <w:ilvl w:val="0"/>
-          <w:numId w:val="34"/>
+          <w:numId w:val="37"/>
         </w:numPr>
         <w:ind w:left="720" w:hanging="360"/>
         <w:rPr>
@@ -12606,7 +12704,7 @@
       <w:pPr>
         <w:numPr>
           <w:ilvl w:val="0"/>
-          <w:numId w:val="34"/>
+          <w:numId w:val="37"/>
         </w:numPr>
         <w:ind w:left="720" w:hanging="360"/>
         <w:rPr>
@@ -13720,7 +13818,7 @@
       <w:pPr>
         <w:numPr>
           <w:ilvl w:val="0"/>
-          <w:numId w:val="31"/>
+          <w:numId w:val="33"/>
         </w:numPr>
         <w:ind w:left="720" w:hanging="360"/>
         <w:rPr>
@@ -13741,7 +13839,7 @@
       <w:pPr>
         <w:numPr>
           <w:ilvl w:val="0"/>
-          <w:numId w:val="31"/>
+          <w:numId w:val="33"/>
         </w:numPr>
         <w:ind w:left="720" w:hanging="360"/>
         <w:rPr>
@@ -14282,7 +14380,7 @@
       <w:pPr>
         <w:numPr>
           <w:ilvl w:val="0"/>
-          <w:numId w:val="36"/>
+          <w:numId w:val="39"/>
         </w:numPr>
         <w:ind w:left="720" w:hanging="360"/>
         <w:rPr>
@@ -14303,7 +14401,7 @@
       <w:pPr>
         <w:numPr>
           <w:ilvl w:val="0"/>
-          <w:numId w:val="36"/>
+          <w:numId w:val="39"/>
         </w:numPr>
         <w:ind w:left="720" w:hanging="360"/>
         <w:rPr>
@@ -14324,7 +14422,7 @@
       <w:pPr>
         <w:numPr>
           <w:ilvl w:val="0"/>
-          <w:numId w:val="36"/>
+          <w:numId w:val="39"/>
         </w:numPr>
         <w:ind w:left="720" w:hanging="360"/>
         <w:rPr>
@@ -14345,7 +14443,7 @@
       <w:pPr>
         <w:numPr>
           <w:ilvl w:val="0"/>
-          <w:numId w:val="36"/>
+          <w:numId w:val="39"/>
         </w:numPr>
         <w:ind w:left="720" w:hanging="360"/>
         <w:rPr>
@@ -15460,7 +15558,7 @@
       <w:pPr>
         <w:numPr>
           <w:ilvl w:val="0"/>
-          <w:numId w:val="28"/>
+          <w:numId w:val="30"/>
         </w:numPr>
         <w:ind w:left="720" w:hanging="360"/>
         <w:rPr>
@@ -15481,7 +15579,7 @@
       <w:pPr>
         <w:numPr>
           <w:ilvl w:val="0"/>
-          <w:numId w:val="28"/>
+          <w:numId w:val="30"/>
         </w:numPr>
         <w:ind w:left="720" w:hanging="360"/>
         <w:rPr>
@@ -15502,7 +15600,7 @@
       <w:pPr>
         <w:numPr>
           <w:ilvl w:val="1"/>
-          <w:numId w:val="28"/>
+          <w:numId w:val="30"/>
         </w:numPr>
         <w:ind w:left="1440" w:hanging="360"/>
         <w:rPr>
@@ -15523,7 +15621,7 @@
       <w:pPr>
         <w:numPr>
           <w:ilvl w:val="2"/>
-          <w:numId w:val="28"/>
+          <w:numId w:val="30"/>
         </w:numPr>
         <w:ind w:left="2160" w:hanging="360"/>
         <w:rPr>
@@ -15544,7 +15642,7 @@
       <w:pPr>
         <w:numPr>
           <w:ilvl w:val="2"/>
-          <w:numId w:val="28"/>
+          <w:numId w:val="30"/>
         </w:numPr>
         <w:ind w:left="2160" w:hanging="360"/>
         <w:rPr>
@@ -15565,7 +15663,7 @@
       <w:pPr>
         <w:numPr>
           <w:ilvl w:val="2"/>
-          <w:numId w:val="28"/>
+          <w:numId w:val="30"/>
         </w:numPr>
         <w:ind w:left="2160" w:hanging="360"/>
         <w:rPr>
@@ -15586,7 +15684,7 @@
       <w:pPr>
         <w:numPr>
           <w:ilvl w:val="1"/>
-          <w:numId w:val="28"/>
+          <w:numId w:val="30"/>
         </w:numPr>
         <w:ind w:left="1440" w:hanging="360"/>
         <w:rPr>
@@ -15607,7 +15705,7 @@
       <w:pPr>
         <w:numPr>
           <w:ilvl w:val="2"/>
-          <w:numId w:val="28"/>
+          <w:numId w:val="30"/>
         </w:numPr>
         <w:ind w:left="2160" w:hanging="360"/>
         <w:rPr>
@@ -15628,7 +15726,7 @@
       <w:pPr>
         <w:numPr>
           <w:ilvl w:val="2"/>
-          <w:numId w:val="28"/>
+          <w:numId w:val="30"/>
         </w:numPr>
         <w:ind w:left="2160" w:hanging="360"/>
         <w:rPr>
@@ -15649,7 +15747,7 @@
       <w:pPr>
         <w:numPr>
           <w:ilvl w:val="2"/>
-          <w:numId w:val="28"/>
+          <w:numId w:val="30"/>
         </w:numPr>
         <w:ind w:left="2160" w:hanging="360"/>
         <w:rPr>
@@ -16909,7 +17007,7 @@
             <w:pPr>
               <w:numPr>
                 <w:ilvl w:val="0"/>
-                <w:numId w:val="24"/>
+                <w:numId w:val="26"/>
               </w:numPr>
               <w:tabs>
                 <w:tab w:val="left" w:pos="0"/>
@@ -16934,7 +17032,7 @@
             <w:pPr>
               <w:numPr>
                 <w:ilvl w:val="0"/>
-                <w:numId w:val="24"/>
+                <w:numId w:val="26"/>
               </w:numPr>
               <w:tabs>
                 <w:tab w:val="left" w:pos="0"/>
@@ -17404,7 +17502,7 @@
             <w:pPr>
               <w:numPr>
                 <w:ilvl w:val="0"/>
-                <w:numId w:val="42"/>
+                <w:numId w:val="45"/>
               </w:numPr>
               <w:ind w:left="720" w:hanging="360"/>
               <w:rPr>
@@ -17425,7 +17523,7 @@
             <w:pPr>
               <w:numPr>
                 <w:ilvl w:val="0"/>
-                <w:numId w:val="42"/>
+                <w:numId w:val="45"/>
               </w:numPr>
               <w:ind w:left="720" w:hanging="360"/>
               <w:rPr>
@@ -17439,7 +17537,7 @@
                 <w:szCs w:val="24"/>
                 <w:rtl w:val="0"/>
               </w:rPr>
-              <w:t xml:space="preserve">The system shows information about all the available food items</w:t>
+              <w:t xml:space="preserve">The system will display a list or grid of food items along with their pictures, price and a button for add to cart.</w:t>
             </w:r>
           </w:p>
         </w:tc>
@@ -17580,7 +17678,7 @@
             <w:pPr>
               <w:numPr>
                 <w:ilvl w:val="0"/>
-                <w:numId w:val="37"/>
+                <w:numId w:val="40"/>
               </w:numPr>
               <w:tabs>
                 <w:tab w:val="left" w:pos="0"/>
@@ -17605,7 +17703,7 @@
             <w:pPr>
               <w:numPr>
                 <w:ilvl w:val="0"/>
-                <w:numId w:val="37"/>
+                <w:numId w:val="40"/>
               </w:numPr>
               <w:tabs>
                 <w:tab w:val="left" w:pos="0"/>
@@ -18129,6 +18227,72 @@
               <w:t xml:space="preserve">The system displays a list of items already in the user’s cart (if available) or displays an empty cart</w:t>
             </w:r>
           </w:p>
+          <w:p>
+            <w:pPr>
+              <w:numPr>
+                <w:ilvl w:val="0"/>
+                <w:numId w:val="14"/>
+              </w:numPr>
+              <w:ind w:left="720" w:hanging="360"/>
+              <w:rPr>
+                <w:sz w:val="24"/>
+                <w:szCs w:val="24"/>
+                <w:u w:val="none"/>
+              </w:rPr>
+            </w:pPr>
+            <w:r>
+              <w:rPr>
+                <w:sz w:val="24"/>
+                <w:szCs w:val="24"/>
+                <w:rtl w:val="0"/>
+              </w:rPr>
+              <w:t xml:space="preserve">If there are items in the cart, the system will show a similar interface to how the items are listed on the web page.</w:t>
+            </w:r>
+          </w:p>
+          <w:p>
+            <w:pPr>
+              <w:numPr>
+                <w:ilvl w:val="0"/>
+                <w:numId w:val="14"/>
+              </w:numPr>
+              <w:ind w:left="720" w:hanging="360"/>
+              <w:rPr>
+                <w:sz w:val="24"/>
+                <w:szCs w:val="24"/>
+                <w:u w:val="none"/>
+              </w:rPr>
+            </w:pPr>
+            <w:r>
+              <w:rPr>
+                <w:sz w:val="24"/>
+                <w:szCs w:val="24"/>
+                <w:rtl w:val="0"/>
+              </w:rPr>
+              <w:t xml:space="preserve">The system will also show the total price of all the items.</w:t>
+            </w:r>
+          </w:p>
+          <w:p>
+            <w:pPr>
+              <w:numPr>
+                <w:ilvl w:val="0"/>
+                <w:numId w:val="14"/>
+              </w:numPr>
+              <w:ind w:left="720" w:hanging="360"/>
+              <w:rPr>
+                <w:sz w:val="24"/>
+                <w:szCs w:val="24"/>
+                <w:u w:val="none"/>
+              </w:rPr>
+            </w:pPr>
+            <w:r>
+              <w:rPr>
+                <w:sz w:val="24"/>
+                <w:szCs w:val="24"/>
+                <w:rtl w:val="0"/>
+              </w:rPr>
+              <w:t xml:space="preserve">The system will show a textbox asking for the user's phone number and a button to order the items.</w:t>
+            </w:r>
+          </w:p>
         </w:tc>
       </w:tr>
       <w:tr>
@@ -18736,7 +18900,7 @@
             <w:pPr>
               <w:numPr>
                 <w:ilvl w:val="0"/>
-                <w:numId w:val="13"/>
+                <w:numId w:val="34"/>
               </w:numPr>
               <w:tabs>
                 <w:tab w:val="left" w:pos="0"/>
@@ -18746,6 +18910,7 @@
               <w:rPr>
                 <w:sz w:val="24"/>
                 <w:szCs w:val="24"/>
+                <w:u w:val="none"/>
               </w:rPr>
             </w:pPr>
             <w:r>
@@ -18803,12 +18968,13 @@
             <w:pPr>
               <w:numPr>
                 <w:ilvl w:val="0"/>
-                <w:numId w:val="14"/>
+                <w:numId w:val="22"/>
               </w:numPr>
               <w:ind w:left="720" w:hanging="360"/>
               <w:rPr>
                 <w:sz w:val="24"/>
                 <w:szCs w:val="24"/>
+                <w:u w:val="none"/>
               </w:rPr>
             </w:pPr>
             <w:r>
@@ -18817,7 +18983,7 @@
                 <w:szCs w:val="24"/>
                 <w:rtl w:val="0"/>
               </w:rPr>
-              <w:t xml:space="preserve">The system shows the chef available orders</w:t>
+              <w:t xml:space="preserve">The system shows the chef available orders as a card. The card will contain the list of food items in that order and a </w:t>
             </w:r>
           </w:p>
         </w:tc>
@@ -18928,7 +19094,7 @@
             <w:pPr>
               <w:numPr>
                 <w:ilvl w:val="0"/>
-                <w:numId w:val="5"/>
+                <w:numId w:val="25"/>
               </w:numPr>
               <w:tabs>
                 <w:tab w:val="left" w:pos="0"/>
@@ -18938,6 +19104,7 @@
               <w:rPr>
                 <w:sz w:val="24"/>
                 <w:szCs w:val="24"/>
+                <w:u w:val="none"/>
               </w:rPr>
             </w:pPr>
             <w:r>
@@ -18953,7 +19120,7 @@
             <w:pPr>
               <w:numPr>
                 <w:ilvl w:val="0"/>
-                <w:numId w:val="5"/>
+                <w:numId w:val="25"/>
               </w:numPr>
               <w:tabs>
                 <w:tab w:val="left" w:pos="0"/>
@@ -18963,6 +19130,7 @@
               <w:rPr>
                 <w:sz w:val="24"/>
                 <w:szCs w:val="24"/>
+                <w:u w:val="none"/>
               </w:rPr>
             </w:pPr>
             <w:r>
@@ -19020,7 +19188,7 @@
             <w:pPr>
               <w:numPr>
                 <w:ilvl w:val="0"/>
-                <w:numId w:val="26"/>
+                <w:numId w:val="28"/>
               </w:numPr>
               <w:tabs>
                 <w:tab w:val="left" w:pos="0"/>
@@ -19348,7 +19516,7 @@
             <w:pPr>
               <w:numPr>
                 <w:ilvl w:val="0"/>
-                <w:numId w:val="40"/>
+                <w:numId w:val="43"/>
               </w:numPr>
               <w:tabs>
                 <w:tab w:val="left" w:pos="0"/>
@@ -19373,7 +19541,7 @@
             <w:pPr>
               <w:numPr>
                 <w:ilvl w:val="0"/>
-                <w:numId w:val="40"/>
+                <w:numId w:val="43"/>
               </w:numPr>
               <w:tabs>
                 <w:tab w:val="left" w:pos="0"/>
@@ -20069,7 +20237,7 @@
             <w:pPr>
               <w:numPr>
                 <w:ilvl w:val="0"/>
-                <w:numId w:val="30"/>
+                <w:numId w:val="32"/>
               </w:numPr>
               <w:tabs>
                 <w:tab w:val="left" w:pos="0"/>
@@ -20136,7 +20304,7 @@
             <w:pPr>
               <w:numPr>
                 <w:ilvl w:val="0"/>
-                <w:numId w:val="38"/>
+                <w:numId w:val="41"/>
               </w:numPr>
               <w:ind w:left="720" w:hanging="360"/>
               <w:rPr>
@@ -20157,7 +20325,7 @@
             <w:pPr>
               <w:numPr>
                 <w:ilvl w:val="0"/>
-                <w:numId w:val="38"/>
+                <w:numId w:val="41"/>
               </w:numPr>
               <w:ind w:left="720" w:hanging="360"/>
               <w:rPr>
@@ -20178,7 +20346,7 @@
             <w:pPr>
               <w:numPr>
                 <w:ilvl w:val="0"/>
-                <w:numId w:val="38"/>
+                <w:numId w:val="41"/>
               </w:numPr>
               <w:ind w:left="720" w:hanging="360"/>
               <w:rPr>
@@ -20303,7 +20471,7 @@
             <w:pPr>
               <w:numPr>
                 <w:ilvl w:val="0"/>
-                <w:numId w:val="35"/>
+                <w:numId w:val="38"/>
               </w:numPr>
               <w:ind w:left="720" w:hanging="360"/>
               <w:rPr>
@@ -20694,7 +20862,7 @@
             <w:pPr>
               <w:numPr>
                 <w:ilvl w:val="0"/>
-                <w:numId w:val="32"/>
+                <w:numId w:val="35"/>
               </w:numPr>
               <w:tabs>
                 <w:tab w:val="left" w:pos="0"/>
@@ -20991,7 +21159,7 @@
             <w:pPr>
               <w:numPr>
                 <w:ilvl w:val="0"/>
-                <w:numId w:val="22"/>
+                <w:numId w:val="23"/>
               </w:numPr>
               <w:ind w:left="720" w:hanging="360"/>
               <w:rPr>
@@ -21012,7 +21180,7 @@
             <w:pPr>
               <w:numPr>
                 <w:ilvl w:val="0"/>
-                <w:numId w:val="35"/>
+                <w:numId w:val="38"/>
               </w:numPr>
               <w:ind w:left="720" w:hanging="360"/>
               <w:rPr>
@@ -21075,7 +21243,7 @@
             <w:pPr>
               <w:numPr>
                 <w:ilvl w:val="0"/>
-                <w:numId w:val="39"/>
+                <w:numId w:val="42"/>
               </w:numPr>
               <w:tabs>
                 <w:tab w:val="left" w:pos="0"/>
@@ -21403,7 +21571,7 @@
             <w:pPr>
               <w:numPr>
                 <w:ilvl w:val="0"/>
-                <w:numId w:val="29"/>
+                <w:numId w:val="31"/>
               </w:numPr>
               <w:tabs>
                 <w:tab w:val="left" w:pos="0"/>
@@ -21784,7 +21952,7 @@
             <w:pPr>
               <w:numPr>
                 <w:ilvl w:val="0"/>
-                <w:numId w:val="43"/>
+                <w:numId w:val="46"/>
               </w:numPr>
               <w:ind w:left="720" w:hanging="360"/>
               <w:rPr>
@@ -21798,7 +21966,7 @@
                 <w:szCs w:val="24"/>
                 <w:rtl w:val="0"/>
               </w:rPr>
-              <w:t xml:space="preserve">Redirected to home page after successful password change.</w:t>
+              <w:t xml:space="preserve">Redirected to the home page after successful password change.</w:t>
             </w:r>
           </w:p>
         </w:tc>
@@ -21847,7 +22015,7 @@
             <w:pPr>
               <w:numPr>
                 <w:ilvl w:val="0"/>
-                <w:numId w:val="25"/>
+                <w:numId w:val="27"/>
               </w:numPr>
               <w:tabs>
                 <w:tab w:val="left" w:pos="0"/>
@@ -21872,7 +22040,7 @@
             <w:pPr>
               <w:numPr>
                 <w:ilvl w:val="0"/>
-                <w:numId w:val="25"/>
+                <w:numId w:val="27"/>
               </w:numPr>
               <w:tabs>
                 <w:tab w:val="left" w:pos="0"/>
@@ -23922,11 +24090,8 @@
             </w:pPr>
             <w:r>
               <w:rPr>
-                <w:sz w:val="24"/>
-                <w:szCs w:val="24"/>
-                <w:rtl w:val="0"/>
-              </w:rPr>
-              <w:t xml:space="preserve">Base64 encoded to store in db</w:t>
+                <w:rtl w:val="0"/>
+              </w:rPr>
             </w:r>
           </w:p>
         </w:tc>
@@ -34305,6 +34470,336 @@
       </w:rPr>
     </w:lvl>
   </w:abstractNum>
+  <w:abstractNum w:abstractNumId="44">
+    <w:lvl w:ilvl="0">
+      <w:start w:val="1"/>
+      <w:numFmt w:val="decimal"/>
+      <w:lvlText w:val="%1."/>
+      <w:lvlJc w:val="left"/>
+      <w:pPr>
+        <w:ind w:left="720" w:hanging="360"/>
+      </w:pPr>
+      <w:rPr>
+        <w:u w:val="none"/>
+      </w:rPr>
+    </w:lvl>
+    <w:lvl w:ilvl="1">
+      <w:start w:val="1"/>
+      <w:numFmt w:val="lowerLetter"/>
+      <w:lvlText w:val="%2."/>
+      <w:lvlJc w:val="left"/>
+      <w:pPr>
+        <w:ind w:left="1440" w:hanging="360"/>
+      </w:pPr>
+      <w:rPr>
+        <w:u w:val="none"/>
+      </w:rPr>
+    </w:lvl>
+    <w:lvl w:ilvl="2">
+      <w:start w:val="1"/>
+      <w:numFmt w:val="lowerRoman"/>
+      <w:lvlText w:val="%3."/>
+      <w:lvlJc w:val="right"/>
+      <w:pPr>
+        <w:ind w:left="2160" w:hanging="360"/>
+      </w:pPr>
+      <w:rPr>
+        <w:u w:val="none"/>
+      </w:rPr>
+    </w:lvl>
+    <w:lvl w:ilvl="3">
+      <w:start w:val="1"/>
+      <w:numFmt w:val="decimal"/>
+      <w:lvlText w:val="%4."/>
+      <w:lvlJc w:val="left"/>
+      <w:pPr>
+        <w:ind w:left="2880" w:hanging="360"/>
+      </w:pPr>
+      <w:rPr>
+        <w:u w:val="none"/>
+      </w:rPr>
+    </w:lvl>
+    <w:lvl w:ilvl="4">
+      <w:start w:val="1"/>
+      <w:numFmt w:val="lowerLetter"/>
+      <w:lvlText w:val="%5."/>
+      <w:lvlJc w:val="left"/>
+      <w:pPr>
+        <w:ind w:left="3600" w:hanging="360"/>
+      </w:pPr>
+      <w:rPr>
+        <w:u w:val="none"/>
+      </w:rPr>
+    </w:lvl>
+    <w:lvl w:ilvl="5">
+      <w:start w:val="1"/>
+      <w:numFmt w:val="lowerRoman"/>
+      <w:lvlText w:val="%6."/>
+      <w:lvlJc w:val="right"/>
+      <w:pPr>
+        <w:ind w:left="4320" w:hanging="360"/>
+      </w:pPr>
+      <w:rPr>
+        <w:u w:val="none"/>
+      </w:rPr>
+    </w:lvl>
+    <w:lvl w:ilvl="6">
+      <w:start w:val="1"/>
+      <w:numFmt w:val="decimal"/>
+      <w:lvlText w:val="%7."/>
+      <w:lvlJc w:val="left"/>
+      <w:pPr>
+        <w:ind w:left="5040" w:hanging="360"/>
+      </w:pPr>
+      <w:rPr>
+        <w:u w:val="none"/>
+      </w:rPr>
+    </w:lvl>
+    <w:lvl w:ilvl="7">
+      <w:start w:val="1"/>
+      <w:numFmt w:val="lowerLetter"/>
+      <w:lvlText w:val="%8."/>
+      <w:lvlJc w:val="left"/>
+      <w:pPr>
+        <w:ind w:left="5760" w:hanging="360"/>
+      </w:pPr>
+      <w:rPr>
+        <w:u w:val="none"/>
+      </w:rPr>
+    </w:lvl>
+    <w:lvl w:ilvl="8">
+      <w:start w:val="1"/>
+      <w:numFmt w:val="lowerRoman"/>
+      <w:lvlText w:val="%9."/>
+      <w:lvlJc w:val="right"/>
+      <w:pPr>
+        <w:ind w:left="6480" w:hanging="360"/>
+      </w:pPr>
+      <w:rPr>
+        <w:u w:val="none"/>
+      </w:rPr>
+    </w:lvl>
+  </w:abstractNum>
+  <w:abstractNum w:abstractNumId="45">
+    <w:lvl w:ilvl="0">
+      <w:start w:val="1"/>
+      <w:numFmt w:val="decimal"/>
+      <w:lvlText w:val="%1."/>
+      <w:lvlJc w:val="left"/>
+      <w:pPr>
+        <w:ind w:left="720" w:hanging="360"/>
+      </w:pPr>
+      <w:rPr>
+        <w:u w:val="none"/>
+      </w:rPr>
+    </w:lvl>
+    <w:lvl w:ilvl="1">
+      <w:start w:val="1"/>
+      <w:numFmt w:val="lowerLetter"/>
+      <w:lvlText w:val="%2."/>
+      <w:lvlJc w:val="left"/>
+      <w:pPr>
+        <w:ind w:left="1440" w:hanging="360"/>
+      </w:pPr>
+      <w:rPr>
+        <w:u w:val="none"/>
+      </w:rPr>
+    </w:lvl>
+    <w:lvl w:ilvl="2">
+      <w:start w:val="1"/>
+      <w:numFmt w:val="lowerRoman"/>
+      <w:lvlText w:val="%3."/>
+      <w:lvlJc w:val="right"/>
+      <w:pPr>
+        <w:ind w:left="2160" w:hanging="360"/>
+      </w:pPr>
+      <w:rPr>
+        <w:u w:val="none"/>
+      </w:rPr>
+    </w:lvl>
+    <w:lvl w:ilvl="3">
+      <w:start w:val="1"/>
+      <w:numFmt w:val="decimal"/>
+      <w:lvlText w:val="%4."/>
+      <w:lvlJc w:val="left"/>
+      <w:pPr>
+        <w:ind w:left="2880" w:hanging="360"/>
+      </w:pPr>
+      <w:rPr>
+        <w:u w:val="none"/>
+      </w:rPr>
+    </w:lvl>
+    <w:lvl w:ilvl="4">
+      <w:start w:val="1"/>
+      <w:numFmt w:val="lowerLetter"/>
+      <w:lvlText w:val="%5."/>
+      <w:lvlJc w:val="left"/>
+      <w:pPr>
+        <w:ind w:left="3600" w:hanging="360"/>
+      </w:pPr>
+      <w:rPr>
+        <w:u w:val="none"/>
+      </w:rPr>
+    </w:lvl>
+    <w:lvl w:ilvl="5">
+      <w:start w:val="1"/>
+      <w:numFmt w:val="lowerRoman"/>
+      <w:lvlText w:val="%6."/>
+      <w:lvlJc w:val="right"/>
+      <w:pPr>
+        <w:ind w:left="4320" w:hanging="360"/>
+      </w:pPr>
+      <w:rPr>
+        <w:u w:val="none"/>
+      </w:rPr>
+    </w:lvl>
+    <w:lvl w:ilvl="6">
+      <w:start w:val="1"/>
+      <w:numFmt w:val="decimal"/>
+      <w:lvlText w:val="%7."/>
+      <w:lvlJc w:val="left"/>
+      <w:pPr>
+        <w:ind w:left="5040" w:hanging="360"/>
+      </w:pPr>
+      <w:rPr>
+        <w:u w:val="none"/>
+      </w:rPr>
+    </w:lvl>
+    <w:lvl w:ilvl="7">
+      <w:start w:val="1"/>
+      <w:numFmt w:val="lowerLetter"/>
+      <w:lvlText w:val="%8."/>
+      <w:lvlJc w:val="left"/>
+      <w:pPr>
+        <w:ind w:left="5760" w:hanging="360"/>
+      </w:pPr>
+      <w:rPr>
+        <w:u w:val="none"/>
+      </w:rPr>
+    </w:lvl>
+    <w:lvl w:ilvl="8">
+      <w:start w:val="1"/>
+      <w:numFmt w:val="lowerRoman"/>
+      <w:lvlText w:val="%9."/>
+      <w:lvlJc w:val="right"/>
+      <w:pPr>
+        <w:ind w:left="6480" w:hanging="360"/>
+      </w:pPr>
+      <w:rPr>
+        <w:u w:val="none"/>
+      </w:rPr>
+    </w:lvl>
+  </w:abstractNum>
+  <w:abstractNum w:abstractNumId="46">
+    <w:lvl w:ilvl="0">
+      <w:start w:val="1"/>
+      <w:numFmt w:val="decimal"/>
+      <w:lvlText w:val="%1."/>
+      <w:lvlJc w:val="left"/>
+      <w:pPr>
+        <w:ind w:left="720" w:hanging="360"/>
+      </w:pPr>
+      <w:rPr>
+        <w:u w:val="none"/>
+      </w:rPr>
+    </w:lvl>
+    <w:lvl w:ilvl="1">
+      <w:start w:val="1"/>
+      <w:numFmt w:val="lowerLetter"/>
+      <w:lvlText w:val="%2."/>
+      <w:lvlJc w:val="left"/>
+      <w:pPr>
+        <w:ind w:left="1440" w:hanging="360"/>
+      </w:pPr>
+      <w:rPr>
+        <w:u w:val="none"/>
+      </w:rPr>
+    </w:lvl>
+    <w:lvl w:ilvl="2">
+      <w:start w:val="1"/>
+      <w:numFmt w:val="lowerRoman"/>
+      <w:lvlText w:val="%3."/>
+      <w:lvlJc w:val="right"/>
+      <w:pPr>
+        <w:ind w:left="2160" w:hanging="360"/>
+      </w:pPr>
+      <w:rPr>
+        <w:u w:val="none"/>
+      </w:rPr>
+    </w:lvl>
+    <w:lvl w:ilvl="3">
+      <w:start w:val="1"/>
+      <w:numFmt w:val="decimal"/>
+      <w:lvlText w:val="%4."/>
+      <w:lvlJc w:val="left"/>
+      <w:pPr>
+        <w:ind w:left="2880" w:hanging="360"/>
+      </w:pPr>
+      <w:rPr>
+        <w:u w:val="none"/>
+      </w:rPr>
+    </w:lvl>
+    <w:lvl w:ilvl="4">
+      <w:start w:val="1"/>
+      <w:numFmt w:val="lowerLetter"/>
+      <w:lvlText w:val="%5."/>
+      <w:lvlJc w:val="left"/>
+      <w:pPr>
+        <w:ind w:left="3600" w:hanging="360"/>
+      </w:pPr>
+      <w:rPr>
+        <w:u w:val="none"/>
+      </w:rPr>
+    </w:lvl>
+    <w:lvl w:ilvl="5">
+      <w:start w:val="1"/>
+      <w:numFmt w:val="lowerRoman"/>
+      <w:lvlText w:val="%6."/>
+      <w:lvlJc w:val="right"/>
+      <w:pPr>
+        <w:ind w:left="4320" w:hanging="360"/>
+      </w:pPr>
+      <w:rPr>
+        <w:u w:val="none"/>
+      </w:rPr>
+    </w:lvl>
+    <w:lvl w:ilvl="6">
+      <w:start w:val="1"/>
+      <w:numFmt w:val="decimal"/>
+      <w:lvlText w:val="%7."/>
+      <w:lvlJc w:val="left"/>
+      <w:pPr>
+        <w:ind w:left="5040" w:hanging="360"/>
+      </w:pPr>
+      <w:rPr>
+        <w:u w:val="none"/>
+      </w:rPr>
+    </w:lvl>
+    <w:lvl w:ilvl="7">
+      <w:start w:val="1"/>
+      <w:numFmt w:val="lowerLetter"/>
+      <w:lvlText w:val="%8."/>
+      <w:lvlJc w:val="left"/>
+      <w:pPr>
+        <w:ind w:left="5760" w:hanging="360"/>
+      </w:pPr>
+      <w:rPr>
+        <w:u w:val="none"/>
+      </w:rPr>
+    </w:lvl>
+    <w:lvl w:ilvl="8">
+      <w:start w:val="1"/>
+      <w:numFmt w:val="lowerRoman"/>
+      <w:lvlText w:val="%9."/>
+      <w:lvlJc w:val="right"/>
+      <w:pPr>
+        <w:ind w:left="6480" w:hanging="360"/>
+      </w:pPr>
+      <w:rPr>
+        <w:u w:val="none"/>
+      </w:rPr>
+    </w:lvl>
+  </w:abstractNum>
   <w:num w:numId="1">
     <w:abstractNumId w:val="1"/>
   </w:num>
@@ -34433,6 +34928,15 @@
   </w:num>
   <w:num w:numId="43">
     <w:abstractNumId w:val="43"/>
+  </w:num>
+  <w:num w:numId="44">
+    <w:abstractNumId w:val="44"/>
+  </w:num>
+  <w:num w:numId="45">
+    <w:abstractNumId w:val="45"/>
+  </w:num>
+  <w:num w:numId="46">
+    <w:abstractNumId w:val="46"/>
   </w:num>
 </w:numbering>
 </file>

</xml_diff>

<commit_message>
Update srs to show diagrams properly
</commit_message>
<xml_diff>
--- a/Software Requirements Specification - Restaurant Ordering System.docx
+++ b/Software Requirements Specification - Restaurant Ordering System.docx
@@ -12503,7 +12503,7 @@
                                   <w:smallCaps w:val="0"/>
                                   <w:strike w:val="0"/>
                                   <w:color w:val="000000"/>
-                                  <w:sz w:val="28"/>
+                                  <w:sz w:val="26"/>
                                   <w:vertAlign w:val="baseline"/>
                                 </w:rPr>
                                 <w:t xml:space="preserve">View Current Orders</w:t>
@@ -13049,7 +13049,7 @@
                                   <w:smallCaps w:val="0"/>
                                   <w:strike w:val="0"/>
                                   <w:color w:val="000000"/>
-                                  <w:sz w:val="28"/>
+                                  <w:sz w:val="26"/>
                                   <w:vertAlign w:val="baseline"/>
                                 </w:rPr>
                                 <w:t xml:space="preserve">Update order status</w:t>
@@ -13392,7 +13392,7 @@
                 <wp:positionV relativeFrom="paragraph">
                   <wp:posOffset>117574</wp:posOffset>
                 </wp:positionV>
-                <wp:extent cx="3986213" cy="1295519"/>
+                <wp:extent cx="3986213" cy="1195028"/>
                 <wp:effectExtent b="0" l="0" r="0" t="0"/>
                 <wp:wrapTopAndBottom distB="114300" distT="114300"/>
                 <wp:docPr id="1" name=""/>
@@ -13403,9 +13403,9 @@
                       <wpg:grpSpPr>
                         <a:xfrm>
                           <a:off x="791821" y="1161705"/>
-                          <a:ext cx="3986213" cy="1295519"/>
+                          <a:ext cx="3986213" cy="1195028"/>
                           <a:chOff x="791821" y="1161705"/>
-                          <a:chExt cx="4168479" cy="1341183"/>
+                          <a:chExt cx="4521279" cy="1341183"/>
                         </a:xfrm>
                       </wpg:grpSpPr>
                       <wps:wsp>
@@ -13605,7 +13605,7 @@
                         <wps:spPr>
                           <a:xfrm>
                             <a:off x="2529100" y="1421400"/>
-                            <a:ext cx="2431200" cy="676200"/>
+                            <a:ext cx="2784000" cy="676200"/>
                           </a:xfrm>
                           <a:prstGeom prst="ellipse">
                             <a:avLst/>
@@ -13638,7 +13638,7 @@
                                   <w:smallCaps w:val="0"/>
                                   <w:strike w:val="0"/>
                                   <w:color w:val="000000"/>
-                                  <w:sz w:val="28"/>
+                                  <w:sz w:val="22"/>
                                   <w:vertAlign w:val="baseline"/>
                                 </w:rPr>
                                 <w:t xml:space="preserve">View reviews &amp; Suggestions</w:t>
@@ -13691,7 +13691,7 @@
                 <wp:positionV relativeFrom="paragraph">
                   <wp:posOffset>117574</wp:posOffset>
                 </wp:positionV>
-                <wp:extent cx="3986213" cy="1295519"/>
+                <wp:extent cx="3986213" cy="1195028"/>
                 <wp:effectExtent b="0" l="0" r="0" t="0"/>
                 <wp:wrapTopAndBottom distB="114300" distT="114300"/>
                 <wp:docPr id="1" name="image1.png"/>
@@ -13712,7 +13712,7 @@
                       <pic:spPr>
                         <a:xfrm>
                           <a:off x="0" y="0"/>
-                          <a:ext cx="3986213" cy="1295519"/>
+                          <a:ext cx="3986213" cy="1195028"/>
                         </a:xfrm>
                         <a:prstGeom prst="rect"/>
                         <a:ln/>
@@ -13954,7 +13954,7 @@
                 <wp:positionV relativeFrom="paragraph">
                   <wp:posOffset>117574</wp:posOffset>
                 </wp:positionV>
-                <wp:extent cx="3986213" cy="1295519"/>
+                <wp:extent cx="3986213" cy="1016093"/>
                 <wp:effectExtent b="0" l="0" r="0" t="0"/>
                 <wp:wrapTopAndBottom distB="114300" distT="114300"/>
                 <wp:docPr id="9" name=""/>
@@ -13965,9 +13965,9 @@
                       <wpg:grpSpPr>
                         <a:xfrm>
                           <a:off x="791821" y="1161705"/>
-                          <a:ext cx="3986213" cy="1295519"/>
+                          <a:ext cx="3986213" cy="1016093"/>
                           <a:chOff x="791821" y="1161705"/>
-                          <a:chExt cx="4168479" cy="1341183"/>
+                          <a:chExt cx="5324979" cy="1341183"/>
                         </a:xfrm>
                       </wpg:grpSpPr>
                       <wps:wsp>
@@ -14167,7 +14167,7 @@
                         <wps:spPr>
                           <a:xfrm>
                             <a:off x="2529100" y="1421400"/>
-                            <a:ext cx="2431200" cy="676200"/>
+                            <a:ext cx="3587700" cy="676200"/>
                           </a:xfrm>
                           <a:prstGeom prst="ellipse">
                             <a:avLst/>
@@ -14200,7 +14200,7 @@
                                   <w:smallCaps w:val="0"/>
                                   <w:strike w:val="0"/>
                                   <w:color w:val="000000"/>
-                                  <w:sz w:val="28"/>
+                                  <w:sz w:val="24"/>
                                   <w:vertAlign w:val="baseline"/>
                                 </w:rPr>
                                 <w:t xml:space="preserve">Manage Reviews &amp; Suggestions</w:t>
@@ -14253,7 +14253,7 @@
                 <wp:positionV relativeFrom="paragraph">
                   <wp:posOffset>117574</wp:posOffset>
                 </wp:positionV>
-                <wp:extent cx="3986213" cy="1295519"/>
+                <wp:extent cx="3986213" cy="1016093"/>
                 <wp:effectExtent b="0" l="0" r="0" t="0"/>
                 <wp:wrapTopAndBottom distB="114300" distT="114300"/>
                 <wp:docPr id="9" name="image9.png"/>
@@ -14274,7 +14274,7 @@
                       <pic:spPr>
                         <a:xfrm>
                           <a:off x="0" y="0"/>
-                          <a:ext cx="3986213" cy="1295519"/>
+                          <a:ext cx="3986213" cy="1016093"/>
                         </a:xfrm>
                         <a:prstGeom prst="rect"/>
                         <a:ln/>
@@ -15378,7 +15378,7 @@
                                   <w:smallCaps w:val="0"/>
                                   <w:strike w:val="0"/>
                                   <w:color w:val="000000"/>
-                                  <w:sz w:val="28"/>
+                                  <w:sz w:val="26"/>
                                   <w:vertAlign w:val="baseline"/>
                                 </w:rPr>
                                 <w:t xml:space="preserve">Manage Food Items</w:t>
@@ -26417,7 +26417,7 @@
                 <wp:positionV relativeFrom="paragraph">
                   <wp:posOffset>115695</wp:posOffset>
                 </wp:positionV>
-                <wp:extent cx="3986213" cy="1679650"/>
+                <wp:extent cx="3986213" cy="1280638"/>
                 <wp:effectExtent b="0" l="0" r="0" t="0"/>
                 <wp:wrapTopAndBottom distB="114300" distT="114300"/>
                 <wp:docPr id="21" name=""/>
@@ -26428,9 +26428,9 @@
                       <wpg:grpSpPr>
                         <a:xfrm>
                           <a:off x="621877" y="1161705"/>
-                          <a:ext cx="3986213" cy="1679650"/>
+                          <a:ext cx="3986213" cy="1280638"/>
                           <a:chOff x="621877" y="1161705"/>
-                          <a:chExt cx="3188173" cy="1336195"/>
+                          <a:chExt cx="4191373" cy="1336195"/>
                         </a:xfrm>
                       </wpg:grpSpPr>
                       <wps:wsp>
@@ -26630,7 +26630,7 @@
                         <wps:spPr>
                           <a:xfrm>
                             <a:off x="1881950" y="1419000"/>
-                            <a:ext cx="1928100" cy="676200"/>
+                            <a:ext cx="2931300" cy="676200"/>
                           </a:xfrm>
                           <a:prstGeom prst="ellipse">
                             <a:avLst/>
@@ -26665,7 +26665,7 @@
                                   <w:smallCaps w:val="0"/>
                                   <w:strike w:val="0"/>
                                   <w:color w:val="ffffff"/>
-                                  <w:sz w:val="28"/>
+                                  <w:sz w:val="22"/>
                                   <w:vertAlign w:val="baseline"/>
                                 </w:rPr>
                                 <w:t xml:space="preserve">Add Malicious Chef Account</w:t>
@@ -26718,7 +26718,7 @@
                 <wp:positionV relativeFrom="paragraph">
                   <wp:posOffset>115695</wp:posOffset>
                 </wp:positionV>
-                <wp:extent cx="3986213" cy="1679650"/>
+                <wp:extent cx="3986213" cy="1280638"/>
                 <wp:effectExtent b="0" l="0" r="0" t="0"/>
                 <wp:wrapTopAndBottom distB="114300" distT="114300"/>
                 <wp:docPr id="21" name="image21.png"/>
@@ -26739,7 +26739,7 @@
                       <pic:spPr>
                         <a:xfrm>
                           <a:off x="0" y="0"/>
-                          <a:ext cx="3986213" cy="1679650"/>
+                          <a:ext cx="3986213" cy="1280638"/>
                         </a:xfrm>
                         <a:prstGeom prst="rect"/>
                         <a:ln/>
@@ -26921,7 +26921,7 @@
                 <wp:positionV relativeFrom="paragraph">
                   <wp:posOffset>115695</wp:posOffset>
                 </wp:positionV>
-                <wp:extent cx="3986213" cy="1679650"/>
+                <wp:extent cx="3986213" cy="1184189"/>
                 <wp:effectExtent b="0" l="0" r="0" t="0"/>
                 <wp:wrapTopAndBottom distB="114300" distT="114300"/>
                 <wp:docPr id="16" name="" title="Misuse case - order food"/>
@@ -26932,9 +26932,9 @@
                       <wpg:grpSpPr>
                         <a:xfrm>
                           <a:off x="621877" y="1161705"/>
-                          <a:ext cx="3986213" cy="1679650"/>
+                          <a:ext cx="3986213" cy="1184189"/>
                           <a:chOff x="621877" y="1161705"/>
-                          <a:chExt cx="3188173" cy="1336195"/>
+                          <a:chExt cx="4534273" cy="1336195"/>
                         </a:xfrm>
                       </wpg:grpSpPr>
                       <wps:wsp>
@@ -27134,7 +27134,7 @@
                         <wps:spPr>
                           <a:xfrm>
                             <a:off x="1881950" y="1419000"/>
-                            <a:ext cx="1928100" cy="676200"/>
+                            <a:ext cx="3274200" cy="676200"/>
                           </a:xfrm>
                           <a:prstGeom prst="ellipse">
                             <a:avLst/>
@@ -27169,7 +27169,7 @@
                                   <w:smallCaps w:val="0"/>
                                   <w:strike w:val="0"/>
                                   <w:color w:val="ffffff"/>
-                                  <w:sz w:val="28"/>
+                                  <w:sz w:val="26"/>
                                   <w:vertAlign w:val="baseline"/>
                                 </w:rPr>
                                 <w:t xml:space="preserve">Delete Actual Chef’s account</w:t>
@@ -27222,7 +27222,7 @@
                 <wp:positionV relativeFrom="paragraph">
                   <wp:posOffset>115695</wp:posOffset>
                 </wp:positionV>
-                <wp:extent cx="3986213" cy="1679650"/>
+                <wp:extent cx="3986213" cy="1184189"/>
                 <wp:effectExtent b="0" l="0" r="0" t="0"/>
                 <wp:wrapTopAndBottom distB="114300" distT="114300"/>
                 <wp:docPr descr="Misuse case - order food" id="16" name="image16.png"/>
@@ -27243,7 +27243,7 @@
                       <pic:spPr>
                         <a:xfrm>
                           <a:off x="0" y="0"/>
-                          <a:ext cx="3986213" cy="1679650"/>
+                          <a:ext cx="3986213" cy="1184189"/>
                         </a:xfrm>
                         <a:prstGeom prst="rect"/>
                         <a:ln/>
@@ -27419,7 +27419,7 @@
                 <wp:positionV relativeFrom="paragraph">
                   <wp:posOffset>115695</wp:posOffset>
                 </wp:positionV>
-                <wp:extent cx="3986213" cy="1679650"/>
+                <wp:extent cx="3986213" cy="1280638"/>
                 <wp:effectExtent b="0" l="0" r="0" t="0"/>
                 <wp:wrapTopAndBottom distB="114300" distT="114300"/>
                 <wp:docPr id="13" name="" title="Misuse case - order food"/>
@@ -27430,9 +27430,9 @@
                       <wpg:grpSpPr>
                         <a:xfrm>
                           <a:off x="621877" y="1161705"/>
-                          <a:ext cx="3986213" cy="1679650"/>
+                          <a:ext cx="3986213" cy="1280638"/>
                           <a:chOff x="621877" y="1161705"/>
-                          <a:chExt cx="3188173" cy="1336195"/>
+                          <a:chExt cx="4191373" cy="1336195"/>
                         </a:xfrm>
                       </wpg:grpSpPr>
                       <wps:wsp>
@@ -27632,7 +27632,7 @@
                         <wps:spPr>
                           <a:xfrm>
                             <a:off x="1881950" y="1419000"/>
-                            <a:ext cx="1928100" cy="676200"/>
+                            <a:ext cx="2931300" cy="676200"/>
                           </a:xfrm>
                           <a:prstGeom prst="ellipse">
                             <a:avLst/>
@@ -27720,7 +27720,7 @@
                 <wp:positionV relativeFrom="paragraph">
                   <wp:posOffset>115695</wp:posOffset>
                 </wp:positionV>
-                <wp:extent cx="3986213" cy="1679650"/>
+                <wp:extent cx="3986213" cy="1280638"/>
                 <wp:effectExtent b="0" l="0" r="0" t="0"/>
                 <wp:wrapTopAndBottom distB="114300" distT="114300"/>
                 <wp:docPr descr="Misuse case - order food" id="13" name="image13.png"/>
@@ -27741,7 +27741,7 @@
                       <pic:spPr>
                         <a:xfrm>
                           <a:off x="0" y="0"/>
-                          <a:ext cx="3986213" cy="1679650"/>
+                          <a:ext cx="3986213" cy="1280638"/>
                         </a:xfrm>
                         <a:prstGeom prst="rect"/>
                         <a:ln/>
@@ -27917,7 +27917,7 @@
                 <wp:positionV relativeFrom="paragraph">
                   <wp:posOffset>115695</wp:posOffset>
                 </wp:positionV>
-                <wp:extent cx="3986213" cy="1679650"/>
+                <wp:extent cx="3986213" cy="1325626"/>
                 <wp:effectExtent b="0" l="0" r="0" t="0"/>
                 <wp:wrapTopAndBottom distB="114300" distT="114300"/>
                 <wp:docPr id="14" name="" title="Misuse case - order food"/>
@@ -27928,9 +27928,9 @@
                       <wpg:grpSpPr>
                         <a:xfrm>
                           <a:off x="621877" y="1161705"/>
-                          <a:ext cx="3986213" cy="1679650"/>
+                          <a:ext cx="3986213" cy="1325626"/>
                           <a:chOff x="621877" y="1161705"/>
-                          <a:chExt cx="3188173" cy="1336195"/>
+                          <a:chExt cx="4044373" cy="1336195"/>
                         </a:xfrm>
                       </wpg:grpSpPr>
                       <wps:wsp>
@@ -28130,7 +28130,7 @@
                         <wps:spPr>
                           <a:xfrm>
                             <a:off x="1881950" y="1419000"/>
-                            <a:ext cx="1928100" cy="676200"/>
+                            <a:ext cx="2784300" cy="676200"/>
                           </a:xfrm>
                           <a:prstGeom prst="ellipse">
                             <a:avLst/>
@@ -28218,7 +28218,7 @@
                 <wp:positionV relativeFrom="paragraph">
                   <wp:posOffset>115695</wp:posOffset>
                 </wp:positionV>
-                <wp:extent cx="3986213" cy="1679650"/>
+                <wp:extent cx="3986213" cy="1325626"/>
                 <wp:effectExtent b="0" l="0" r="0" t="0"/>
                 <wp:wrapTopAndBottom distB="114300" distT="114300"/>
                 <wp:docPr descr="Misuse case - order food" id="14" name="image14.png"/>
@@ -28239,7 +28239,7 @@
                       <pic:spPr>
                         <a:xfrm>
                           <a:off x="0" y="0"/>
-                          <a:ext cx="3986213" cy="1679650"/>
+                          <a:ext cx="3986213" cy="1325626"/>
                         </a:xfrm>
                         <a:prstGeom prst="rect"/>
                         <a:ln/>
@@ -28415,7 +28415,7 @@
                 <wp:positionV relativeFrom="paragraph">
                   <wp:posOffset>115695</wp:posOffset>
                 </wp:positionV>
-                <wp:extent cx="3986213" cy="1679650"/>
+                <wp:extent cx="3986213" cy="1319446"/>
                 <wp:effectExtent b="0" l="0" r="0" t="0"/>
                 <wp:wrapTopAndBottom distB="114300" distT="114300"/>
                 <wp:docPr id="20" name="" title="Misuse case - order food"/>
@@ -28426,9 +28426,9 @@
                       <wpg:grpSpPr>
                         <a:xfrm>
                           <a:off x="621877" y="1161705"/>
-                          <a:ext cx="3986213" cy="1679650"/>
+                          <a:ext cx="3986213" cy="1319446"/>
                           <a:chOff x="621877" y="1161705"/>
-                          <a:chExt cx="3188173" cy="1336195"/>
+                          <a:chExt cx="4063873" cy="1336195"/>
                         </a:xfrm>
                       </wpg:grpSpPr>
                       <wps:wsp>
@@ -28628,7 +28628,7 @@
                         <wps:spPr>
                           <a:xfrm>
                             <a:off x="1881950" y="1419000"/>
-                            <a:ext cx="1928100" cy="676200"/>
+                            <a:ext cx="2803800" cy="676200"/>
                           </a:xfrm>
                           <a:prstGeom prst="ellipse">
                             <a:avLst/>
@@ -28716,7 +28716,7 @@
                 <wp:positionV relativeFrom="paragraph">
                   <wp:posOffset>115695</wp:posOffset>
                 </wp:positionV>
-                <wp:extent cx="3986213" cy="1679650"/>
+                <wp:extent cx="3986213" cy="1319446"/>
                 <wp:effectExtent b="0" l="0" r="0" t="0"/>
                 <wp:wrapTopAndBottom distB="114300" distT="114300"/>
                 <wp:docPr descr="Misuse case - order food" id="20" name="image20.png"/>
@@ -28737,7 +28737,7 @@
                       <pic:spPr>
                         <a:xfrm>
                           <a:off x="0" y="0"/>
-                          <a:ext cx="3986213" cy="1679650"/>
+                          <a:ext cx="3986213" cy="1319446"/>
                         </a:xfrm>
                         <a:prstGeom prst="rect"/>
                         <a:ln/>

</xml_diff>